<commit_message>
conclusion to report almost finished
</commit_message>
<xml_diff>
--- a/Documents/report.docx
+++ b/Documents/report.docx
@@ -1388,14 +1388,7 @@
           <w:sz w:val="28"/>
           <w:szCs w:val="28"/>
         </w:rPr>
-        <w:t>11.0</w:t>
-      </w:r>
-      <w:r>
-        <w:rPr>
-          <w:sz w:val="28"/>
-          <w:szCs w:val="28"/>
-        </w:rPr>
-        <w:t xml:space="preserve"> Conclusions and discussion of results</w:t>
+        <w:t>11.0 Conclusions and discussion of results</w:t>
       </w:r>
       <w:r>
         <w:rPr>
@@ -13225,15 +13218,7 @@
           <w:bCs/>
           <w:szCs w:val="24"/>
         </w:rPr>
-        <w:t>average time</w:t>
-      </w:r>
-      <w:r>
-        <w:rPr>
-          <w:b/>
-          <w:bCs/>
-          <w:szCs w:val="24"/>
-        </w:rPr>
-        <w:t>.</w:t>
+        <w:t>average time.</w:t>
       </w:r>
     </w:p>
     <w:p>
@@ -13735,7 +13720,13 @@
         </w:rPr>
       </w:pPr>
       <w:r>
-        <w:t xml:space="preserve">///// neeed to add times with walls as this is v imortant for dstar </w:t>
+        <w:t>///// neeed to add times with walls as this is v im</w:t>
+      </w:r>
+      <w:r>
+        <w:t>p</w:t>
+      </w:r>
+      <w:r>
+        <w:t xml:space="preserve">ortant for dstar </w:t>
       </w:r>
     </w:p>
     <w:p>
@@ -13789,10 +13780,6 @@
     <w:p/>
     <w:p/>
     <w:p/>
-    <w:p/>
-    <w:p/>
-    <w:p/>
-    <w:p/>
     <w:p>
       <w:pPr>
         <w:rPr>
@@ -13809,6 +13796,7 @@
           <w:sz w:val="32"/>
           <w:szCs w:val="32"/>
         </w:rPr>
+        <w:lastRenderedPageBreak/>
         <w:t xml:space="preserve">8.0 </w:t>
       </w:r>
       <w:r>
@@ -13880,6 +13868,7 @@
           <w:sz w:val="32"/>
           <w:szCs w:val="32"/>
         </w:rPr>
+        <w:lastRenderedPageBreak/>
         <w:t xml:space="preserve">9.0 </w:t>
       </w:r>
       <w:r>
@@ -14020,6 +14009,7 @@
           <w:sz w:val="32"/>
           <w:szCs w:val="32"/>
         </w:rPr>
+        <w:lastRenderedPageBreak/>
         <w:t xml:space="preserve">10.0 </w:t>
       </w:r>
       <w:r>
@@ -14120,7 +14110,13 @@
       </w:r>
       <w:r>
         <w:tab/>
-        <w:t>In regards to the technologies used using sfml and ++ wasn’t as much a problem but there would be easier avenues to design the project as whole inside of a games engine such as unity.With this in mind it is very difficult to make sfml projects including ones of this nature to look visually appealing and one has to go to greater lengths to do so whereas if it was done in a games engine such as unity.</w:t>
+        <w:t xml:space="preserve">In regards to the technologies used using sfml and </w:t>
+      </w:r>
+      <w:r>
+        <w:t>c</w:t>
+      </w:r>
+      <w:r>
+        <w:t>++ wasn’t as much a problem but there would be easier avenues to design the project as whole inside of a games engine such as unity.With this in mind it is very difficult to make sfml projects including ones of this nature to look visually appealing and one has to go to greater lengths to do so whereas if it was done in a games engine such as unity.</w:t>
       </w:r>
       <w:r>
         <w:t>Granted despite the drawbacks having to design every detail from the ground up with sfml and c++ lead me to a greater understanding of pathfinding algorithms and user interface design as a whole as I encountered more problems as a whole.</w:t>
@@ -14157,6 +14153,7 @@
         <w:pStyle w:val="Heading1"/>
       </w:pPr>
       <w:r>
+        <w:lastRenderedPageBreak/>
         <w:t xml:space="preserve">11.0 </w:t>
       </w:r>
       <w:r>
@@ -14169,9 +14166,73 @@
     </w:p>
     <w:p>
       <w:r>
-        <w:t xml:space="preserve">summarise your work and findings. </w:t>
-      </w:r>
-    </w:p>
+        <w:t xml:space="preserve">To conclude this report I want to talk about the my decision and the reasoning behind it.To answer the question on whether would it be optimal to use dstar lite as the pathfinding algorithm of choice in a game. </w:t>
+      </w:r>
+      <w:r>
+        <w:tab/>
+      </w:r>
+      <w:r>
+        <w:tab/>
+      </w:r>
+      <w:r>
+        <w:tab/>
+      </w:r>
+      <w:r>
+        <w:tab/>
+      </w:r>
+      <w:r>
+        <w:tab/>
+      </w:r>
+      <w:r>
+        <w:tab/>
+      </w:r>
+      <w:r>
+        <w:tab/>
+      </w:r>
+      <w:r>
+        <w:tab/>
+      </w:r>
+      <w:r>
+        <w:tab/>
+      </w:r>
+      <w:r>
+        <w:t>I don’t believe that it would be and here is why.</w:t>
+      </w:r>
+      <w:r>
+        <w:t>One from the data which I have put forward dstar</w:t>
+      </w:r>
+      <w:r>
+        <w:t xml:space="preserve"> lite</w:t>
+      </w:r>
+      <w:r>
+        <w:t xml:space="preserve"> on a path with zero obstacles or walls regardless of size is less optimal and only comes into its own once a correction needs to be made to the path however as found above the time difference on the small and medium sized grids is not of such a magnitude to where it is warrented to be selected for use.</w:t>
+      </w:r>
+      <w:r>
+        <w:t xml:space="preserve"> Even though its benefits on the larger grid with more walls on it is more substatial this is not very realistic in a games development context let me explain.</w:t>
+      </w:r>
+      <w:r>
+        <w:t xml:space="preserve"> In a game regardless of genre you are not very likely to have a grid of such maginitude and if you were to have one I believe this to be bad overall design as you should split up your search space to where you wont have a grid of such size.</w:t>
+      </w:r>
+      <w:r>
+        <w:t xml:space="preserve">So with that taken into account </w:t>
+      </w:r>
+      <w:r>
+        <w:t>the benefits seen to dstar lite are not as likely to be seen as a result in a game.</w:t>
+      </w:r>
+      <w:r>
+        <w:tab/>
+      </w:r>
+      <w:r>
+        <w:tab/>
+      </w:r>
+      <w:r>
+        <w:t xml:space="preserve">  </w:t>
+      </w:r>
+      <w:r>
+        <w:t>There is also the factor which needs to be taken into account that dstar lite is the harder algorithm to be implented into the game and could potentially lead to more errors when the developer needs to try and maintain the code.</w:t>
+      </w:r>
+    </w:p>
+    <w:p/>
     <w:p>
       <w:pPr>
         <w:rPr>
@@ -14182,6 +14243,15 @@
           <w:u w:val="single"/>
         </w:rPr>
       </w:pPr>
+      <w:r>
+        <w:t>With all of these factors taken into account I do not believe that in a games context dstar lite should be implemented into a game where the speed and memory size of the application is ever paramount and as such I would recommend the depending on the scenario either astar or jump point search depending on the game being developed</w:t>
+      </w:r>
+      <w:r>
+        <w:t>.</w:t>
+      </w:r>
+      <w:r>
+        <w:tab/>
+      </w:r>
     </w:p>
     <w:p>
       <w:pPr>
@@ -14770,6 +14840,7 @@
           <w:sz w:val="24"/>
           <w:szCs w:val="24"/>
         </w:rPr>
+        <w:lastRenderedPageBreak/>
         <w:t>Patel, A. (2019). </w:t>
       </w:r>
       <w:r>
@@ -19384,6 +19455,12 @@
 </file>
 
 <file path=customXml/item1.xml><?xml version="1.0" encoding="utf-8"?>
+<p:properties xmlns:p="http://schemas.microsoft.com/office/2006/metadata/properties" xmlns:xsi="http://www.w3.org/2001/XMLSchema-instance" xmlns:pc="http://schemas.microsoft.com/office/infopath/2007/PartnerControls">
+  <documentManagement/>
+</p:properties>
+</file>
+
+<file path=customXml/item2.xml><?xml version="1.0" encoding="utf-8"?>
 <ct:contentTypeSchema xmlns:ct="http://schemas.microsoft.com/office/2006/metadata/contentType" xmlns:ma="http://schemas.microsoft.com/office/2006/metadata/properties/metaAttributes" ct:_="" ma:_="" ma:contentTypeName="Document" ma:contentTypeID="0x010100B4B3963D136B89489C303B1F134CDEFE" ma:contentTypeVersion="2" ma:contentTypeDescription="Create a new document." ma:contentTypeScope="" ma:versionID="308c9ae795ee33ed826f6ffffe232275">
   <xsd:schema xmlns:xsd="http://www.w3.org/2001/XMLSchema" xmlns:xs="http://www.w3.org/2001/XMLSchema" xmlns:p="http://schemas.microsoft.com/office/2006/metadata/properties" xmlns:ns2="3d09ae41-e7b8-4678-82ce-f613907bc86b" targetNamespace="http://schemas.microsoft.com/office/2006/metadata/properties" ma:root="true" ma:fieldsID="ae9e1e531943a4b87ea1040b939bb65d" ns2:_="">
     <xsd:import namespace="3d09ae41-e7b8-4678-82ce-f613907bc86b"/>
@@ -19515,7 +19592,7 @@
 </ct:contentTypeSchema>
 </file>
 
-<file path=customXml/item2.xml><?xml version="1.0" encoding="utf-8"?>
+<file path=customXml/item3.xml><?xml version="1.0" encoding="utf-8"?>
 <?mso-contentType ?>
 <FormTemplates xmlns="http://schemas.microsoft.com/sharepoint/v3/contenttype/forms">
   <Display>DocumentLibraryForm</Display>
@@ -19524,17 +19601,20 @@
 </FormTemplates>
 </file>
 
-<file path=customXml/item3.xml><?xml version="1.0" encoding="utf-8"?>
+<file path=customXml/item4.xml><?xml version="1.0" encoding="utf-8"?>
 <b:Sources xmlns:b="http://schemas.openxmlformats.org/officeDocument/2006/bibliography" xmlns="http://schemas.openxmlformats.org/officeDocument/2006/bibliography" SelectedStyle="\APASixthEditionOfficeOnline.xsl" StyleName="APA" Version="6"/>
 </file>
 
-<file path=customXml/item4.xml><?xml version="1.0" encoding="utf-8"?>
-<p:properties xmlns:p="http://schemas.microsoft.com/office/2006/metadata/properties" xmlns:xsi="http://www.w3.org/2001/XMLSchema-instance" xmlns:pc="http://schemas.microsoft.com/office/infopath/2007/PartnerControls">
-  <documentManagement/>
-</p:properties>
+<file path=customXml/itemProps1.xml><?xml version="1.0" encoding="utf-8"?>
+<ds:datastoreItem xmlns:ds="http://schemas.openxmlformats.org/officeDocument/2006/customXml" ds:itemID="{B81975BD-F3A5-4B76-88D3-92416F194EA7}">
+  <ds:schemaRefs>
+    <ds:schemaRef ds:uri="http://schemas.microsoft.com/office/2006/metadata/properties"/>
+    <ds:schemaRef ds:uri="http://schemas.microsoft.com/office/infopath/2007/PartnerControls"/>
+  </ds:schemaRefs>
+</ds:datastoreItem>
 </file>
 
-<file path=customXml/itemProps1.xml><?xml version="1.0" encoding="utf-8"?>
+<file path=customXml/itemProps2.xml><?xml version="1.0" encoding="utf-8"?>
 <ds:datastoreItem xmlns:ds="http://schemas.openxmlformats.org/officeDocument/2006/customXml" ds:itemID="{2565A03E-28DF-494F-BAE7-C32272330B83}">
   <ds:schemaRefs>
     <ds:schemaRef ds:uri="http://schemas.microsoft.com/office/2006/metadata/contentType"/>
@@ -19552,7 +19632,7 @@
 </ds:datastoreItem>
 </file>
 
-<file path=customXml/itemProps2.xml><?xml version="1.0" encoding="utf-8"?>
+<file path=customXml/itemProps3.xml><?xml version="1.0" encoding="utf-8"?>
 <ds:datastoreItem xmlns:ds="http://schemas.openxmlformats.org/officeDocument/2006/customXml" ds:itemID="{62938047-4573-473E-BF0E-290566D59595}">
   <ds:schemaRefs>
     <ds:schemaRef ds:uri="http://schemas.microsoft.com/sharepoint/v3/contenttype/forms"/>
@@ -19560,19 +19640,10 @@
 </ds:datastoreItem>
 </file>
 
-<file path=customXml/itemProps3.xml><?xml version="1.0" encoding="utf-8"?>
+<file path=customXml/itemProps4.xml><?xml version="1.0" encoding="utf-8"?>
 <ds:datastoreItem xmlns:ds="http://schemas.openxmlformats.org/officeDocument/2006/customXml" ds:itemID="{391CE207-6E4C-4D30-B576-14B5C3F25852}">
   <ds:schemaRefs>
     <ds:schemaRef ds:uri="http://schemas.openxmlformats.org/officeDocument/2006/bibliography"/>
   </ds:schemaRefs>
 </ds:datastoreItem>
-</file>
-
-<file path=customXml/itemProps4.xml><?xml version="1.0" encoding="utf-8"?>
-<ds:datastoreItem xmlns:ds="http://schemas.openxmlformats.org/officeDocument/2006/customXml" ds:itemID="{B81975BD-F3A5-4B76-88D3-92416F194EA7}">
-  <ds:schemaRefs>
-    <ds:schemaRef ds:uri="http://schemas.microsoft.com/office/2006/metadata/properties"/>
-    <ds:schemaRef ds:uri="http://schemas.microsoft.com/office/infopath/2007/PartnerControls"/>
-  </ds:schemaRefs>
-</ds:datastoreItem>
 </file>
</xml_diff>

<commit_message>
spell checks of the report
</commit_message>
<xml_diff>
--- a/Documents/report.docx
+++ b/Documents/report.docx
@@ -916,7 +916,19 @@
         <w:rPr>
           <w:szCs w:val="24"/>
         </w:rPr>
-        <w:t xml:space="preserve">6.6 Dijkstras </w:t>
+        <w:t xml:space="preserve">6.6 </w:t>
+      </w:r>
+      <w:r>
+        <w:rPr>
+          <w:szCs w:val="24"/>
+        </w:rPr>
+        <w:t>Dijkstra’s</w:t>
+      </w:r>
+      <w:r>
+        <w:rPr>
+          <w:szCs w:val="24"/>
+        </w:rPr>
+        <w:t xml:space="preserve"> </w:t>
       </w:r>
       <w:r>
         <w:rPr>
@@ -2898,7 +2910,10 @@
         <w:t>“</w:t>
       </w:r>
       <w:r>
-        <w:t>Dijkstras search algorithm</w:t>
+        <w:t>Dijkstra’s</w:t>
+      </w:r>
+      <w:r>
+        <w:t xml:space="preserve"> search algorithm</w:t>
       </w:r>
       <w:r>
         <w:t>”</w:t>
@@ -3571,7 +3586,55 @@
         <w:rPr>
           <w:szCs w:val="24"/>
         </w:rPr>
-        <w:t xml:space="preserve"> which have been investigated for this project are the following “Dstar Lite” search algorithm, “Lifelong planning Astar”, “Jump Point Search”, “Dijkstras search algorithm”, and “Depth first Search” pathfinding algorithm.</w:t>
+        <w:t xml:space="preserve"> which have been investigated for this project are the following “Dstar Lite” search algorithm, “Lifelong planning Astar</w:t>
+      </w:r>
+      <w:r>
+        <w:rPr>
+          <w:szCs w:val="24"/>
+        </w:rPr>
+        <w:t>,”</w:t>
+      </w:r>
+      <w:r>
+        <w:rPr>
+          <w:szCs w:val="24"/>
+        </w:rPr>
+        <w:t xml:space="preserve"> “Jump Point Search</w:t>
+      </w:r>
+      <w:r>
+        <w:rPr>
+          <w:szCs w:val="24"/>
+        </w:rPr>
+        <w:t>,”</w:t>
+      </w:r>
+      <w:r>
+        <w:rPr>
+          <w:szCs w:val="24"/>
+        </w:rPr>
+        <w:t xml:space="preserve"> “</w:t>
+      </w:r>
+      <w:r>
+        <w:rPr>
+          <w:szCs w:val="24"/>
+        </w:rPr>
+        <w:t>Dijkstra’s</w:t>
+      </w:r>
+      <w:r>
+        <w:rPr>
+          <w:szCs w:val="24"/>
+        </w:rPr>
+        <w:t xml:space="preserve"> search algorithm</w:t>
+      </w:r>
+      <w:r>
+        <w:rPr>
+          <w:szCs w:val="24"/>
+        </w:rPr>
+        <w:t>,”</w:t>
+      </w:r>
+      <w:r>
+        <w:rPr>
+          <w:szCs w:val="24"/>
+        </w:rPr>
+        <w:t xml:space="preserve"> and “Depth first Search” pathfinding algorithm.</w:t>
       </w:r>
     </w:p>
     <w:p>
@@ -3781,7 +3844,13 @@
         <w:t xml:space="preserve"> </w:t>
       </w:r>
       <w:r>
-        <w:t xml:space="preserve">Implement “Dijkstras </w:t>
+        <w:t>Implement “</w:t>
+      </w:r>
+      <w:r>
+        <w:t>Dijkstra’s</w:t>
+      </w:r>
+      <w:r>
+        <w:t xml:space="preserve"> </w:t>
       </w:r>
       <w:r>
         <w:t>pathfinding</w:t>
@@ -5055,7 +5124,19 @@
         <w:rPr>
           <w:szCs w:val="24"/>
         </w:rPr>
-        <w:t xml:space="preserve"> This is why I explained it as an offset for the change in robot position otherwise after the robot has moved if our key modifier was not implemented into </w:t>
+        <w:t xml:space="preserve"> This is why I explained it as an offset for the change in robot position otherwise after the robot has moved if our key modifier </w:t>
+      </w:r>
+      <w:r>
+        <w:rPr>
+          <w:szCs w:val="24"/>
+        </w:rPr>
+        <w:t>were</w:t>
+      </w:r>
+      <w:r>
+        <w:rPr>
+          <w:szCs w:val="24"/>
+        </w:rPr>
+        <w:t xml:space="preserve"> not implemented into </w:t>
       </w:r>
       <w:r>
         <w:rPr>
@@ -5710,7 +5791,19 @@
         <w:rPr>
           <w:szCs w:val="24"/>
         </w:rPr>
-        <w:t xml:space="preserve">However inside of the updating vertex function we need to check if that node is not already in the queue as to ensure we don’t put that node into the queue if it is already </w:t>
+        <w:t xml:space="preserve">However inside of the updating vertex function we need to check if that node is not already in the queue as to ensure we </w:t>
+      </w:r>
+      <w:r>
+        <w:rPr>
+          <w:szCs w:val="24"/>
+        </w:rPr>
+        <w:t>do not</w:t>
+      </w:r>
+      <w:r>
+        <w:rPr>
+          <w:szCs w:val="24"/>
+        </w:rPr>
+        <w:t xml:space="preserve"> put that node into the queue if it is already </w:t>
       </w:r>
       <w:r>
         <w:rPr>
@@ -5740,7 +5833,7 @@
         <w:rPr>
           <w:szCs w:val="24"/>
         </w:rPr>
-        <w:t>won’t</w:t>
+        <w:t>will not</w:t>
       </w:r>
       <w:r>
         <w:rPr>
@@ -9564,7 +9657,16 @@
           <w:sz w:val="28"/>
           <w:szCs w:val="28"/>
         </w:rPr>
-        <w:t xml:space="preserve">Dijkstras Search Pathfinding Algorithm </w:t>
+        <w:t>Dijkstra’s</w:t>
+      </w:r>
+      <w:r>
+        <w:rPr>
+          <w:b/>
+          <w:bCs/>
+          <w:sz w:val="28"/>
+          <w:szCs w:val="28"/>
+        </w:rPr>
+        <w:t xml:space="preserve"> Search Pathfinding Algorithm </w:t>
       </w:r>
     </w:p>
     <w:p>
@@ -9606,7 +9708,25 @@
         <w:rPr>
           <w:szCs w:val="24"/>
         </w:rPr>
-        <w:t xml:space="preserve">Dijkstras search algorithm is a guided search algorithm that uses node weights and connections to find the shortest path to the goal node. Whereas Astar uses the heuristic value distance from the goal node as hcost and distance from the start node Gcost to find the path, Dijkstras only uses the distance from the start node of each node </w:t>
+        <w:t>Dijkstra’s</w:t>
+      </w:r>
+      <w:r>
+        <w:rPr>
+          <w:szCs w:val="24"/>
+        </w:rPr>
+        <w:t xml:space="preserve"> search algorithm is a guided search algorithm that uses node weights and connections to find the shortest path to the goal node. Whereas Astar uses the heuristic value distance from the goal node as hcost and distance from the start node Gcost to find the path, </w:t>
+      </w:r>
+      <w:r>
+        <w:rPr>
+          <w:szCs w:val="24"/>
+        </w:rPr>
+        <w:t>Dijkstra’s</w:t>
+      </w:r>
+      <w:r>
+        <w:rPr>
+          <w:szCs w:val="24"/>
+        </w:rPr>
+        <w:t xml:space="preserve"> only uses the distance from the start node of each node </w:t>
       </w:r>
       <w:r>
         <w:rPr>
@@ -9850,13 +9970,37 @@
         <w:rPr>
           <w:szCs w:val="24"/>
         </w:rPr>
-        <w:t>One thing to note when it comes to the Dijkstras algorithm it works similarly to the Astar algorithm in that it’s a greedy first search by this it will organise the priority queue based on the lowest G cost of a cell</w:t>
-      </w:r>
-      <w:r>
-        <w:rPr>
-          <w:szCs w:val="24"/>
-        </w:rPr>
-        <w:t xml:space="preserve"> as Dijkstras does not use a heuristic function and as a result its hcost is set to zero</w:t>
+        <w:t xml:space="preserve">One thing to note when it comes to the </w:t>
+      </w:r>
+      <w:r>
+        <w:rPr>
+          <w:szCs w:val="24"/>
+        </w:rPr>
+        <w:t>Dijkstra’s</w:t>
+      </w:r>
+      <w:r>
+        <w:rPr>
+          <w:szCs w:val="24"/>
+        </w:rPr>
+        <w:t xml:space="preserve"> algorithm it works similarly to the Astar algorithm in that it’s a greedy first search by this it will organise the priority queue based on the lowest G cost of a cell</w:t>
+      </w:r>
+      <w:r>
+        <w:rPr>
+          <w:szCs w:val="24"/>
+        </w:rPr>
+        <w:t xml:space="preserve"> as </w:t>
+      </w:r>
+      <w:r>
+        <w:rPr>
+          <w:szCs w:val="24"/>
+        </w:rPr>
+        <w:t>Dijkstra’s</w:t>
+      </w:r>
+      <w:r>
+        <w:rPr>
+          <w:szCs w:val="24"/>
+        </w:rPr>
+        <w:t xml:space="preserve"> does not use a heuristic function and as a result its hcost is set to zero</w:t>
       </w:r>
       <w:r>
         <w:rPr>
@@ -10363,7 +10507,19 @@
         <w:rPr>
           <w:szCs w:val="24"/>
         </w:rPr>
-        <w:t xml:space="preserve"> less efficient than astar certain search conditions so how it will compare to dstar lite is very interesting.</w:t>
+        <w:t xml:space="preserve"> less efficient than astar certain search conditions so how it will compare to dstar lite is </w:t>
+      </w:r>
+      <w:r>
+        <w:rPr>
+          <w:szCs w:val="24"/>
+        </w:rPr>
+        <w:t>remarkably interesting</w:t>
+      </w:r>
+      <w:r>
+        <w:rPr>
+          <w:szCs w:val="24"/>
+        </w:rPr>
+        <w:t>.</w:t>
       </w:r>
       <w:r>
         <w:rPr>
@@ -10381,14 +10537,14 @@
         <w:rPr>
           <w:szCs w:val="24"/>
         </w:rPr>
-        <w:t xml:space="preserve"> search algorithm </w:t>
+        <w:t xml:space="preserve"> search </w:t>
       </w:r>
       <w:r>
         <w:rPr>
           <w:szCs w:val="24"/>
         </w:rPr>
         <w:lastRenderedPageBreak/>
-        <w:t xml:space="preserve">should be </w:t>
+        <w:t xml:space="preserve">algorithm should be </w:t>
       </w:r>
       <w:r>
         <w:rPr>
@@ -10496,7 +10652,19 @@
         <w:rPr>
           <w:szCs w:val="24"/>
         </w:rPr>
-        <w:t xml:space="preserve">As I have discussed early in the paper of the two different types of pathfinding algorithms being directed and </w:t>
+        <w:t xml:space="preserve">As I have discussed early in the paper of the two </w:t>
+      </w:r>
+      <w:r>
+        <w:rPr>
+          <w:szCs w:val="24"/>
+        </w:rPr>
+        <w:t>diverse types</w:t>
+      </w:r>
+      <w:r>
+        <w:rPr>
+          <w:szCs w:val="24"/>
+        </w:rPr>
+        <w:t xml:space="preserve"> of pathfinding algorithms being directed and </w:t>
       </w:r>
       <w:r>
         <w:rPr>
@@ -11626,7 +11794,19 @@
         <w:rPr>
           <w:lang w:val="en-US"/>
         </w:rPr>
-        <w:t xml:space="preserve"> grid sizes ranging from a 10x10 grid size to a 100x100 grid size in order to get more accurate results when the path is changed this will affect Astar and the others more greatly to Dstar Lite</w:t>
+        <w:t xml:space="preserve"> grid sizes ranging from a 10x10 grid size to a 100x100 grid size </w:t>
+      </w:r>
+      <w:r>
+        <w:rPr>
+          <w:lang w:val="en-US"/>
+        </w:rPr>
+        <w:t>to</w:t>
+      </w:r>
+      <w:r>
+        <w:rPr>
+          <w:lang w:val="en-US"/>
+        </w:rPr>
+        <w:t xml:space="preserve"> get more accurate results when the path is changed this will affect Astar and the others more greatly to Dstar Lite</w:t>
       </w:r>
       <w:r>
         <w:rPr>
@@ -12750,7 +12930,15 @@
           <w:bCs/>
           <w:szCs w:val="24"/>
         </w:rPr>
-        <w:t xml:space="preserve">Dijkstras Search algorithm </w:t>
+        <w:t>Dijkstra’s</w:t>
+      </w:r>
+      <w:r>
+        <w:rPr>
+          <w:b/>
+          <w:bCs/>
+          <w:szCs w:val="24"/>
+        </w:rPr>
+        <w:t xml:space="preserve"> Search algorithm </w:t>
       </w:r>
       <w:r>
         <w:rPr>
@@ -12989,7 +13177,15 @@
           <w:bCs/>
           <w:szCs w:val="24"/>
         </w:rPr>
-        <w:t xml:space="preserve">Dijkstras Search algorithm </w:t>
+        <w:t>Dijkstra’s</w:t>
+      </w:r>
+      <w:r>
+        <w:rPr>
+          <w:b/>
+          <w:bCs/>
+          <w:szCs w:val="24"/>
+        </w:rPr>
+        <w:t xml:space="preserve"> Search algorithm </w:t>
       </w:r>
       <w:r>
         <w:rPr>
@@ -13262,7 +13458,15 @@
           <w:bCs/>
           <w:szCs w:val="24"/>
         </w:rPr>
-        <w:t xml:space="preserve">Dijkstras Search algorithm </w:t>
+        <w:t>Dijkstra’s</w:t>
+      </w:r>
+      <w:r>
+        <w:rPr>
+          <w:b/>
+          <w:bCs/>
+          <w:szCs w:val="24"/>
+        </w:rPr>
+        <w:t xml:space="preserve"> Search algorithm </w:t>
       </w:r>
       <w:r>
         <w:rPr>
@@ -13535,7 +13739,14 @@
           <w:b/>
           <w:bCs/>
         </w:rPr>
-        <w:t>-  Dijkstras</w:t>
+        <w:t xml:space="preserve">-  </w:t>
+      </w:r>
+      <w:r>
+        <w:rPr>
+          <w:b/>
+          <w:bCs/>
+        </w:rPr>
+        <w:t>Dijkstra’s</w:t>
       </w:r>
       <w:r>
         <w:rPr>
@@ -13720,7 +13931,13 @@
         </w:rPr>
       </w:pPr>
       <w:r>
-        <w:t>///// neeed to add times with walls as this is v im</w:t>
+        <w:t xml:space="preserve">///// </w:t>
+      </w:r>
+      <w:r>
+        <w:t>need</w:t>
+      </w:r>
+      <w:r>
+        <w:t xml:space="preserve"> to add times with walls as this is v im</w:t>
       </w:r>
       <w:r>
         <w:t>p</w:t>
@@ -13734,10 +13951,25 @@
         <w:t xml:space="preserve">The next from of comparison I want to talk about is </w:t>
       </w:r>
       <w:r>
-        <w:t>the difficulty of implementation. This form of comparison influenced my findings as in games development managemnt of rescources is paramount and the difficulty of implementing these algorithms can influence a project leads decision when implementing these algorithms.</w:t>
-      </w:r>
-      <w:r>
-        <w:t>Through this form of comparison I will talk about the robustness of the algorithms and the complexity of them or the depth of them</w:t>
+        <w:t xml:space="preserve">the difficulty of implementation. This form of comparison influenced my findings as in games development </w:t>
+      </w:r>
+      <w:r>
+        <w:t>management</w:t>
+      </w:r>
+      <w:r>
+        <w:t xml:space="preserve"> of </w:t>
+      </w:r>
+      <w:r>
+        <w:t>resources</w:t>
+      </w:r>
+      <w:r>
+        <w:t xml:space="preserve"> is paramount and the difficulty of implementing these algorithms can influence a project leads decision when implementing these </w:t>
+      </w:r>
+      <w:r>
+        <w:t>algorithms. Through</w:t>
+      </w:r>
+      <w:r>
+        <w:t xml:space="preserve"> this form of comparison I will talk about the robustness of the algorithms and the complexity of them or the depth of them</w:t>
       </w:r>
       <w:r>
         <w:t xml:space="preserve">. </w:t>
@@ -13826,25 +14058,163 @@
         <w:t xml:space="preserve">. </w:t>
       </w:r>
       <w:r>
-        <w:t xml:space="preserve"> In the beginning the project milestones were adhered to in the regards that I had made efficient project on the documentation as well as the technical project. However with further research into the dstar algorithm and alternate versions such as focused dstar and dstar lite I came to the conclusion that according to information  regarding dstar lite it is more commonly used when It comes to dynamic pathfinding and dstar itself isnt really used as much. So I came to the decision to switch the dstar lite algotihm. This in essence was what the second draft of my project was going to be. Following this I figured to extend my research into the different pathfinding algorithms of which drastically improved my understanding of these algorithms so I decided to compare dstar lite against more pathfinding algorithms. The first of which that were decided upon was to compare dstar lite against dijkstra’s search algorithm then the next process was to compare it against a non-guided heuristic algorithm so I landed on depth first search. This was the third draft of the project which was now in motion.After the christmas break work on the project had a delay on it due to unforseen circumstances such as covid-19 and ofcourse in house coursework.</w:t>
-      </w:r>
-      <w:r>
-        <w:t xml:space="preserve"> Finally the decision was made to compare dstar lite to another incremental pathfinding search algorithm so the decision was made to compare it to lifelong planning astar.</w:t>
-      </w:r>
-      <w:r>
-        <w:t xml:space="preserve"> The next iteration of the project was the visual component which meant how was I going to approach showing this to non devlopers and can they be able to discern the difference between these algorithms from only a visual component. So I decided to have the algorithms on two separate sceens always being compared to dstar lite.</w:t>
-      </w:r>
-      <w:r>
-        <w:t xml:space="preserve"> The user can see three separate screens one which changes the size of grid and which algorithm they want to use.The second screen is the editable grid, what I mean by this is that they can place down walls, start and endpoints on this grid and they will see the algorithm which they had chose traverse the grid. The third screen it the visual </w:t>
-      </w:r>
-      <w:r>
-        <w:t>demonstration of dstar lite, what this screen does is that it copies all input from the user on screen two and copies it into its own grid. It then in turn runs dstar lite on this screen</w:t>
-      </w:r>
-      <w:r>
-        <w:t>.They can also see a debug version of this screen which shows more in depth information about the alogrithm and the effects it has on the grid. This was the fourth and final edition of the project which you can see today.</w:t>
-      </w:r>
-      <w:r>
-        <w:t>Those were the project milestones and iterations of the project, throughout the course of development the milestones in regards to due dates set by the lecturers were adhered to mostly but not all of the time due to the difficulty of understanding dstar lite and also implementing dstar lite.As prior to the project I had no knowledge of incremental pathfinding and not helped by the limited rescources surrounding the topic.</w:t>
+        <w:t xml:space="preserve"> In the beginning the project milestones were adhered to in the regards that I had made efficient project on the documentation as well as the technical project. However with further research into the dstar algorithm and alternate versions such as focused dstar and dstar lite I </w:t>
+      </w:r>
+      <w:r>
+        <w:t>concluded</w:t>
+      </w:r>
+      <w:r>
+        <w:t xml:space="preserve"> that according to information  regarding dstar lite it is more commonly used when </w:t>
+      </w:r>
+      <w:r>
+        <w:t>it</w:t>
+      </w:r>
+      <w:r>
+        <w:t xml:space="preserve"> comes to dynamic pathfinding and dstar itself </w:t>
+      </w:r>
+      <w:r>
+        <w:t>is not</w:t>
+      </w:r>
+      <w:r>
+        <w:t xml:space="preserve"> really used as much. So I came to the decision to switch the dstar lite </w:t>
+      </w:r>
+      <w:r>
+        <w:t>algorithm</w:t>
+      </w:r>
+      <w:r>
+        <w:t xml:space="preserve">. This in essence was what the second draft of my project was going to be. Following this I figured to extend my research into the different pathfinding algorithms of which drastically improved my understanding of these </w:t>
+      </w:r>
+      <w:r>
+        <w:t>algorithms,</w:t>
+      </w:r>
+      <w:r>
+        <w:t xml:space="preserve"> so I decided to compare dstar lite against more pathfinding algorithms. The first of which that were decided upon was to compare dstar lite against </w:t>
+      </w:r>
+      <w:r>
+        <w:t>Dijkstra’s</w:t>
+      </w:r>
+      <w:r>
+        <w:t xml:space="preserve"> search algorithm then the next process was to compare it against a non-guided heuristic </w:t>
+      </w:r>
+      <w:r>
+        <w:t>algorithm,</w:t>
+      </w:r>
+      <w:r>
+        <w:t xml:space="preserve"> so I landed on depth first search. This was the third draft of the project which was now in </w:t>
+      </w:r>
+      <w:r>
+        <w:t>motion. After</w:t>
+      </w:r>
+      <w:r>
+        <w:t xml:space="preserve"> the </w:t>
+      </w:r>
+      <w:r>
+        <w:t>Christmas</w:t>
+      </w:r>
+      <w:r>
+        <w:t xml:space="preserve"> break work on the project had a delay on it due to </w:t>
+      </w:r>
+      <w:r>
+        <w:t>unforeseen</w:t>
+      </w:r>
+      <w:r>
+        <w:t xml:space="preserve"> circumstances such as covid-19 and </w:t>
+      </w:r>
+      <w:r>
+        <w:t>of course</w:t>
+      </w:r>
+      <w:r>
+        <w:t xml:space="preserve"> in house coursework.</w:t>
+      </w:r>
+      <w:r>
+        <w:t xml:space="preserve"> Finally the decision was made to compare dstar lite to another incremental pathfinding search </w:t>
+      </w:r>
+      <w:r>
+        <w:t>algorithm,</w:t>
+      </w:r>
+      <w:r>
+        <w:t xml:space="preserve"> so the decision was made to compare it to lifelong planning astar.</w:t>
+      </w:r>
+      <w:r>
+        <w:t xml:space="preserve"> The next iteration of the project was the visual component which meant how was I going to approach showing this to </w:t>
+      </w:r>
+      <w:r>
+        <w:t>non-developers</w:t>
+      </w:r>
+      <w:r>
+        <w:t xml:space="preserve"> and can they be able to discern the difference between these algorithms from only a visual component. So I decided to have the algorithms on two separate </w:t>
+      </w:r>
+      <w:r>
+        <w:t>screens</w:t>
+      </w:r>
+      <w:r>
+        <w:t xml:space="preserve"> always being compared to dstar lite.</w:t>
+      </w:r>
+      <w:r>
+        <w:t xml:space="preserve"> The user can see three separate screens one which changes the size of grid and which algorithm they want to </w:t>
+      </w:r>
+      <w:r>
+        <w:t>use. The</w:t>
+      </w:r>
+      <w:r>
+        <w:t xml:space="preserve"> second screen is the editable grid, what I mean by this is that they can place down walls, start and endpoints on this grid and they will see the algorithm which they had </w:t>
+      </w:r>
+      <w:r>
+        <w:t>chosen</w:t>
+      </w:r>
+      <w:r>
+        <w:t xml:space="preserve"> </w:t>
+      </w:r>
+      <w:r>
+        <w:t>to traverse</w:t>
+      </w:r>
+      <w:r>
+        <w:t xml:space="preserve"> the grid. The third screen it the visual </w:t>
+      </w:r>
+      <w:r>
+        <w:t xml:space="preserve">demonstration of dstar lite, what this screen does is that it copies all input from the user on screen two and copies it into its own grid. It then in turn runs dstar lite on this </w:t>
+      </w:r>
+      <w:r>
+        <w:t>screen. They</w:t>
+      </w:r>
+      <w:r>
+        <w:t xml:space="preserve"> can also see a debug version of this screen which shows more </w:t>
+      </w:r>
+      <w:r>
+        <w:t>in-depth</w:t>
+      </w:r>
+      <w:r>
+        <w:t xml:space="preserve"> information about the </w:t>
+      </w:r>
+      <w:r>
+        <w:t>algorithm</w:t>
+      </w:r>
+      <w:r>
+        <w:t xml:space="preserve"> and the effects it has on the grid. This was the fourth and final edition of the project which you can see </w:t>
+      </w:r>
+      <w:r>
+        <w:t>today. Those</w:t>
+      </w:r>
+      <w:r>
+        <w:t xml:space="preserve"> were the project milestones and iterations of the project, throughout the course of development the milestones </w:t>
+      </w:r>
+      <w:r>
+        <w:t>in regard to</w:t>
+      </w:r>
+      <w:r>
+        <w:t xml:space="preserve"> due dates set by the lecturers were adhered to mostly but not all of the time due to the difficulty of understanding dstar lite and also implementing dstar </w:t>
+      </w:r>
+      <w:r>
+        <w:t>lite. As</w:t>
+      </w:r>
+      <w:r>
+        <w:t xml:space="preserve"> prior to the project I had no knowledge of incremental pathfinding and not helped by the limited </w:t>
+      </w:r>
+      <w:r>
+        <w:t>resources</w:t>
+      </w:r>
+      <w:r>
+        <w:t xml:space="preserve"> surrounding the topic.</w:t>
       </w:r>
     </w:p>
     <w:p/>
@@ -13904,7 +14274,13 @@
         </w:numPr>
       </w:pPr>
       <w:r>
-        <w:t>The major techinal achievements are but not limited to the following:</w:t>
+        <w:t xml:space="preserve">The major </w:t>
+      </w:r>
+      <w:r>
+        <w:t>technical</w:t>
+      </w:r>
+      <w:r>
+        <w:t xml:space="preserve"> achievements are but not limited to the following:</w:t>
       </w:r>
     </w:p>
     <w:p>
@@ -13967,7 +14343,13 @@
         <w:t>Having both paths appear to the user on the screen</w:t>
       </w:r>
       <w:r>
-        <w:t>(can see chosen algorithm path and dstar lite algorithm on sepreate screen which is toggleable)</w:t>
+        <w:t xml:space="preserve">(can see chosen algorithm path and dstar lite algorithm on </w:t>
+      </w:r>
+      <w:r>
+        <w:t>separate</w:t>
+      </w:r>
+      <w:r>
+        <w:t xml:space="preserve"> screen which is toggleable)</w:t>
       </w:r>
     </w:p>
     <w:p/>
@@ -14029,7 +14411,19 @@
     </w:p>
     <w:p>
       <w:r>
-        <w:t>When researching this project most of the project went well for the most part as these algorithms are quite well documented and are easily understood so I was able to fully comprehend how these algorithms work so they could as a result be replicated and accurate results were able to be gathered.</w:t>
+        <w:t xml:space="preserve">When researching this project most of the project went well for the most part as these algorithms </w:t>
+      </w:r>
+      <w:r>
+        <w:t>is</w:t>
+      </w:r>
+      <w:r>
+        <w:t xml:space="preserve"> quite well documented and are easily understood so I was able to fully comprehend how these algorithms work so they could as a result be </w:t>
+      </w:r>
+      <w:r>
+        <w:t>replicated,</w:t>
+      </w:r>
+      <w:r>
+        <w:t xml:space="preserve"> and accurate results were able to be gathered.</w:t>
       </w:r>
       <w:r>
         <w:tab/>
@@ -14057,7 +14451,31 @@
       </w:r>
       <w:r>
         <w:tab/>
-        <w:t>What went wrong was mostly the research into dstar and dstar lite as there is not many rescources surrounding these algorithms available. As a result it was quite difficult to research and gather a complete comprehension of the source material as these algorithms are not used in the games development industry but rather in robotics so those papers are written through a robotics context. Why was this a problem? This is a problem as without external information and context on how these algorithms work it can be quite difficult to get a grasp on.</w:t>
+        <w:t xml:space="preserve">What went wrong was mostly the research into dstar and dstar lite as there </w:t>
+      </w:r>
+      <w:r>
+        <w:t>are</w:t>
+      </w:r>
+      <w:r>
+        <w:t xml:space="preserve"> </w:t>
+      </w:r>
+      <w:r>
+        <w:t>few</w:t>
+      </w:r>
+      <w:r>
+        <w:t xml:space="preserve"> </w:t>
+      </w:r>
+      <w:r>
+        <w:t>resources</w:t>
+      </w:r>
+      <w:r>
+        <w:t xml:space="preserve"> surrounding these algorithms available. As a result it was quite difficult to research and gather a complete comprehension of the source material as these algorithms are not used in the games development industry but rather in </w:t>
+      </w:r>
+      <w:r>
+        <w:t>robotics,</w:t>
+      </w:r>
+      <w:r>
+        <w:t xml:space="preserve"> so those papers are written through a robotics context. Why was this a problem? This is a problem as without external information and context on how these algorithms work it can be quite difficult to get a grasp on.</w:t>
       </w:r>
       <w:r>
         <w:t xml:space="preserve"> This was the only thing really that hindered me or went wrong in the project although it finally got implemented this would be the only drawback.</w:t>
@@ -14079,7 +14497,25 @@
       </w:r>
       <w:r>
         <w:tab/>
-        <w:t>As a result of this hinderence is that if I were to approach this topic again I’d enter into my research with the understanding that there is little material surrounding the topic and none of the material is in a games context and that’s how I would advise someone else to approach the topic as well.</w:t>
+        <w:t xml:space="preserve">As a result of this </w:t>
+      </w:r>
+      <w:r>
+        <w:t>hindrance</w:t>
+      </w:r>
+      <w:r>
+        <w:t xml:space="preserve"> is that if I were to approach this topic again </w:t>
+      </w:r>
+      <w:r>
+        <w:t>I would</w:t>
+      </w:r>
+      <w:r>
+        <w:t xml:space="preserve"> enter into my research with the understanding that there is little material surrounding the topic and none of the material is in a games context and </w:t>
+      </w:r>
+      <w:r>
+        <w:t>that is</w:t>
+      </w:r>
+      <w:r>
+        <w:t xml:space="preserve"> how I would advise someone else to approach the topic as well.</w:t>
       </w:r>
       <w:r>
         <w:tab/>
@@ -14110,16 +14546,54 @@
       </w:r>
       <w:r>
         <w:tab/>
-        <w:t xml:space="preserve">In regards to the technologies used using sfml and </w:t>
+      </w:r>
+      <w:r>
+        <w:t>In regard to</w:t>
+      </w:r>
+      <w:r>
+        <w:t xml:space="preserve"> the technologies used using sfml and </w:t>
       </w:r>
       <w:r>
         <w:t>c</w:t>
       </w:r>
       <w:r>
-        <w:t>++ wasn’t as much a problem but there would be easier avenues to design the project as whole inside of a games engine such as unity.With this in mind it is very difficult to make sfml projects including ones of this nature to look visually appealing and one has to go to greater lengths to do so whereas if it was done in a games engine such as unity.</w:t>
-      </w:r>
-      <w:r>
-        <w:t>Granted despite the drawbacks having to design every detail from the ground up with sfml and c++ lead me to a greater understanding of pathfinding algorithms and user interface design as a whole as I encountered more problems as a whole.</w:t>
+        <w:t xml:space="preserve">++ </w:t>
+      </w:r>
+      <w:r>
+        <w:t>was not</w:t>
+      </w:r>
+      <w:r>
+        <w:t xml:space="preserve"> as much a problem but there would be easier avenues to design the project as whole inside of a </w:t>
+      </w:r>
+      <w:r>
+        <w:t>game’s</w:t>
+      </w:r>
+      <w:r>
+        <w:t xml:space="preserve"> engine such as </w:t>
+      </w:r>
+      <w:r>
+        <w:t>unity. With</w:t>
+      </w:r>
+      <w:r>
+        <w:t xml:space="preserve"> this in mind it is </w:t>
+      </w:r>
+      <w:r>
+        <w:t>exceedingly difficult</w:t>
+      </w:r>
+      <w:r>
+        <w:t xml:space="preserve"> to make sfml projects including ones of this nature to look visually appealing and one has to go to greater lengths to do so whereas if it was done in a </w:t>
+      </w:r>
+      <w:r>
+        <w:t>game’s</w:t>
+      </w:r>
+      <w:r>
+        <w:t xml:space="preserve"> engine such as </w:t>
+      </w:r>
+      <w:r>
+        <w:t>unity. Granted</w:t>
+      </w:r>
+      <w:r>
+        <w:t xml:space="preserve"> despite the drawbacks having to design every detail from the ground up with sfml and c++ lead me to a greater understanding of pathfinding algorithms and user interface design as a whole as I encountered more problems as a whole.</w:t>
       </w:r>
       <w:r>
         <w:t xml:space="preserve"> Everything was of my own design and creating with no external packages is what I mean by this. For instance where I had to go and research the astar algorithm in unity </w:t>
@@ -14166,7 +14640,19 @@
     </w:p>
     <w:p>
       <w:r>
-        <w:t xml:space="preserve">To conclude this report I want to talk about the my decision and the reasoning behind it.To answer the question on whether would it be optimal to use dstar lite as the pathfinding algorithm of choice in a game. </w:t>
+        <w:t xml:space="preserve">To conclude this report I want to talk about </w:t>
+      </w:r>
+      <w:r>
+        <w:t>my</w:t>
+      </w:r>
+      <w:r>
+        <w:t xml:space="preserve"> decision and the reasoning behind it.To answer the question on whether </w:t>
+      </w:r>
+      <w:r>
+        <w:t>it would</w:t>
+      </w:r>
+      <w:r>
+        <w:t xml:space="preserve"> be optimal to use dstar lite as the pathfinding algorithm of choice in a game. </w:t>
       </w:r>
       <w:r>
         <w:tab/>
@@ -14196,25 +14682,79 @@
         <w:tab/>
       </w:r>
       <w:r>
-        <w:t>I don’t believe that it would be and here is why.</w:t>
-      </w:r>
-      <w:r>
-        <w:t>One from the data which I have put forward dstar</w:t>
+        <w:t xml:space="preserve">I </w:t>
+      </w:r>
+      <w:r>
+        <w:t>do not</w:t>
+      </w:r>
+      <w:r>
+        <w:t xml:space="preserve"> believe that it would be and here is </w:t>
+      </w:r>
+      <w:r>
+        <w:t>why. One</w:t>
+      </w:r>
+      <w:r>
+        <w:t xml:space="preserve"> from the data which I have put forward dstar</w:t>
       </w:r>
       <w:r>
         <w:t xml:space="preserve"> lite</w:t>
       </w:r>
       <w:r>
-        <w:t xml:space="preserve"> on a path with zero obstacles or walls regardless of size is less optimal and only comes into its own once a correction needs to be made to the path however as found above the time difference on the small and medium sized grids is not of such a magnitude to where it is warrented to be selected for use.</w:t>
-      </w:r>
-      <w:r>
-        <w:t xml:space="preserve"> Even though its benefits on the larger grid with more walls on it is more substatial this is not very realistic in a games development context let me explain.</w:t>
-      </w:r>
-      <w:r>
-        <w:t xml:space="preserve"> In a game regardless of genre you are not very likely to have a grid of such maginitude and if you were to have one I believe this to be bad overall design as you should split up your search space to where you wont have a grid of such size.</w:t>
-      </w:r>
-      <w:r>
-        <w:t xml:space="preserve">So with that taken into account </w:t>
+        <w:t xml:space="preserve"> on a path with zero obstacles or walls regardless of size is less optimal and only comes into its own once a correction needs to be made to the path however as found above the time difference on the small and medium sized grids is not of such a magnitude to where it is </w:t>
+      </w:r>
+      <w:r>
+        <w:t>warranted</w:t>
+      </w:r>
+      <w:r>
+        <w:t xml:space="preserve"> to be selected for use.</w:t>
+      </w:r>
+      <w:r>
+        <w:t xml:space="preserve"> Even though its benefits on the larger grid with more walls on it is more </w:t>
+      </w:r>
+      <w:r>
+        <w:t>substantial</w:t>
+      </w:r>
+      <w:r>
+        <w:t xml:space="preserve"> this is not very realistic in a </w:t>
+      </w:r>
+      <w:r>
+        <w:t>game’s</w:t>
+      </w:r>
+      <w:r>
+        <w:t xml:space="preserve"> development context let me explain.</w:t>
+      </w:r>
+      <w:r>
+        <w:t xml:space="preserve"> In a game regardless of genre you are not </w:t>
+      </w:r>
+      <w:r>
+        <w:t>highly likely</w:t>
+      </w:r>
+      <w:r>
+        <w:t xml:space="preserve"> to have a grid of such </w:t>
+      </w:r>
+      <w:r>
+        <w:t>magnitude</w:t>
+      </w:r>
+      <w:r>
+        <w:t xml:space="preserve"> and if you were to have one I believe this to be bad overall design as you should split up your search space to where you </w:t>
+      </w:r>
+      <w:r>
+        <w:t>will not</w:t>
+      </w:r>
+      <w:r>
+        <w:t xml:space="preserve"> have a grid of such </w:t>
+      </w:r>
+      <w:r>
+        <w:t>size. So</w:t>
+      </w:r>
+      <w:r>
+        <w:t xml:space="preserve"> with that </w:t>
+      </w:r>
+      <w:r>
+        <w:t>considered</w:t>
+      </w:r>
+      <w:r>
+        <w:t xml:space="preserve"> </w:t>
       </w:r>
       <w:r>
         <w:t>the benefits seen to dstar lite are not as likely to be seen as a result in a game.</w:t>
@@ -14229,7 +14769,19 @@
         <w:t xml:space="preserve">  </w:t>
       </w:r>
       <w:r>
-        <w:t>There is also the factor which needs to be taken into account that dstar lite is the harder algorithm to be implented into the game and could potentially lead to more errors when the developer needs to try and maintain the code.</w:t>
+        <w:t xml:space="preserve">There is also the factor which needs to be </w:t>
+      </w:r>
+      <w:r>
+        <w:t>considered</w:t>
+      </w:r>
+      <w:r>
+        <w:t xml:space="preserve"> that dstar lite is the harder algorithm to be </w:t>
+      </w:r>
+      <w:r>
+        <w:t>implemented</w:t>
+      </w:r>
+      <w:r>
+        <w:t xml:space="preserve"> into the game and could potentially lead to more errors when the developer needs to try and maintain the code.</w:t>
       </w:r>
     </w:p>
     <w:p/>
@@ -14244,7 +14796,19 @@
         </w:rPr>
       </w:pPr>
       <w:r>
-        <w:t>With all of these factors taken into account I do not believe that in a games context dstar lite should be implemented into a game where the speed and memory size of the application is ever paramount and as such I would recommend the depending on the scenario either astar or jump point search depending on the game being developed</w:t>
+        <w:t xml:space="preserve">With all of these factors </w:t>
+      </w:r>
+      <w:r>
+        <w:t>considered</w:t>
+      </w:r>
+      <w:r>
+        <w:t xml:space="preserve"> I do not believe that in a </w:t>
+      </w:r>
+      <w:r>
+        <w:t>game’s</w:t>
+      </w:r>
+      <w:r>
+        <w:t xml:space="preserve"> context dstar lite should be implemented into a game where the speed and memory size of the application is ever paramount and as such I would recommend the depending on the scenario either astar or jump point search depending on the game being developed</w:t>
       </w:r>
       <w:r>
         <w:t>.</w:t>
@@ -14561,19 +15125,67 @@
         <w:rPr>
           <w:szCs w:val="24"/>
         </w:rPr>
-        <w:t>If I was to go on and continue my research into this topic I would create more data to pull from to fine tune my results in order to solidify my final decision regariding the project topic. I would also add more pathfinding search algorithms into my project to compare against dstar lite.</w:t>
-      </w:r>
-      <w:r>
-        <w:rPr>
-          <w:szCs w:val="24"/>
-        </w:rPr>
-        <w:t>This would include but not limited to Ida star (</w:t>
-      </w:r>
-      <w:r>
-        <w:rPr>
-          <w:szCs w:val="24"/>
-        </w:rPr>
-        <w:t>iteratative deepeing a star</w:t>
+        <w:t xml:space="preserve">If I </w:t>
+      </w:r>
+      <w:r>
+        <w:rPr>
+          <w:szCs w:val="24"/>
+        </w:rPr>
+        <w:t>were</w:t>
+      </w:r>
+      <w:r>
+        <w:rPr>
+          <w:szCs w:val="24"/>
+        </w:rPr>
+        <w:t xml:space="preserve"> to go on and continue my research into this topic I would create more data to pull from to fine tune my results in order to solidify my final decision </w:t>
+      </w:r>
+      <w:r>
+        <w:rPr>
+          <w:szCs w:val="24"/>
+        </w:rPr>
+        <w:t>regarding</w:t>
+      </w:r>
+      <w:r>
+        <w:rPr>
+          <w:szCs w:val="24"/>
+        </w:rPr>
+        <w:t xml:space="preserve"> the project topic. I would also add more pathfinding search algorithms into my project to compare against dstar </w:t>
+      </w:r>
+      <w:r>
+        <w:rPr>
+          <w:szCs w:val="24"/>
+        </w:rPr>
+        <w:t>lite. This</w:t>
+      </w:r>
+      <w:r>
+        <w:rPr>
+          <w:szCs w:val="24"/>
+        </w:rPr>
+        <w:t xml:space="preserve"> would include but not limited to Ida star (</w:t>
+      </w:r>
+      <w:r>
+        <w:rPr>
+          <w:szCs w:val="24"/>
+        </w:rPr>
+        <w:t>iterative</w:t>
+      </w:r>
+      <w:r>
+        <w:rPr>
+          <w:szCs w:val="24"/>
+        </w:rPr>
+        <w:t xml:space="preserve"> </w:t>
+      </w:r>
+      <w:r>
+        <w:rPr>
+          <w:szCs w:val="24"/>
+        </w:rPr>
+        <w:t>deepening</w:t>
+      </w:r>
+      <w:r>
+        <w:rPr>
+          <w:szCs w:val="24"/>
+        </w:rPr>
+        <w:t xml:space="preserve"> a star</w:t>
       </w:r>
       <w:r>
         <w:rPr>
@@ -14585,13 +15197,73 @@
         <w:rPr>
           <w:szCs w:val="24"/>
         </w:rPr>
-        <w:t>, dstar istelf by anthony stentz , focused dstar, I would also prehaps include breadth first search and an adapted version of breadth first search to have more non- guided algorithm comparisons against dstar lite.</w:t>
-      </w:r>
-      <w:r>
-        <w:rPr>
-          <w:szCs w:val="24"/>
-        </w:rPr>
-        <w:t xml:space="preserve"> I would also include more visual representation for these algorithms such as the amount of memory allocation each algorithm requires so the user can see this on the screen and it would help them see more benefits and drawbacks to the use of these algorithms.</w:t>
+        <w:t xml:space="preserve">, dstar </w:t>
+      </w:r>
+      <w:r>
+        <w:rPr>
+          <w:szCs w:val="24"/>
+        </w:rPr>
+        <w:t>itself</w:t>
+      </w:r>
+      <w:r>
+        <w:rPr>
+          <w:szCs w:val="24"/>
+        </w:rPr>
+        <w:t xml:space="preserve"> by </w:t>
+      </w:r>
+      <w:r>
+        <w:rPr>
+          <w:szCs w:val="24"/>
+        </w:rPr>
+        <w:t>Anthony</w:t>
+      </w:r>
+      <w:r>
+        <w:rPr>
+          <w:szCs w:val="24"/>
+        </w:rPr>
+        <w:t xml:space="preserve"> </w:t>
+      </w:r>
+      <w:r>
+        <w:rPr>
+          <w:szCs w:val="24"/>
+        </w:rPr>
+        <w:t>S</w:t>
+      </w:r>
+      <w:r>
+        <w:rPr>
+          <w:szCs w:val="24"/>
+        </w:rPr>
+        <w:t xml:space="preserve">tentz , focused dstar, I would also </w:t>
+      </w:r>
+      <w:r>
+        <w:rPr>
+          <w:szCs w:val="24"/>
+        </w:rPr>
+        <w:t>perhaps</w:t>
+      </w:r>
+      <w:r>
+        <w:rPr>
+          <w:szCs w:val="24"/>
+        </w:rPr>
+        <w:t xml:space="preserve"> include breadth first search and an adapted version of breadth first search to have more non- guided algorithm comparisons against dstar lite.</w:t>
+      </w:r>
+      <w:r>
+        <w:rPr>
+          <w:szCs w:val="24"/>
+        </w:rPr>
+        <w:t xml:space="preserve"> I would also include more visual representation for these algorithms such as the amount of memory allocation each algorithm requires so the user can see this on the </w:t>
+      </w:r>
+      <w:r>
+        <w:rPr>
+          <w:szCs w:val="24"/>
+        </w:rPr>
+        <w:t>screen,</w:t>
+      </w:r>
+      <w:r>
+        <w:rPr>
+          <w:szCs w:val="24"/>
+        </w:rPr>
+        <w:t xml:space="preserve"> and it would help them see more benefits and drawbacks to the use of these algorithms.</w:t>
       </w:r>
     </w:p>
     <w:p>
@@ -14643,10 +15315,31 @@
     </w:p>
     <w:p>
       <w:r>
-        <w:t>However if they are going to start from scratch without the knowledge of this project I would recommend they have a prior understanding of how incremental heuristic based algorithms work for instance.</w:t>
-      </w:r>
-      <w:r>
-        <w:t>As this is essential for someones understanding of how dstar lite works as I did not have any of this information prior to the commencement of the project.</w:t>
+        <w:t xml:space="preserve">However if they are going to </w:t>
+      </w:r>
+      <w:r>
+        <w:t>start from nothing</w:t>
+      </w:r>
+      <w:r>
+        <w:t xml:space="preserve"> without the knowledge of this project I would recommend they have a prior understanding of how incremental </w:t>
+      </w:r>
+      <w:r>
+        <w:t>heuristic-based</w:t>
+      </w:r>
+      <w:r>
+        <w:t xml:space="preserve"> algorithms work for </w:t>
+      </w:r>
+      <w:r>
+        <w:t>instance. As</w:t>
+      </w:r>
+      <w:r>
+        <w:t xml:space="preserve"> this is essential for </w:t>
+      </w:r>
+      <w:r>
+        <w:t>someone is</w:t>
+      </w:r>
+      <w:r>
+        <w:t xml:space="preserve"> understanding of how dstar lite works as I did not have any of this information prior to the commencement of the project.</w:t>
       </w:r>
     </w:p>
     <w:p/>

</xml_diff>

<commit_message>
added depth first search time to docs and ida *
</commit_message>
<xml_diff>
--- a/Documents/report.docx
+++ b/Documents/report.docx
@@ -1,6 +1,6 @@
 
 <file path=word/document.xml><?xml version="1.0" encoding="utf-8"?>
-<w:document xmlns:wpc="http://schemas.microsoft.com/office/word/2010/wordprocessingCanvas" xmlns:cx="http://schemas.microsoft.com/office/drawing/2014/chartex" xmlns:cx1="http://schemas.microsoft.com/office/drawing/2015/9/8/chartex" xmlns:cx2="http://schemas.microsoft.com/office/drawing/2015/10/21/chartex" xmlns:cx3="http://schemas.microsoft.com/office/drawing/2016/5/9/chartex" xmlns:cx4="http://schemas.microsoft.com/office/drawing/2016/5/10/chartex" xmlns:cx5="http://schemas.microsoft.com/office/drawing/2016/5/11/chartex" xmlns:cx6="http://schemas.microsoft.com/office/drawing/2016/5/12/chartex" xmlns:cx7="http://schemas.microsoft.com/office/drawing/2016/5/13/chartex" xmlns:cx8="http://schemas.microsoft.com/office/drawing/2016/5/14/chartex" xmlns:mc="http://schemas.openxmlformats.org/markup-compatibility/2006" xmlns:aink="http://schemas.microsoft.com/office/drawing/2016/ink" xmlns:am3d="http://schemas.microsoft.com/office/drawing/2017/model3d" xmlns:o="urn:schemas-microsoft-com:office:office" xmlns:r="http://schemas.openxmlformats.org/officeDocument/2006/relationships" xmlns:m="http://schemas.openxmlformats.org/officeDocument/2006/math" xmlns:v="urn:schemas-microsoft-com:vml" xmlns:wp14="http://schemas.microsoft.com/office/word/2010/wordprocessingDrawing" xmlns:wp="http://schemas.openxmlformats.org/drawingml/2006/wordprocessingDrawing" xmlns:w10="urn:schemas-microsoft-com:office:word" xmlns:w="http://schemas.openxmlformats.org/wordprocessingml/2006/main" xmlns:w14="http://schemas.microsoft.com/office/word/2010/wordml" xmlns:w15="http://schemas.microsoft.com/office/word/2012/wordml" xmlns:w16cid="http://schemas.microsoft.com/office/word/2016/wordml/cid" xmlns:w16se="http://schemas.microsoft.com/office/word/2015/wordml/symex" xmlns:wpg="http://schemas.microsoft.com/office/word/2010/wordprocessingGroup" xmlns:wpi="http://schemas.microsoft.com/office/word/2010/wordprocessingInk" xmlns:wne="http://schemas.microsoft.com/office/word/2006/wordml" xmlns:wps="http://schemas.microsoft.com/office/word/2010/wordprocessingShape" mc:Ignorable="w14 w15 w16se w16cid wp14">
+<w:document xmlns:wpc="http://schemas.microsoft.com/office/word/2010/wordprocessingCanvas" xmlns:cx="http://schemas.microsoft.com/office/drawing/2014/chartex" xmlns:cx1="http://schemas.microsoft.com/office/drawing/2015/9/8/chartex" xmlns:cx2="http://schemas.microsoft.com/office/drawing/2015/10/21/chartex" xmlns:cx3="http://schemas.microsoft.com/office/drawing/2016/5/9/chartex" xmlns:cx4="http://schemas.microsoft.com/office/drawing/2016/5/10/chartex" xmlns:cx5="http://schemas.microsoft.com/office/drawing/2016/5/11/chartex" xmlns:cx6="http://schemas.microsoft.com/office/drawing/2016/5/12/chartex" xmlns:cx7="http://schemas.microsoft.com/office/drawing/2016/5/13/chartex" xmlns:cx8="http://schemas.microsoft.com/office/drawing/2016/5/14/chartex" xmlns:mc="http://schemas.openxmlformats.org/markup-compatibility/2006" xmlns:aink="http://schemas.microsoft.com/office/drawing/2016/ink" xmlns:am3d="http://schemas.microsoft.com/office/drawing/2017/model3d" xmlns:o="urn:schemas-microsoft-com:office:office" xmlns:oel="http://schemas.microsoft.com/office/2019/extlst" xmlns:r="http://schemas.openxmlformats.org/officeDocument/2006/relationships" xmlns:m="http://schemas.openxmlformats.org/officeDocument/2006/math" xmlns:v="urn:schemas-microsoft-com:vml" xmlns:wp14="http://schemas.microsoft.com/office/word/2010/wordprocessingDrawing" xmlns:wp="http://schemas.openxmlformats.org/drawingml/2006/wordprocessingDrawing" xmlns:w10="urn:schemas-microsoft-com:office:word" xmlns:w="http://schemas.openxmlformats.org/wordprocessingml/2006/main" xmlns:w14="http://schemas.microsoft.com/office/word/2010/wordml" xmlns:w15="http://schemas.microsoft.com/office/word/2012/wordml" xmlns:w16cex="http://schemas.microsoft.com/office/word/2018/wordml/cex" xmlns:w16cid="http://schemas.microsoft.com/office/word/2016/wordml/cid" xmlns:w16="http://schemas.microsoft.com/office/word/2018/wordml" xmlns:w16du="http://schemas.microsoft.com/office/word/2023/wordml/word16du" xmlns:w16sdtdh="http://schemas.microsoft.com/office/word/2020/wordml/sdtdatahash" xmlns:w16se="http://schemas.microsoft.com/office/word/2015/wordml/symex" xmlns:wpg="http://schemas.microsoft.com/office/word/2010/wordprocessingGroup" xmlns:wpi="http://schemas.microsoft.com/office/word/2010/wordprocessingInk" xmlns:wne="http://schemas.microsoft.com/office/word/2006/wordml" xmlns:wps="http://schemas.microsoft.com/office/word/2010/wordprocessingShape" mc:Ignorable="w14 w15 w16se w16cid w16 w16cex w16sdtdh wp14">
   <w:body>
     <w:p>
       <w:pPr>
@@ -303,27 +303,7 @@
           <w:szCs w:val="32"/>
         </w:rPr>
         <w:lastRenderedPageBreak/>
-        <w:t xml:space="preserve">Table </w:t>
-      </w:r>
-      <w:proofErr w:type="gramStart"/>
-      <w:r>
-        <w:rPr>
-          <w:b/>
-          <w:bCs/>
-          <w:sz w:val="32"/>
-          <w:szCs w:val="32"/>
-        </w:rPr>
-        <w:t>Of</w:t>
-      </w:r>
-      <w:proofErr w:type="gramEnd"/>
-      <w:r>
-        <w:rPr>
-          <w:b/>
-          <w:bCs/>
-          <w:sz w:val="32"/>
-          <w:szCs w:val="32"/>
-        </w:rPr>
-        <w:t xml:space="preserve"> Contents</w:t>
+        <w:t>Table Of Contents</w:t>
       </w:r>
     </w:p>
     <w:p>
@@ -4202,17 +4182,35 @@
           <w:fldChar w:fldCharType="end"/>
         </w:r>
       </w:hyperlink>
-      <w:r>
+    </w:p>
+    <w:p>
+      <w:pPr>
+        <w:pStyle w:val="TOC3"/>
+        <w:tabs>
+          <w:tab w:val="left" w:pos="1320"/>
+          <w:tab w:val="right" w:leader="dot" w:pos="9016"/>
+        </w:tabs>
         <w:rPr>
           <w:noProof/>
         </w:rPr>
+      </w:pPr>
+      <w:r>
+        <w:rPr>
+          <w:noProof/>
+        </w:rPr>
+        <w:t>7.1.4</w:t>
+      </w:r>
+      <w:r>
+        <w:rPr>
+          <w:noProof/>
+        </w:rPr>
         <w:tab/>
       </w:r>
       <w:r>
         <w:rPr>
           <w:noProof/>
         </w:rPr>
-        <w:t xml:space="preserve">7.1.4 </w:t>
+        <w:t xml:space="preserve"> </w:t>
       </w:r>
       <w:r>
         <w:rPr>
@@ -5043,15 +5041,7 @@
         <w:t>List</w:t>
       </w:r>
       <w:r>
-        <w:t xml:space="preserve"> </w:t>
-      </w:r>
-      <w:proofErr w:type="gramStart"/>
-      <w:r>
-        <w:t>Of</w:t>
-      </w:r>
-      <w:proofErr w:type="gramEnd"/>
-      <w:r>
-        <w:t xml:space="preserve"> Figures</w:t>
+        <w:t xml:space="preserve"> Of Figures</w:t>
       </w:r>
     </w:p>
     <w:p>
@@ -6938,15 +6928,7 @@
       </w:pPr>
       <w:r>
         <w:lastRenderedPageBreak/>
-        <w:t xml:space="preserve">List </w:t>
-      </w:r>
-      <w:proofErr w:type="gramStart"/>
-      <w:r>
-        <w:t>Of</w:t>
-      </w:r>
-      <w:proofErr w:type="gramEnd"/>
-      <w:r>
-        <w:t xml:space="preserve"> Tables</w:t>
+        <w:t>List Of Tables</w:t>
       </w:r>
     </w:p>
     <w:p>
@@ -9109,21 +9091,7 @@
         <w:rPr>
           <w:szCs w:val="24"/>
         </w:rPr>
-        <w:t xml:space="preserve"> them so each nodes </w:t>
-      </w:r>
-      <w:proofErr w:type="gramStart"/>
-      <w:r>
-        <w:rPr>
-          <w:szCs w:val="24"/>
-        </w:rPr>
-        <w:t>values</w:t>
-      </w:r>
-      <w:proofErr w:type="gramEnd"/>
-      <w:r>
-        <w:rPr>
-          <w:szCs w:val="24"/>
-        </w:rPr>
-        <w:t xml:space="preserve"> are separate to one another which in turn makes it easy for the priority queue to evaluate which node is to be expanded next.</w:t>
+        <w:t xml:space="preserve"> them so each nodes values are separate to one another which in turn makes it easy for the priority queue to evaluate which node is to be expanded next.</w:t>
       </w:r>
     </w:p>
     <w:p>
@@ -11847,24 +11815,11 @@
       <w:r>
         <w:t xml:space="preserve"> </w:t>
       </w:r>
-      <w:proofErr w:type="gramStart"/>
       <w:r>
         <w:t>H</w:t>
       </w:r>
       <w:r>
-        <w:t>owever</w:t>
-      </w:r>
-      <w:proofErr w:type="gramEnd"/>
-      <w:r>
-        <w:t xml:space="preserve"> it will rerun itself if an obstacle gets in the way. Astar can find the shortest path through a priority queue which will compare the values of each node using both their </w:t>
-      </w:r>
-      <w:proofErr w:type="gramStart"/>
-      <w:r>
-        <w:t>Hcost( distance</w:t>
-      </w:r>
-      <w:proofErr w:type="gramEnd"/>
-      <w:r>
-        <w:t xml:space="preserve"> from the node) and Gcost( distance from the start node). This is how it knows to look at certain nodes first.</w:t>
+        <w:t>owever it will rerun itself if an obstacle gets in the way. Astar can find the shortest path through a priority queue which will compare the values of each node using both their Hcost( distance from the node) and Gcost( distance from the start node). This is how it knows to look at certain nodes first.</w:t>
       </w:r>
       <w:r>
         <w:t xml:space="preserve"> Astar unlike Dstar Lite does not retain any information from search to search</w:t>
@@ -12126,19 +12081,11 @@
         </w:rPr>
         <w:t xml:space="preserve"> – in Astar the Fcost is the value of the Gcost </w:t>
       </w:r>
-      <w:proofErr w:type="gramStart"/>
-      <w:r>
-        <w:rPr>
-          <w:szCs w:val="24"/>
-        </w:rPr>
-        <w:t>( mentioned</w:t>
-      </w:r>
-      <w:proofErr w:type="gramEnd"/>
-      <w:r>
-        <w:rPr>
-          <w:szCs w:val="24"/>
-        </w:rPr>
-        <w:t xml:space="preserve"> in </w:t>
+      <w:r>
+        <w:rPr>
+          <w:szCs w:val="24"/>
+        </w:rPr>
+        <w:t xml:space="preserve">( mentioned in </w:t>
       </w:r>
       <w:r>
         <w:rPr>
@@ -12284,27 +12231,13 @@
         <w:rPr>
           <w:szCs w:val="24"/>
         </w:rPr>
-        <w:t xml:space="preserve"> </w:t>
-      </w:r>
-      <w:proofErr w:type="gramStart"/>
-      <w:r>
-        <w:rPr>
-          <w:szCs w:val="24"/>
-        </w:rPr>
-        <w:t xml:space="preserve">- </w:t>
-      </w:r>
-      <w:r>
-        <w:rPr>
-          <w:szCs w:val="24"/>
-        </w:rPr>
-        <w:t xml:space="preserve"> this</w:t>
-      </w:r>
-      <w:proofErr w:type="gramEnd"/>
-      <w:r>
-        <w:rPr>
-          <w:szCs w:val="24"/>
-        </w:rPr>
-        <w:t xml:space="preserve"> is for constructing the </w:t>
+        <w:t xml:space="preserve"> - </w:t>
+      </w:r>
+      <w:r>
+        <w:rPr>
+          <w:szCs w:val="24"/>
+        </w:rPr>
+        <w:t xml:space="preserve"> this is for constructing the </w:t>
       </w:r>
       <w:r>
         <w:rPr>
@@ -12477,21 +12410,7 @@
           <w:szCs w:val="24"/>
         </w:rPr>
         <w:lastRenderedPageBreak/>
-        <w:t xml:space="preserve">Note how Astar does not have </w:t>
-      </w:r>
-      <w:proofErr w:type="gramStart"/>
-      <w:r>
-        <w:rPr>
-          <w:szCs w:val="24"/>
-        </w:rPr>
-        <w:t>an</w:t>
-      </w:r>
-      <w:proofErr w:type="gramEnd"/>
-      <w:r>
-        <w:rPr>
-          <w:szCs w:val="24"/>
-        </w:rPr>
-        <w:t xml:space="preserve"> Rhs cost this is due to it not being an incremental algorithm and does not need to retain any information instead it completely recalculates the path</w:t>
+        <w:t>Note how Astar does not have an Rhs cost this is due to it not being an incremental algorithm and does not need to retain any information instead it completely recalculates the path</w:t>
       </w:r>
       <w:r>
         <w:rPr>
@@ -12810,21 +12729,7 @@
         <w:rPr>
           <w:szCs w:val="24"/>
         </w:rPr>
-        <w:t xml:space="preserve"> their </w:t>
-      </w:r>
-      <w:proofErr w:type="gramStart"/>
-      <w:r>
-        <w:rPr>
-          <w:szCs w:val="24"/>
-        </w:rPr>
-        <w:t>neighbours( it</w:t>
-      </w:r>
-      <w:proofErr w:type="gramEnd"/>
-      <w:r>
-        <w:rPr>
-          <w:szCs w:val="24"/>
-        </w:rPr>
-        <w:t xml:space="preserve"> will go in order of the lowest </w:t>
+        <w:t xml:space="preserve"> their neighbours( it will go in order of the lowest </w:t>
       </w:r>
       <w:r>
         <w:rPr>
@@ -12848,21 +12753,7 @@
         <w:rPr>
           <w:szCs w:val="24"/>
         </w:rPr>
-        <w:t xml:space="preserve">if the distance to the </w:t>
-      </w:r>
-      <w:proofErr w:type="gramStart"/>
-      <w:r>
-        <w:rPr>
-          <w:szCs w:val="24"/>
-        </w:rPr>
-        <w:t>child( child</w:t>
-      </w:r>
-      <w:proofErr w:type="gramEnd"/>
-      <w:r>
-        <w:rPr>
-          <w:szCs w:val="24"/>
-        </w:rPr>
-        <w:t xml:space="preserve"> cell/ current cell’s </w:t>
+        <w:t xml:space="preserve">if the distance to the child( child cell/ current cell’s </w:t>
       </w:r>
       <w:r>
         <w:rPr>
@@ -13054,27 +12945,13 @@
         <w:rPr>
           <w:szCs w:val="24"/>
         </w:rPr>
-        <w:t xml:space="preserve">when done the algorithm should look like the figure </w:t>
-      </w:r>
-      <w:proofErr w:type="gramStart"/>
-      <w:r>
-        <w:rPr>
-          <w:szCs w:val="24"/>
-        </w:rPr>
-        <w:t>below</w:t>
-      </w:r>
-      <w:r>
-        <w:rPr>
-          <w:szCs w:val="24"/>
-        </w:rPr>
-        <w:t>(</w:t>
-      </w:r>
-      <w:proofErr w:type="gramEnd"/>
-      <w:r>
-        <w:rPr>
-          <w:szCs w:val="24"/>
-        </w:rPr>
-        <w:t>figure 6-3 Astar algorithm)</w:t>
+        <w:t>when done the algorithm should look like the figure below</w:t>
+      </w:r>
+      <w:r>
+        <w:rPr>
+          <w:szCs w:val="24"/>
+        </w:rPr>
+        <w:t>(figure 6-3 Astar algorithm)</w:t>
       </w:r>
     </w:p>
     <w:p>
@@ -14688,19 +14565,11 @@
         </w:rPr>
         <w:t xml:space="preserve"> </w:t>
       </w:r>
-      <w:proofErr w:type="gramStart"/>
-      <w:r>
-        <w:rPr>
-          <w:szCs w:val="24"/>
-        </w:rPr>
-        <w:t>However</w:t>
-      </w:r>
-      <w:proofErr w:type="gramEnd"/>
-      <w:r>
-        <w:rPr>
-          <w:szCs w:val="24"/>
-        </w:rPr>
-        <w:t xml:space="preserve"> it is the same way of dealing with them in this case.</w:t>
+      <w:r>
+        <w:rPr>
+          <w:szCs w:val="24"/>
+        </w:rPr>
+        <w:t>However it is the same way of dealing with them in this case.</w:t>
       </w:r>
     </w:p>
     <w:p>
@@ -14795,7 +14664,7 @@
               </wp:inline>
             </w:drawing>
           </mc:Choice>
-          <mc:Fallback xmlns:w16sdtdh="http://schemas.microsoft.com/office/word/2020/wordml/sdtdatahash" xmlns:w16du="http://schemas.microsoft.com/office/word/2023/wordml/word16du" xmlns:w16="http://schemas.microsoft.com/office/word/2018/wordml" xmlns:w16cex="http://schemas.microsoft.com/office/word/2018/wordml/cex" xmlns:oel="http://schemas.microsoft.com/office/2019/extlst">
+          <mc:Fallback>
             <w:pict>
               <v:group w14:anchorId="152ED2EB" id="Canvas 13" o:spid="_x0000_s1026" editas="canvas" style="width:6in;height:134.95pt;mso-position-horizontal-relative:char;mso-position-vertical-relative:line" coordsize="54864,17132" o:gfxdata="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">
                 <v:shapetype id="_x0000_t75" coordsize="21600,21600" o:spt="75" o:preferrelative="t" path="m@4@5l@4@11@9@11@9@5xe" filled="f" stroked="f">
@@ -15009,21 +14878,7 @@
         <w:rPr>
           <w:szCs w:val="24"/>
         </w:rPr>
-        <w:t xml:space="preserve">however may not find the shortest path to the goal node which is why it is not considered to be as good as Astar however we are comparing it to Dstar Lite so it could potentially be more beneficial under a </w:t>
-      </w:r>
-      <w:proofErr w:type="gramStart"/>
-      <w:r>
-        <w:rPr>
-          <w:szCs w:val="24"/>
-        </w:rPr>
-        <w:t>games</w:t>
-      </w:r>
-      <w:proofErr w:type="gramEnd"/>
-      <w:r>
-        <w:rPr>
-          <w:szCs w:val="24"/>
-        </w:rPr>
-        <w:t xml:space="preserve"> context to the developer</w:t>
+        <w:t>however may not find the shortest path to the goal node which is why it is not considered to be as good as Astar however we are comparing it to Dstar Lite so it could potentially be more beneficial under a games context to the developer</w:t>
       </w:r>
       <w:r>
         <w:rPr>
@@ -15671,21 +15526,7 @@
         <w:rPr>
           <w:szCs w:val="24"/>
         </w:rPr>
-        <w:t xml:space="preserve"> the </w:t>
-      </w:r>
-      <w:proofErr w:type="gramStart"/>
-      <w:r>
-        <w:rPr>
-          <w:szCs w:val="24"/>
-        </w:rPr>
-        <w:t>path</w:t>
-      </w:r>
-      <w:proofErr w:type="gramEnd"/>
-      <w:r>
-        <w:rPr>
-          <w:szCs w:val="24"/>
-        </w:rPr>
-        <w:t xml:space="preserve"> you can do the same as Astar and set the previous pointer of that cell to the parent of it if its gcost value is less than of its parent and is </w:t>
+        <w:t xml:space="preserve"> the path you can do the same as Astar and set the previous pointer of that cell to the parent of it if its gcost value is less than of its parent and is </w:t>
       </w:r>
       <w:r>
         <w:rPr>
@@ -15812,7 +15653,7 @@
               </wp:inline>
             </w:drawing>
           </mc:Choice>
-          <mc:Fallback xmlns:w16sdtdh="http://schemas.microsoft.com/office/word/2020/wordml/sdtdatahash" xmlns:w16du="http://schemas.microsoft.com/office/word/2023/wordml/word16du" xmlns:w16="http://schemas.microsoft.com/office/word/2018/wordml" xmlns:w16cex="http://schemas.microsoft.com/office/word/2018/wordml/cex" xmlns:oel="http://schemas.microsoft.com/office/2019/extlst">
+          <mc:Fallback>
             <w:pict>
               <v:group w14:anchorId="1D8C21B4" id="Canvas 7" o:spid="_x0000_s1026" editas="canvas" style="width:6in;height:172.15pt;mso-position-horizontal-relative:char;mso-position-vertical-relative:line" coordsize="54864,21863" o:gfxdata="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">
                 <v:shape id="_x0000_s1027" type="#_x0000_t75" style="position:absolute;width:54864;height:21863;visibility:visible;mso-wrap-style:square" filled="t">
@@ -16098,7 +15939,6 @@
           <w:szCs w:val="28"/>
         </w:rPr>
       </w:pPr>
-      <w:proofErr w:type="gramStart"/>
       <w:r>
         <w:rPr>
           <w:szCs w:val="24"/>
@@ -16111,7 +15951,6 @@
         </w:rPr>
         <w:t>previously</w:t>
       </w:r>
-      <w:proofErr w:type="gramEnd"/>
       <w:r>
         <w:rPr>
           <w:szCs w:val="24"/>
@@ -16278,21 +16117,7 @@
         <w:rPr>
           <w:szCs w:val="24"/>
         </w:rPr>
-        <w:t xml:space="preserve">“Neighbours </w:t>
-      </w:r>
-      <w:proofErr w:type="gramStart"/>
-      <w:r>
-        <w:rPr>
-          <w:szCs w:val="24"/>
-        </w:rPr>
-        <w:t>List ”</w:t>
-      </w:r>
-      <w:proofErr w:type="gramEnd"/>
-      <w:r>
-        <w:rPr>
-          <w:szCs w:val="24"/>
-        </w:rPr>
-        <w:t>- this is the surrounding neighbours of a given node.</w:t>
+        <w:t>“Neighbours List ”- this is the surrounding neighbours of a given node.</w:t>
       </w:r>
     </w:p>
     <w:p>
@@ -16316,19 +16141,11 @@
           <w:szCs w:val="24"/>
         </w:rPr>
       </w:pPr>
-      <w:proofErr w:type="gramStart"/>
-      <w:r>
-        <w:rPr>
-          <w:szCs w:val="24"/>
-        </w:rPr>
-        <w:t>“ Previous</w:t>
-      </w:r>
-      <w:proofErr w:type="gramEnd"/>
-      <w:r>
-        <w:rPr>
-          <w:szCs w:val="24"/>
-        </w:rPr>
-        <w:t xml:space="preserve"> pointer” as </w:t>
+      <w:r>
+        <w:rPr>
+          <w:szCs w:val="24"/>
+        </w:rPr>
+        <w:t xml:space="preserve">“ Previous pointer” as </w:t>
       </w:r>
       <w:r>
         <w:rPr>
@@ -16406,21 +16223,7 @@
         <w:rPr>
           <w:szCs w:val="24"/>
         </w:rPr>
-        <w:t xml:space="preserve"> more why the function is recursive but one thing to note is that compared to the other algorithms depth first search is missing data structures as there is no need for them. For </w:t>
-      </w:r>
-      <w:proofErr w:type="gramStart"/>
-      <w:r>
-        <w:rPr>
-          <w:szCs w:val="24"/>
-        </w:rPr>
-        <w:t>example</w:t>
-      </w:r>
-      <w:proofErr w:type="gramEnd"/>
-      <w:r>
-        <w:rPr>
-          <w:szCs w:val="24"/>
-        </w:rPr>
-        <w:t xml:space="preserve"> there is no use for </w:t>
+        <w:t xml:space="preserve"> more why the function is recursive but one thing to note is that compared to the other algorithms depth first search is missing data structures as there is no need for them. For example there is no use for </w:t>
       </w:r>
       <w:r>
         <w:rPr>
@@ -16619,21 +16422,7 @@
         <w:rPr>
           <w:szCs w:val="24"/>
         </w:rPr>
-        <w:t xml:space="preserve">As previously explained since this algorithm uses the concept of a recursive function you have no need to use any data structure. When you want to store the </w:t>
-      </w:r>
-      <w:proofErr w:type="gramStart"/>
-      <w:r>
-        <w:rPr>
-          <w:szCs w:val="24"/>
-        </w:rPr>
-        <w:t>path</w:t>
-      </w:r>
-      <w:proofErr w:type="gramEnd"/>
-      <w:r>
-        <w:rPr>
-          <w:szCs w:val="24"/>
-        </w:rPr>
-        <w:t xml:space="preserve"> you can simply just track </w:t>
+        <w:t xml:space="preserve">As previously explained since this algorithm uses the concept of a recursive function you have no need to use any data structure. When you want to store the path you can simply just track </w:t>
       </w:r>
       <w:r>
         <w:rPr>
@@ -16730,7 +16519,7 @@
               </wp:inline>
             </w:drawing>
           </mc:Choice>
-          <mc:Fallback xmlns:w16sdtdh="http://schemas.microsoft.com/office/word/2020/wordml/sdtdatahash" xmlns:w16du="http://schemas.microsoft.com/office/word/2023/wordml/word16du" xmlns:w16="http://schemas.microsoft.com/office/word/2018/wordml" xmlns:w16cex="http://schemas.microsoft.com/office/word/2018/wordml/cex" xmlns:oel="http://schemas.microsoft.com/office/2019/extlst">
+          <mc:Fallback>
             <w:pict>
               <v:group w14:anchorId="355F0050" id="Canvas 2" o:spid="_x0000_s1026" editas="canvas" style="width:6in;height:151.5pt;mso-position-horizontal-relative:char;mso-position-vertical-relative:line" coordsize="54864,19234" o:gfxdata="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">
                 <v:shape id="_x0000_s1027" type="#_x0000_t75" style="position:absolute;width:54864;height:19234;visibility:visible;mso-wrap-style:square" filled="t">
@@ -18932,12 +18721,17 @@
               <w:spacing w:line="276" w:lineRule="auto"/>
               <w:jc w:val="center"/>
               <w:rPr>
-                <w:b w:val="0"/>
-                <w:bCs w:val="0"/>
                 <w:sz w:val="20"/>
                 <w:szCs w:val="20"/>
               </w:rPr>
             </w:pPr>
+            <w:r>
+              <w:rPr>
+                <w:sz w:val="20"/>
+                <w:szCs w:val="20"/>
+              </w:rPr>
+              <w:t>Depth First Search</w:t>
+            </w:r>
           </w:p>
         </w:tc>
         <w:tc>
@@ -18950,12 +18744,17 @@
               <w:jc w:val="center"/>
               <w:cnfStyle w:val="000000100000" w:firstRow="0" w:lastRow="0" w:firstColumn="0" w:lastColumn="0" w:oddVBand="0" w:evenVBand="0" w:oddHBand="1" w:evenHBand="0" w:firstRowFirstColumn="0" w:firstRowLastColumn="0" w:lastRowFirstColumn="0" w:lastRowLastColumn="0"/>
               <w:rPr>
-                <w:b/>
-                <w:bCs/>
                 <w:sz w:val="20"/>
                 <w:szCs w:val="20"/>
               </w:rPr>
             </w:pPr>
+            <w:r>
+              <w:rPr>
+                <w:sz w:val="20"/>
+                <w:szCs w:val="20"/>
+              </w:rPr>
+              <w:t>0.3456.</w:t>
+            </w:r>
           </w:p>
         </w:tc>
         <w:tc>
@@ -18975,6 +18774,15 @@
                 <w:szCs w:val="20"/>
               </w:rPr>
             </w:pPr>
+            <w:r>
+              <w:rPr>
+                <w:b/>
+                <w:bCs/>
+                <w:sz w:val="20"/>
+                <w:szCs w:val="20"/>
+              </w:rPr>
+              <w:t>6</w:t>
+            </w:r>
           </w:p>
         </w:tc>
       </w:tr>
@@ -19107,8 +18915,8 @@
       </w:tblPr>
       <w:tblGrid>
         <w:gridCol w:w="2409"/>
-        <w:gridCol w:w="1701"/>
-        <w:gridCol w:w="2127"/>
+        <w:gridCol w:w="1560"/>
+        <w:gridCol w:w="2268"/>
       </w:tblGrid>
       <w:tr>
         <w:trPr>
@@ -19141,7 +18949,7 @@
         </w:tc>
         <w:tc>
           <w:tcPr>
-            <w:tcW w:w="1701" w:type="dxa"/>
+            <w:tcW w:w="1560" w:type="dxa"/>
           </w:tcPr>
           <w:p>
             <w:pPr>
@@ -19182,7 +18990,7 @@
         </w:tc>
         <w:tc>
           <w:tcPr>
-            <w:tcW w:w="2127" w:type="dxa"/>
+            <w:tcW w:w="2268" w:type="dxa"/>
           </w:tcPr>
           <w:p>
             <w:pPr>
@@ -19235,7 +19043,7 @@
         </w:tc>
         <w:tc>
           <w:tcPr>
-            <w:tcW w:w="1701" w:type="dxa"/>
+            <w:tcW w:w="1560" w:type="dxa"/>
           </w:tcPr>
           <w:p>
             <w:pPr>
@@ -19258,7 +19066,7 @@
         </w:tc>
         <w:tc>
           <w:tcPr>
-            <w:tcW w:w="2127" w:type="dxa"/>
+            <w:tcW w:w="2268" w:type="dxa"/>
           </w:tcPr>
           <w:p>
             <w:pPr>
@@ -19310,7 +19118,7 @@
         </w:tc>
         <w:tc>
           <w:tcPr>
-            <w:tcW w:w="1701" w:type="dxa"/>
+            <w:tcW w:w="1560" w:type="dxa"/>
           </w:tcPr>
           <w:p>
             <w:pPr>
@@ -19333,7 +19141,7 @@
         </w:tc>
         <w:tc>
           <w:tcPr>
-            <w:tcW w:w="2127" w:type="dxa"/>
+            <w:tcW w:w="2268" w:type="dxa"/>
           </w:tcPr>
           <w:p>
             <w:pPr>
@@ -19350,7 +19158,7 @@
                 <w:sz w:val="20"/>
                 <w:szCs w:val="20"/>
               </w:rPr>
-              <w:t>4</w:t>
+              <w:t>5</w:t>
             </w:r>
           </w:p>
         </w:tc>
@@ -19386,7 +19194,7 @@
         </w:tc>
         <w:tc>
           <w:tcPr>
-            <w:tcW w:w="1701" w:type="dxa"/>
+            <w:tcW w:w="1560" w:type="dxa"/>
           </w:tcPr>
           <w:p>
             <w:pPr>
@@ -19409,7 +19217,7 @@
         </w:tc>
         <w:tc>
           <w:tcPr>
-            <w:tcW w:w="2127" w:type="dxa"/>
+            <w:tcW w:w="2268" w:type="dxa"/>
           </w:tcPr>
           <w:p>
             <w:pPr>
@@ -19461,7 +19269,7 @@
         </w:tc>
         <w:tc>
           <w:tcPr>
-            <w:tcW w:w="1701" w:type="dxa"/>
+            <w:tcW w:w="1560" w:type="dxa"/>
           </w:tcPr>
           <w:p>
             <w:pPr>
@@ -19484,7 +19292,7 @@
         </w:tc>
         <w:tc>
           <w:tcPr>
-            <w:tcW w:w="2127" w:type="dxa"/>
+            <w:tcW w:w="2268" w:type="dxa"/>
           </w:tcPr>
           <w:p>
             <w:pPr>
@@ -19522,17 +19330,36 @@
               <w:spacing w:line="276" w:lineRule="auto"/>
               <w:jc w:val="center"/>
               <w:rPr>
-                <w:b w:val="0"/>
-                <w:bCs w:val="0"/>
                 <w:sz w:val="20"/>
                 <w:szCs w:val="20"/>
               </w:rPr>
             </w:pPr>
+            <w:r>
+              <w:rPr>
+                <w:sz w:val="20"/>
+                <w:szCs w:val="20"/>
+              </w:rPr>
+              <w:t>Dep</w:t>
+            </w:r>
+            <w:r>
+              <w:rPr>
+                <w:sz w:val="20"/>
+                <w:szCs w:val="20"/>
+              </w:rPr>
+              <w:t>t</w:t>
+            </w:r>
+            <w:r>
+              <w:rPr>
+                <w:sz w:val="20"/>
+                <w:szCs w:val="20"/>
+              </w:rPr>
+              <w:t>h First Search</w:t>
+            </w:r>
           </w:p>
         </w:tc>
         <w:tc>
           <w:tcPr>
-            <w:tcW w:w="1701" w:type="dxa"/>
+            <w:tcW w:w="1560" w:type="dxa"/>
           </w:tcPr>
           <w:p>
             <w:pPr>
@@ -19540,17 +19367,22 @@
               <w:jc w:val="center"/>
               <w:cnfStyle w:val="000000100000" w:firstRow="0" w:lastRow="0" w:firstColumn="0" w:lastColumn="0" w:oddVBand="0" w:evenVBand="0" w:oddHBand="1" w:evenHBand="0" w:firstRowFirstColumn="0" w:firstRowLastColumn="0" w:lastRowFirstColumn="0" w:lastRowLastColumn="0"/>
               <w:rPr>
-                <w:b/>
-                <w:bCs/>
                 <w:sz w:val="20"/>
                 <w:szCs w:val="20"/>
               </w:rPr>
             </w:pPr>
+            <w:r>
+              <w:rPr>
+                <w:sz w:val="20"/>
+                <w:szCs w:val="20"/>
+              </w:rPr>
+              <w:t>0.197808.</w:t>
+            </w:r>
           </w:p>
         </w:tc>
         <w:tc>
           <w:tcPr>
-            <w:tcW w:w="2127" w:type="dxa"/>
+            <w:tcW w:w="2268" w:type="dxa"/>
           </w:tcPr>
           <w:p>
             <w:pPr>
@@ -19559,12 +19391,17 @@
               <w:jc w:val="center"/>
               <w:cnfStyle w:val="000000100000" w:firstRow="0" w:lastRow="0" w:firstColumn="0" w:lastColumn="0" w:oddVBand="0" w:evenVBand="0" w:oddHBand="1" w:evenHBand="0" w:firstRowFirstColumn="0" w:firstRowLastColumn="0" w:lastRowFirstColumn="0" w:lastRowLastColumn="0"/>
               <w:rPr>
-                <w:b/>
-                <w:bCs/>
                 <w:sz w:val="20"/>
                 <w:szCs w:val="20"/>
               </w:rPr>
             </w:pPr>
+            <w:r>
+              <w:rPr>
+                <w:sz w:val="20"/>
+                <w:szCs w:val="20"/>
+              </w:rPr>
+              <w:t>4</w:t>
+            </w:r>
           </w:p>
         </w:tc>
       </w:tr>
@@ -20029,7 +19866,7 @@
                 <w:sz w:val="20"/>
                 <w:szCs w:val="20"/>
               </w:rPr>
-              <w:t>4</w:t>
+              <w:t>5</w:t>
             </w:r>
           </w:p>
         </w:tc>
@@ -20180,7 +20017,14 @@
                 <w:sz w:val="20"/>
                 <w:szCs w:val="20"/>
               </w:rPr>
-              <w:t>3</w:t>
+              <w:t>4</w:t>
+            </w:r>
+            <w:r>
+              <w:rPr>
+                <w:sz w:val="20"/>
+                <w:szCs w:val="20"/>
+              </w:rPr>
+              <w:t>`</w:t>
             </w:r>
           </w:p>
         </w:tc>
@@ -20201,12 +20045,17 @@
               <w:spacing w:line="276" w:lineRule="auto"/>
               <w:jc w:val="center"/>
               <w:rPr>
-                <w:b w:val="0"/>
-                <w:bCs w:val="0"/>
                 <w:sz w:val="20"/>
                 <w:szCs w:val="20"/>
               </w:rPr>
             </w:pPr>
+            <w:r>
+              <w:rPr>
+                <w:sz w:val="20"/>
+                <w:szCs w:val="20"/>
+              </w:rPr>
+              <w:t>Depth First Search</w:t>
+            </w:r>
           </w:p>
         </w:tc>
         <w:tc>
@@ -20219,12 +20068,17 @@
               <w:jc w:val="center"/>
               <w:cnfStyle w:val="000000100000" w:firstRow="0" w:lastRow="0" w:firstColumn="0" w:lastColumn="0" w:oddVBand="0" w:evenVBand="0" w:oddHBand="1" w:evenHBand="0" w:firstRowFirstColumn="0" w:firstRowLastColumn="0" w:lastRowFirstColumn="0" w:lastRowLastColumn="0"/>
               <w:rPr>
-                <w:b/>
-                <w:bCs/>
                 <w:sz w:val="20"/>
                 <w:szCs w:val="20"/>
               </w:rPr>
             </w:pPr>
+            <w:r>
+              <w:rPr>
+                <w:sz w:val="20"/>
+                <w:szCs w:val="20"/>
+              </w:rPr>
+              <w:t>0.788583.</w:t>
+            </w:r>
           </w:p>
         </w:tc>
         <w:tc>
@@ -20238,12 +20092,17 @@
               <w:jc w:val="center"/>
               <w:cnfStyle w:val="000000100000" w:firstRow="0" w:lastRow="0" w:firstColumn="0" w:lastColumn="0" w:oddVBand="0" w:evenVBand="0" w:oddHBand="1" w:evenHBand="0" w:firstRowFirstColumn="0" w:firstRowLastColumn="0" w:lastRowFirstColumn="0" w:lastRowLastColumn="0"/>
               <w:rPr>
-                <w:b/>
-                <w:bCs/>
                 <w:sz w:val="20"/>
                 <w:szCs w:val="20"/>
               </w:rPr>
             </w:pPr>
+            <w:r>
+              <w:rPr>
+                <w:sz w:val="20"/>
+                <w:szCs w:val="20"/>
+              </w:rPr>
+              <w:t>3</w:t>
+            </w:r>
           </w:p>
         </w:tc>
       </w:tr>
@@ -20799,21 +20658,12 @@
                 <w:szCs w:val="20"/>
               </w:rPr>
             </w:pPr>
-            <w:proofErr w:type="gramStart"/>
             <w:r>
               <w:rPr>
                 <w:sz w:val="20"/>
                 <w:szCs w:val="20"/>
               </w:rPr>
-              <w:t>Medium  grid</w:t>
-            </w:r>
-            <w:proofErr w:type="gramEnd"/>
-            <w:r>
-              <w:rPr>
-                <w:sz w:val="20"/>
-                <w:szCs w:val="20"/>
-              </w:rPr>
-              <w:t xml:space="preserve"> size worst average time</w:t>
+              <w:t>Medium  grid size worst average time</w:t>
             </w:r>
           </w:p>
         </w:tc>
@@ -21223,15 +21073,7 @@
         <w:spacing w:after="0" w:line="276" w:lineRule="auto"/>
       </w:pPr>
       <w:r>
-        <w:t xml:space="preserve">The next type of comparison which needs to be discussed is how difficult it was to implement the algorithms when compared to the difficulty of implementing the </w:t>
-      </w:r>
-      <w:proofErr w:type="spellStart"/>
-      <w:r>
-        <w:t>Dstar</w:t>
-      </w:r>
-      <w:proofErr w:type="spellEnd"/>
-      <w:r>
-        <w:t xml:space="preserve"> Lite search algorithm</w:t>
+        <w:t>The next type of comparison which needs to be discussed is how difficult it was to implement the algorithms when compared to the difficulty of implementing the Dstar Lite search algorithm</w:t>
       </w:r>
       <w:r>
         <w:t xml:space="preserve"> this will be displayed in a table which will rank them from most difficult to least difficult. </w:t>
@@ -21311,13 +21153,8 @@
             <w:pPr>
               <w:spacing w:after="0" w:line="276" w:lineRule="auto"/>
             </w:pPr>
-            <w:proofErr w:type="spellStart"/>
             <w:r>
-              <w:t>Dstar</w:t>
-            </w:r>
-            <w:proofErr w:type="spellEnd"/>
-            <w:r>
-              <w:t xml:space="preserve"> lite</w:t>
+              <w:t>Dstar lite</w:t>
             </w:r>
           </w:p>
         </w:tc>
@@ -21346,11 +21183,9 @@
             <w:pPr>
               <w:spacing w:after="0" w:line="276" w:lineRule="auto"/>
             </w:pPr>
-            <w:proofErr w:type="spellStart"/>
             <w:r>
               <w:t>Astar</w:t>
             </w:r>
-            <w:proofErr w:type="spellEnd"/>
           </w:p>
         </w:tc>
         <w:tc>
@@ -21445,13 +21280,8 @@
               <w:spacing w:after="0" w:line="276" w:lineRule="auto"/>
             </w:pPr>
             <w:r>
-              <w:t xml:space="preserve">Lifelong Planning </w:t>
+              <w:t>Lifelong Planning Astar</w:t>
             </w:r>
-            <w:proofErr w:type="spellStart"/>
-            <w:r>
-              <w:t>Astar</w:t>
-            </w:r>
-            <w:proofErr w:type="spellEnd"/>
           </w:p>
         </w:tc>
         <w:tc>
@@ -21510,31 +21340,7 @@
         <w:spacing w:after="0" w:line="276" w:lineRule="auto"/>
       </w:pPr>
       <w:r>
-        <w:t xml:space="preserve">With the ranking as seen above one can take from this that </w:t>
-      </w:r>
-      <w:proofErr w:type="spellStart"/>
-      <w:r>
-        <w:t>Dstar</w:t>
-      </w:r>
-      <w:proofErr w:type="spellEnd"/>
-      <w:r>
-        <w:t xml:space="preserve"> lite was the hardest algorithm to implement as it has the most </w:t>
-      </w:r>
-      <w:proofErr w:type="gramStart"/>
-      <w:r>
-        <w:t>amount</w:t>
-      </w:r>
-      <w:proofErr w:type="gramEnd"/>
-      <w:r>
-        <w:t xml:space="preserve"> of features which need to be taken into account when implementing the algorithm as it is far more advanced programming than the likes of depth first search and </w:t>
-      </w:r>
-      <w:proofErr w:type="spellStart"/>
-      <w:r>
-        <w:t>Astar</w:t>
-      </w:r>
-      <w:proofErr w:type="spellEnd"/>
-      <w:r>
-        <w:t xml:space="preserve"> search for example.</w:t>
+        <w:t>With the ranking as seen above one can take from this that Dstar lite was the hardest algorithm to implement as it has the most amount of features which need to be taken into account when implementing the algorithm as it is far more advanced programming than the likes of depth first search and Astar search for example.</w:t>
       </w:r>
     </w:p>
     <w:p>
@@ -21547,15 +21353,11 @@
     </w:p>
     <w:p>
       <w:pPr>
-        <w:spacing w:after="0" w:line="276" w:lineRule="auto"/>
-      </w:pPr>
-    </w:p>
-    <w:p>
-      <w:pPr>
         <w:pStyle w:val="Heading1"/>
       </w:pPr>
       <w:bookmarkStart w:id="73" w:name="_Toc132485383"/>
       <w:r>
+        <w:lastRenderedPageBreak/>
         <w:t>Project Milestones</w:t>
       </w:r>
       <w:bookmarkEnd w:id="73"/>
@@ -21615,21 +21417,13 @@
         <w:t xml:space="preserve"> For instance there was only two algorithms involved in the project </w:t>
       </w:r>
       <w:r>
-        <w:t xml:space="preserve">and only two were going to be </w:t>
-      </w:r>
-      <w:proofErr w:type="gramStart"/>
-      <w:r>
-        <w:t xml:space="preserve">tested </w:t>
+        <w:t xml:space="preserve">and only two were going to be tested </w:t>
       </w:r>
       <w:r>
         <w:t>,</w:t>
       </w:r>
       <w:r>
-        <w:t>these</w:t>
-      </w:r>
-      <w:proofErr w:type="gramEnd"/>
-      <w:r>
-        <w:t xml:space="preserve"> two algorithms were the astar search algorithm and originally it was to be compared against the Dstar algorithm</w:t>
+        <w:t>these two algorithms were the astar search algorithm and originally it was to be compared against the Dstar algorithm</w:t>
       </w:r>
       <w:r>
         <w:t>.</w:t>
@@ -21749,295 +21543,277 @@
       <w:pPr>
         <w:spacing w:line="276" w:lineRule="auto"/>
       </w:pPr>
-      <w:proofErr w:type="gramStart"/>
-      <w:r>
-        <w:t>So</w:t>
-      </w:r>
-      <w:proofErr w:type="gramEnd"/>
+      <w:r>
+        <w:t xml:space="preserve">So </w:t>
+      </w:r>
+      <w:r>
+        <w:t>the decision was made</w:t>
+      </w:r>
+      <w:r>
+        <w:t xml:space="preserve"> switch the dstar lite </w:t>
+      </w:r>
+      <w:r>
+        <w:t>algorithm</w:t>
+      </w:r>
+      <w:r>
+        <w:t>. This in essence was what the second draft of</w:t>
+      </w:r>
+      <w:r>
+        <w:t xml:space="preserve"> what the final</w:t>
+      </w:r>
+      <w:r>
+        <w:t xml:space="preserve"> project was going to be. Following this </w:t>
+      </w:r>
+      <w:r>
+        <w:t>the decision</w:t>
+      </w:r>
+      <w:r>
+        <w:t xml:space="preserve"> to extend </w:t>
+      </w:r>
+      <w:r>
+        <w:t>the</w:t>
+      </w:r>
+      <w:r>
+        <w:t xml:space="preserve"> research into the different pathfinding algorithms</w:t>
+      </w:r>
+      <w:r>
+        <w:t xml:space="preserve"> was made, the result</w:t>
+      </w:r>
+      <w:r>
+        <w:t xml:space="preserve"> of which drastically improved </w:t>
+      </w:r>
+      <w:r>
+        <w:t xml:space="preserve">the </w:t>
+      </w:r>
+      <w:r>
+        <w:t xml:space="preserve">understanding of these </w:t>
+      </w:r>
+      <w:r>
+        <w:t>algorithms</w:t>
+      </w:r>
+      <w:r>
+        <w:t xml:space="preserve"> when it came to </w:t>
+      </w:r>
+      <w:r>
+        <w:t>continuing</w:t>
+      </w:r>
+      <w:r>
+        <w:t xml:space="preserve"> the research</w:t>
+      </w:r>
+      <w:r>
+        <w:t>,</w:t>
+      </w:r>
       <w:r>
         <w:t xml:space="preserve"> </w:t>
       </w:r>
       <w:r>
-        <w:t>the decision was made</w:t>
-      </w:r>
-      <w:r>
-        <w:t xml:space="preserve"> switch the dstar lite </w:t>
+        <w:t xml:space="preserve">as a result the decision was made </w:t>
+      </w:r>
+      <w:r>
+        <w:t>to compare dstar lite against more pathfinding algorithms.</w:t>
+      </w:r>
+    </w:p>
+    <w:p>
+      <w:pPr>
+        <w:spacing w:line="276" w:lineRule="auto"/>
+      </w:pPr>
+      <w:r>
+        <w:t xml:space="preserve">The first of which that were decided upon was to compare dstar lite against </w:t>
+      </w:r>
+      <w:r>
+        <w:t>Dijkstra’s</w:t>
+      </w:r>
+      <w:r>
+        <w:t xml:space="preserve"> search algorithm then the next process was to compare it against a non-guided heuristic </w:t>
+      </w:r>
+      <w:r>
+        <w:t>algorithm,</w:t>
+      </w:r>
+      <w:r>
+        <w:t xml:space="preserve"> so depth first search</w:t>
+      </w:r>
+      <w:r>
+        <w:t xml:space="preserve"> was chosen</w:t>
+      </w:r>
+      <w:r>
+        <w:t xml:space="preserve">. This was the third draft of the project which was now in </w:t>
+      </w:r>
+      <w:r>
+        <w:t>motion.</w:t>
+      </w:r>
+    </w:p>
+    <w:p>
+      <w:pPr>
+        <w:spacing w:line="276" w:lineRule="auto"/>
+      </w:pPr>
+      <w:r>
+        <w:t>After</w:t>
+      </w:r>
+      <w:r>
+        <w:t xml:space="preserve"> the </w:t>
+      </w:r>
+      <w:r>
+        <w:t>Christmas</w:t>
+      </w:r>
+      <w:r>
+        <w:t xml:space="preserve"> break work on the project had a delay on it due to </w:t>
+      </w:r>
+      <w:r>
+        <w:t xml:space="preserve">some </w:t>
+      </w:r>
+      <w:r>
+        <w:t>unforeseen</w:t>
+      </w:r>
+      <w:r>
+        <w:t xml:space="preserve"> circumstances such as covid-19 and </w:t>
+      </w:r>
+      <w:r>
+        <w:t>of course</w:t>
+      </w:r>
+      <w:r>
+        <w:t xml:space="preserve"> </w:t>
+      </w:r>
+      <w:r>
+        <w:t>college</w:t>
+      </w:r>
+      <w:r>
+        <w:t xml:space="preserve"> coursework.</w:t>
+      </w:r>
+      <w:r>
+        <w:t xml:space="preserve"> Finally the decision was made to compare dstar lite to another incremental pathfinding search </w:t>
+      </w:r>
+      <w:r>
+        <w:t>algorithm,</w:t>
+      </w:r>
+      <w:r>
+        <w:t xml:space="preserve"> so the decision was made to compare it to lifelong planning astar.</w:t>
+      </w:r>
+      <w:r>
+        <w:t xml:space="preserve"> </w:t>
+      </w:r>
+    </w:p>
+    <w:p>
+      <w:pPr>
+        <w:spacing w:line="276" w:lineRule="auto"/>
+      </w:pPr>
+      <w:r>
+        <w:t xml:space="preserve">The next iteration of the project was the visual component which meant how was </w:t>
+      </w:r>
+      <w:r>
+        <w:t>the project</w:t>
+      </w:r>
+      <w:r>
+        <w:t xml:space="preserve"> going to </w:t>
+      </w:r>
+      <w:r>
+        <w:t>this component and show the project</w:t>
+      </w:r>
+      <w:r>
+        <w:t xml:space="preserve"> to </w:t>
+      </w:r>
+      <w:r>
+        <w:t>non-developers</w:t>
+      </w:r>
+      <w:r>
+        <w:t xml:space="preserve"> and can they be able to discern the difference between these algorithms from only a visual component. </w:t>
+      </w:r>
+    </w:p>
+    <w:p>
+      <w:pPr>
+        <w:spacing w:line="276" w:lineRule="auto"/>
+      </w:pPr>
+      <w:r>
+        <w:t xml:space="preserve">So </w:t>
+      </w:r>
+      <w:r>
+        <w:t xml:space="preserve">the method was </w:t>
+      </w:r>
+      <w:r>
+        <w:t>chosen,</w:t>
+      </w:r>
+      <w:r>
+        <w:t xml:space="preserve"> and it was </w:t>
+      </w:r>
+      <w:r>
+        <w:t xml:space="preserve">to have the algorithms on two separate </w:t>
+      </w:r>
+      <w:r>
+        <w:t>screens</w:t>
+      </w:r>
+      <w:r>
+        <w:t xml:space="preserve"> always being compared to dstar lite.</w:t>
+      </w:r>
+      <w:r>
+        <w:t xml:space="preserve"> The user can see three separate screens one which changes the size of grid and which algorithm they want to </w:t>
+      </w:r>
+      <w:r>
+        <w:t>use. The</w:t>
+      </w:r>
+      <w:r>
+        <w:t xml:space="preserve"> second screen is the editable grid, what </w:t>
+      </w:r>
+      <w:r>
+        <w:t>is</w:t>
+      </w:r>
+      <w:r>
+        <w:t xml:space="preserve"> </w:t>
+      </w:r>
+      <w:r>
+        <w:t>meant</w:t>
+      </w:r>
+      <w:r>
+        <w:t xml:space="preserve"> by this is that they can place down walls, start and endpoints on this grid and they will see the algorithm which they had </w:t>
+      </w:r>
+      <w:r>
+        <w:t>chosen</w:t>
+      </w:r>
+      <w:r>
+        <w:t xml:space="preserve"> </w:t>
+      </w:r>
+      <w:r>
+        <w:t>to traverse</w:t>
+      </w:r>
+      <w:r>
+        <w:t xml:space="preserve"> the grid.</w:t>
+      </w:r>
+    </w:p>
+    <w:p>
+      <w:pPr>
+        <w:spacing w:line="276" w:lineRule="auto"/>
+      </w:pPr>
+      <w:r>
+        <w:t xml:space="preserve">The third screen it the visual </w:t>
+      </w:r>
+      <w:r>
+        <w:t xml:space="preserve">demonstration of dstar lite, what this screen does is that it copies all input from the user on screen two and copies it into its own grid. It then in turn runs dstar lite on this </w:t>
+      </w:r>
+      <w:r>
+        <w:t>screen. They</w:t>
+      </w:r>
+      <w:r>
+        <w:t xml:space="preserve"> can also see a debug version of this screen which shows more </w:t>
+      </w:r>
+      <w:r>
+        <w:t>in-depth</w:t>
+      </w:r>
+      <w:r>
+        <w:t xml:space="preserve"> information about the </w:t>
       </w:r>
       <w:r>
         <w:t>algorithm</w:t>
       </w:r>
       <w:r>
-        <w:t>. This in essence was what the second draft of</w:t>
-      </w:r>
-      <w:r>
-        <w:t xml:space="preserve"> what the final</w:t>
-      </w:r>
-      <w:r>
-        <w:t xml:space="preserve"> project was going to be. Following this </w:t>
-      </w:r>
-      <w:r>
-        <w:t>the decision</w:t>
-      </w:r>
-      <w:r>
-        <w:t xml:space="preserve"> to extend </w:t>
-      </w:r>
-      <w:r>
-        <w:t>the</w:t>
-      </w:r>
-      <w:r>
-        <w:t xml:space="preserve"> research into the different pathfinding algorithms</w:t>
-      </w:r>
-      <w:r>
-        <w:t xml:space="preserve"> was made, the result</w:t>
-      </w:r>
-      <w:r>
-        <w:t xml:space="preserve"> of which drastically improved </w:t>
-      </w:r>
-      <w:r>
-        <w:t xml:space="preserve">the </w:t>
-      </w:r>
-      <w:r>
-        <w:t xml:space="preserve">understanding of these </w:t>
-      </w:r>
-      <w:r>
-        <w:t>algorithms</w:t>
-      </w:r>
-      <w:r>
-        <w:t xml:space="preserve"> when it came to </w:t>
-      </w:r>
-      <w:r>
-        <w:t>continuing</w:t>
-      </w:r>
-      <w:r>
-        <w:t xml:space="preserve"> the research</w:t>
-      </w:r>
-      <w:r>
-        <w:t>,</w:t>
-      </w:r>
-      <w:r>
-        <w:t xml:space="preserve"> </w:t>
-      </w:r>
-      <w:r>
-        <w:t xml:space="preserve">as a result the decision was made </w:t>
-      </w:r>
-      <w:r>
-        <w:t>to compare dstar lite against more pathfinding algorithms.</w:t>
-      </w:r>
-    </w:p>
-    <w:p>
-      <w:pPr>
-        <w:spacing w:line="276" w:lineRule="auto"/>
-      </w:pPr>
-      <w:r>
-        <w:t xml:space="preserve">The first of which that were decided upon was to compare dstar lite against </w:t>
-      </w:r>
-      <w:r>
-        <w:t>Dijkstra’s</w:t>
-      </w:r>
-      <w:r>
-        <w:t xml:space="preserve"> search algorithm then the next process was to compare it against a non-guided heuristic </w:t>
-      </w:r>
-      <w:r>
-        <w:t>algorithm,</w:t>
-      </w:r>
-      <w:r>
-        <w:t xml:space="preserve"> so depth first search</w:t>
-      </w:r>
-      <w:r>
-        <w:t xml:space="preserve"> was chosen</w:t>
-      </w:r>
-      <w:r>
-        <w:t xml:space="preserve">. This was the third draft of the project which was now in </w:t>
-      </w:r>
-      <w:r>
-        <w:t>motion.</w:t>
-      </w:r>
-    </w:p>
-    <w:p>
-      <w:pPr>
-        <w:spacing w:line="276" w:lineRule="auto"/>
-      </w:pPr>
-      <w:r>
-        <w:t>After</w:t>
-      </w:r>
-      <w:r>
-        <w:t xml:space="preserve"> the </w:t>
-      </w:r>
-      <w:r>
-        <w:t>Christmas</w:t>
-      </w:r>
-      <w:r>
-        <w:t xml:space="preserve"> break work on the project had a delay on it due to </w:t>
-      </w:r>
-      <w:r>
-        <w:t xml:space="preserve">some </w:t>
-      </w:r>
-      <w:r>
-        <w:t>unforeseen</w:t>
-      </w:r>
-      <w:r>
-        <w:t xml:space="preserve"> circumstances such as covid-19 and </w:t>
-      </w:r>
-      <w:r>
-        <w:t>of course</w:t>
-      </w:r>
-      <w:r>
-        <w:t xml:space="preserve"> </w:t>
-      </w:r>
-      <w:r>
-        <w:t>college</w:t>
-      </w:r>
-      <w:r>
-        <w:t xml:space="preserve"> coursework.</w:t>
-      </w:r>
-      <w:r>
-        <w:t xml:space="preserve"> </w:t>
-      </w:r>
-      <w:proofErr w:type="gramStart"/>
-      <w:r>
-        <w:t>Finally</w:t>
-      </w:r>
-      <w:proofErr w:type="gramEnd"/>
-      <w:r>
-        <w:t xml:space="preserve"> the decision was made to compare dstar lite to another incremental pathfinding search </w:t>
-      </w:r>
-      <w:r>
-        <w:t>algorithm,</w:t>
-      </w:r>
-      <w:r>
-        <w:t xml:space="preserve"> so the decision was made to compare it to lifelong planning astar.</w:t>
-      </w:r>
-      <w:r>
-        <w:t xml:space="preserve"> </w:t>
-      </w:r>
-    </w:p>
-    <w:p>
-      <w:pPr>
-        <w:spacing w:line="276" w:lineRule="auto"/>
-      </w:pPr>
-      <w:r>
-        <w:t xml:space="preserve">The next iteration of the project was the visual component which meant how was </w:t>
-      </w:r>
-      <w:r>
-        <w:t>the project</w:t>
-      </w:r>
-      <w:r>
-        <w:t xml:space="preserve"> going to </w:t>
-      </w:r>
-      <w:r>
-        <w:t>this component and show the project</w:t>
-      </w:r>
-      <w:r>
-        <w:t xml:space="preserve"> to </w:t>
-      </w:r>
-      <w:r>
-        <w:t>non-developers</w:t>
-      </w:r>
-      <w:r>
-        <w:t xml:space="preserve"> and can they be able to discern the difference between these algorithms from only a visual component. </w:t>
-      </w:r>
-    </w:p>
-    <w:p>
-      <w:pPr>
-        <w:spacing w:line="276" w:lineRule="auto"/>
-      </w:pPr>
-      <w:proofErr w:type="gramStart"/>
-      <w:r>
-        <w:t>So</w:t>
-      </w:r>
-      <w:proofErr w:type="gramEnd"/>
-      <w:r>
-        <w:t xml:space="preserve"> </w:t>
-      </w:r>
-      <w:r>
-        <w:t xml:space="preserve">the method was </w:t>
-      </w:r>
-      <w:r>
-        <w:t>chosen,</w:t>
-      </w:r>
-      <w:r>
-        <w:t xml:space="preserve"> and it was </w:t>
-      </w:r>
-      <w:r>
-        <w:t xml:space="preserve">to have the algorithms on two separate </w:t>
-      </w:r>
-      <w:r>
-        <w:t>screens</w:t>
-      </w:r>
-      <w:r>
-        <w:t xml:space="preserve"> always being compared to dstar lite.</w:t>
-      </w:r>
-      <w:r>
-        <w:t xml:space="preserve"> The user can see three separate screens one which changes the size of grid and which algorithm they want to </w:t>
-      </w:r>
-      <w:r>
-        <w:t>use. The</w:t>
-      </w:r>
-      <w:r>
-        <w:t xml:space="preserve"> second screen is the editable grid, what </w:t>
-      </w:r>
-      <w:r>
-        <w:t>is</w:t>
-      </w:r>
-      <w:r>
-        <w:t xml:space="preserve"> </w:t>
-      </w:r>
-      <w:r>
-        <w:t>meant</w:t>
-      </w:r>
-      <w:r>
-        <w:t xml:space="preserve"> by this is that they can place down walls, start and endpoints on this grid and they will see the algorithm which they had </w:t>
-      </w:r>
-      <w:r>
-        <w:t>chosen</w:t>
-      </w:r>
-      <w:r>
-        <w:t xml:space="preserve"> </w:t>
-      </w:r>
-      <w:r>
-        <w:t>to traverse</w:t>
-      </w:r>
-      <w:r>
-        <w:t xml:space="preserve"> the grid.</w:t>
-      </w:r>
-    </w:p>
-    <w:p>
-      <w:pPr>
-        <w:spacing w:line="276" w:lineRule="auto"/>
-      </w:pPr>
-      <w:r>
-        <w:t xml:space="preserve">The third screen it the visual </w:t>
-      </w:r>
-      <w:r>
-        <w:t xml:space="preserve">demonstration of dstar lite, what this screen does is that it copies all input from the user on screen two and copies it into its own grid. It then in turn runs dstar lite on this </w:t>
-      </w:r>
-      <w:r>
-        <w:t>screen. They</w:t>
-      </w:r>
-      <w:r>
-        <w:t xml:space="preserve"> can also see a debug version of this screen which shows more </w:t>
-      </w:r>
-      <w:r>
-        <w:t>in-depth</w:t>
-      </w:r>
-      <w:r>
-        <w:t xml:space="preserve"> </w:t>
+        <w:t xml:space="preserve"> and the effects it has on the grid. This was the fourth and final edition of the project which you can see </w:t>
+      </w:r>
+      <w:r>
+        <w:t>today. Those</w:t>
+      </w:r>
+      <w:r>
+        <w:t xml:space="preserve"> were the project milestones and iterations </w:t>
       </w:r>
       <w:r>
         <w:lastRenderedPageBreak/>
-        <w:t xml:space="preserve">information about the </w:t>
-      </w:r>
-      <w:r>
-        <w:t>algorithm</w:t>
-      </w:r>
-      <w:r>
-        <w:t xml:space="preserve"> and the effects it has on the grid. This was the fourth and final edition of the project which you can see </w:t>
-      </w:r>
-      <w:r>
-        <w:t>today. Those</w:t>
-      </w:r>
-      <w:r>
-        <w:t xml:space="preserve"> were the project milestones and iterations of the project, throughout the course of development the milestones </w:t>
+        <w:t xml:space="preserve">of the project, throughout the course of development the milestones </w:t>
       </w:r>
       <w:r>
         <w:t>in regard to</w:t>
@@ -22188,18 +21964,10 @@
         <w:spacing w:line="276" w:lineRule="auto"/>
       </w:pPr>
       <w:r>
-        <w:t xml:space="preserve">Having both paths appear to the user on the </w:t>
-      </w:r>
-      <w:proofErr w:type="gramStart"/>
-      <w:r>
-        <w:t>screen</w:t>
-      </w:r>
-      <w:r>
-        <w:t>(</w:t>
-      </w:r>
-      <w:proofErr w:type="gramEnd"/>
-      <w:r>
-        <w:t xml:space="preserve">can see chosen algorithm path and dstar lite algorithm on </w:t>
+        <w:t>Having both paths appear to the user on the screen</w:t>
+      </w:r>
+      <w:r>
+        <w:t xml:space="preserve">(can see chosen algorithm path and dstar lite algorithm on </w:t>
       </w:r>
       <w:r>
         <w:t>separate</w:t>
@@ -22313,15 +22081,7 @@
         <w:t>resources</w:t>
       </w:r>
       <w:r>
-        <w:t xml:space="preserve"> surrounding these algorithms available. As a </w:t>
-      </w:r>
-      <w:proofErr w:type="gramStart"/>
-      <w:r>
-        <w:t>result</w:t>
-      </w:r>
-      <w:proofErr w:type="gramEnd"/>
-      <w:r>
-        <w:t xml:space="preserve"> it was quite difficult to research and gather a complete comprehension of the source material as these algorithms are not used in the games development industry but rather in </w:t>
+        <w:t xml:space="preserve"> surrounding these algorithms available. As a result it was quite difficult to research and gather a complete comprehension of the source material as these algorithms are not used in the games development industry but rather in </w:t>
       </w:r>
       <w:r>
         <w:t>robotics,</w:t>
@@ -22415,15 +22175,7 @@
         <w:t xml:space="preserve"> despite the drawbacks having to design every detail from the ground up with sfml and c++ lead me to a greater understanding of pathfinding algorithms and user interface design as a whole as I encountered more problems as a whole.</w:t>
       </w:r>
       <w:r>
-        <w:t xml:space="preserve"> Everything was of my own design and creating with no external packages is what I mean by this. For </w:t>
-      </w:r>
-      <w:proofErr w:type="gramStart"/>
-      <w:r>
-        <w:t>instance</w:t>
-      </w:r>
-      <w:proofErr w:type="gramEnd"/>
-      <w:r>
-        <w:t xml:space="preserve"> where I had to go and research the astar algorithm in unity </w:t>
+        <w:t xml:space="preserve"> Everything was of my own design and creating with no external packages is what I mean by this. For instance where I had to go and research the astar algorithm in unity </w:t>
       </w:r>
       <w:r>
         <w:t xml:space="preserve">this algorithm can be obtained through an external package the grid which I designed can be accessed through a </w:t>
@@ -22457,35 +22209,34 @@
       <w:bookmarkEnd w:id="77"/>
     </w:p>
     <w:p>
+      <w:r>
+        <w:t>This chapter will discuss the results collected as a result of the research commenced throughout the year and come to a conclusion on which algorithm is best suited for computer games development after taking the results into account.</w:t>
+      </w:r>
+    </w:p>
+    <w:p>
       <w:pPr>
         <w:spacing w:line="276" w:lineRule="auto"/>
       </w:pPr>
       <w:r>
-        <w:t xml:space="preserve">To conclude this report </w:t>
-      </w:r>
-      <w:r>
-        <w:t xml:space="preserve">this chapter will cover the </w:t>
-      </w:r>
-      <w:r>
-        <w:t xml:space="preserve">decision and </w:t>
-      </w:r>
-      <w:r>
-        <w:t>the corresponding</w:t>
-      </w:r>
-      <w:r>
-        <w:t xml:space="preserve"> reasoning behind it.</w:t>
-      </w:r>
-      <w:r>
-        <w:t xml:space="preserve"> </w:t>
-      </w:r>
-      <w:r>
-        <w:t xml:space="preserve">To answer the question on whether </w:t>
-      </w:r>
-      <w:r>
-        <w:t>it would</w:t>
-      </w:r>
-      <w:r>
-        <w:t xml:space="preserve"> be optimal to use dstar lite as the pathfinding algorithm of choice in a game. </w:t>
+        <w:t xml:space="preserve">As </w:t>
+      </w:r>
+      <w:r>
+        <w:t>the</w:t>
+      </w:r>
+      <w:r>
+        <w:t xml:space="preserve"> result of the data collected</w:t>
+      </w:r>
+      <w:r>
+        <w:t xml:space="preserve"> during the development of this project</w:t>
+      </w:r>
+      <w:r>
+        <w:t xml:space="preserve"> and compared</w:t>
+      </w:r>
+      <w:r>
+        <w:t xml:space="preserve"> having been compared to the data collected by the other algorithms</w:t>
+      </w:r>
+      <w:r>
+        <w:t xml:space="preserve"> it cannot be recommeneded that the developer implement the Dstar Lite search algorithm into their game and here is why. </w:t>
       </w:r>
     </w:p>
     <w:p>
@@ -22493,137 +22244,67 @@
         <w:spacing w:line="276" w:lineRule="auto"/>
       </w:pPr>
       <w:r>
-        <w:t xml:space="preserve">As </w:t>
-      </w:r>
-      <w:r>
-        <w:t>the</w:t>
-      </w:r>
-      <w:r>
-        <w:t xml:space="preserve"> result of the data collected and compared it is not </w:t>
-      </w:r>
-      <w:r>
-        <w:t>believe</w:t>
-      </w:r>
-      <w:r>
-        <w:t>d</w:t>
-      </w:r>
-      <w:r>
-        <w:t xml:space="preserve"> that it would be and here is </w:t>
-      </w:r>
-      <w:r>
-        <w:t>why. One</w:t>
-      </w:r>
-      <w:r>
-        <w:t xml:space="preserve"> from the data which </w:t>
+        <w:t>F</w:t>
+      </w:r>
+      <w:r>
+        <w:t xml:space="preserve">rom the data which </w:t>
       </w:r>
       <w:r>
         <w:t xml:space="preserve">has been </w:t>
       </w:r>
       <w:r>
-        <w:t>put forward dstar</w:t>
+        <w:t>put forward</w:t>
+      </w:r>
+      <w:r>
+        <w:t xml:space="preserve"> as a result of testing the </w:t>
+      </w:r>
+      <w:r>
+        <w:t>dstar</w:t>
       </w:r>
       <w:r>
         <w:t xml:space="preserve"> lite</w:t>
       </w:r>
       <w:r>
-        <w:t xml:space="preserve"> on a path with zero obstacles or walls regardless of size is less optimal and only comes into its own once a correction needs to be made to the path however as found above the time difference on the small and medium sized grids is not of such a magnitude to where it is </w:t>
-      </w:r>
-      <w:r>
-        <w:t>warranted</w:t>
-      </w:r>
-      <w:r>
-        <w:t xml:space="preserve"> to be selected for use.</w:t>
-      </w:r>
-      <w:r>
-        <w:t xml:space="preserve"> Even though its benefits on the larger grid with more walls on it is more </w:t>
-      </w:r>
-      <w:r>
-        <w:t>substantial</w:t>
-      </w:r>
-      <w:r>
-        <w:t xml:space="preserve"> this is not very realistic in a </w:t>
-      </w:r>
-      <w:r>
-        <w:t>game’s</w:t>
-      </w:r>
-      <w:r>
-        <w:t xml:space="preserve"> development context let me explain.</w:t>
-      </w:r>
-      <w:r>
-        <w:t xml:space="preserve"> In a game regardless of genre you are not </w:t>
-      </w:r>
-      <w:r>
-        <w:t>highly likely</w:t>
-      </w:r>
-      <w:r>
-        <w:t xml:space="preserve"> to have a grid of such </w:t>
-      </w:r>
-      <w:r>
-        <w:t>magnitude</w:t>
-      </w:r>
-      <w:r>
-        <w:t xml:space="preserve"> and if you were to have one </w:t>
-      </w:r>
-      <w:r>
-        <w:t xml:space="preserve">it </w:t>
-      </w:r>
-      <w:proofErr w:type="gramStart"/>
-      <w:r>
-        <w:t xml:space="preserve">is </w:t>
-      </w:r>
-      <w:r>
-        <w:t xml:space="preserve"> believe</w:t>
-      </w:r>
-      <w:r>
-        <w:t>d</w:t>
-      </w:r>
-      <w:proofErr w:type="gramEnd"/>
-      <w:r>
-        <w:t xml:space="preserve"> to be bad overall design as you should split up your search space to where you </w:t>
-      </w:r>
-      <w:r>
-        <w:t>will not</w:t>
-      </w:r>
-      <w:r>
-        <w:t xml:space="preserve"> have a grid of such </w:t>
-      </w:r>
-      <w:r>
-        <w:t xml:space="preserve">size. </w:t>
-      </w:r>
-      <w:proofErr w:type="gramStart"/>
-      <w:r>
-        <w:t>So</w:t>
-      </w:r>
-      <w:proofErr w:type="gramEnd"/>
-      <w:r>
-        <w:t xml:space="preserve"> with that </w:t>
-      </w:r>
-      <w:r>
-        <w:t>considered</w:t>
-      </w:r>
-      <w:r>
-        <w:t xml:space="preserve"> </w:t>
-      </w:r>
-      <w:r>
-        <w:t>the benefits seen to dstar lite are not as likely to be seen as a result in a game.</w:t>
-      </w:r>
-      <w:r>
-        <w:t xml:space="preserve"> </w:t>
-      </w:r>
-      <w:r>
-        <w:t xml:space="preserve">There is also the factor which needs to be </w:t>
-      </w:r>
-      <w:r>
-        <w:t>considered</w:t>
-      </w:r>
-      <w:r>
-        <w:t xml:space="preserve"> that dstar lite is the harder algorithm to be </w:t>
-      </w:r>
-      <w:r>
-        <w:t>implemented</w:t>
-      </w:r>
-      <w:r>
-        <w:t xml:space="preserve"> into the game and could potentially lead to more errors when the developer needs to try and maintain the code.</w:t>
+        <w:t xml:space="preserve"> search algorithm</w:t>
+      </w:r>
+      <w:r>
+        <w:t xml:space="preserve"> on a path with zero obstacles or walls regardless of size</w:t>
+      </w:r>
+      <w:r>
+        <w:t xml:space="preserve"> the size of grid selected</w:t>
+      </w:r>
+      <w:r>
+        <w:t xml:space="preserve"> is less optimal</w:t>
+      </w:r>
+      <w:r>
+        <w:t>. It only becomes more suitable than the other algorithms when there is changes to the path on the large grid size as a result of my findings.</w:t>
+      </w:r>
+    </w:p>
+    <w:p>
+      <w:pPr>
+        <w:spacing w:line="276" w:lineRule="auto"/>
+      </w:pPr>
+      <w:r>
+        <w:t>What this means is that is was the worst algorithm for speed on non edited paths see (figure 5-7 comparison results) for the findings.</w:t>
+      </w:r>
+      <w:r>
+        <w:t xml:space="preserve"> Nevertheless even with the time benefits on an edited path on a large grid it cannot be recommended as the most suitable algorithm under a computer games development context as it is considered to be bad games design to have exponential and expansive grids to be searched and it is considered far superior to split up ones search space. This means that it is not likely that a developer would have a grid of this scope and in turn should not use Dstar lite in their game if their grid size is not so expansive.</w:t>
+      </w:r>
+    </w:p>
+    <w:p>
+      <w:pPr>
+        <w:spacing w:line="276" w:lineRule="auto"/>
+      </w:pPr>
+      <w:r>
+        <w:t>It should also be noted when the comparisons were made that Dstar Lite and lifelong planning astar were the most difficult algorithms to implement and it should be taken into account as the need to implement these algorithms into ones game the difficulty of doing so influences my decision in reccommending which algorithm and as such can not recommend the Dstar Lite algorithm under a computer games development context for this reason.</w:t>
+      </w:r>
+    </w:p>
+    <w:p>
+      <w:pPr>
+        <w:spacing w:line="276" w:lineRule="auto"/>
+      </w:pPr>
+      <w:r>
+        <w:t>The next thing that has to be taken into account when making my final decision when impleemtnting the pathfinding algorithm is that due to the fact that Dstar Lite is the bigger algorithm with greather depth of code this makes it more difficult to maintain when being compared to that of Astar or Dijkstras search algorithm of which these algorithms, which do not have the same deptha and are easier to maintain and less errors can occur with them.</w:t>
       </w:r>
     </w:p>
     <w:p>
@@ -22828,7 +22509,6 @@
         </w:rPr>
         <w:t xml:space="preserve"> </w:t>
       </w:r>
-      <w:proofErr w:type="gramStart"/>
       <w:r>
         <w:rPr>
           <w:szCs w:val="24"/>
@@ -22839,14 +22519,7 @@
         <w:rPr>
           <w:szCs w:val="24"/>
         </w:rPr>
-        <w:t>tentz ,</w:t>
-      </w:r>
-      <w:proofErr w:type="gramEnd"/>
-      <w:r>
-        <w:rPr>
-          <w:szCs w:val="24"/>
-        </w:rPr>
-        <w:t xml:space="preserve"> focused dstar, I would also </w:t>
+        <w:t xml:space="preserve">tentz , focused dstar, I would also </w:t>
       </w:r>
       <w:r>
         <w:rPr>
@@ -22899,13 +22572,8 @@
       <w:pPr>
         <w:spacing w:line="276" w:lineRule="auto"/>
       </w:pPr>
-      <w:proofErr w:type="gramStart"/>
-      <w:r>
-        <w:t>However</w:t>
-      </w:r>
-      <w:proofErr w:type="gramEnd"/>
-      <w:r>
-        <w:t xml:space="preserve"> if they are going to </w:t>
+      <w:r>
+        <w:t xml:space="preserve">However if they are going to </w:t>
       </w:r>
       <w:r>
         <w:t>start from nothing</w:t>
@@ -23005,15 +22673,7 @@
         <w:t xml:space="preserve"> </w:t>
       </w:r>
       <w:r>
-        <w:t>Maxim Likhachev</w:t>
-      </w:r>
-      <w:proofErr w:type="gramStart"/>
-      <w:r>
-        <w:t>† ,</w:t>
-      </w:r>
-      <w:proofErr w:type="gramEnd"/>
-      <w:r>
-        <w:t xml:space="preserve"> Dave Ferguson† , Geoff Gordon† , Anthony Stentz† , and Sebastian Thrun‡</w:t>
+        <w:t>Maxim Likhachev† , Dave Ferguson† , Geoff Gordon† , Anthony Stentz† , and Sebastian Thrun‡</w:t>
       </w:r>
     </w:p>
     <w:p>
@@ -23177,21 +22837,12 @@
                 <w:szCs w:val="24"/>
               </w:rPr>
             </w:pPr>
-            <w:proofErr w:type="spellStart"/>
             <w:r>
               <w:rPr>
                 <w:rFonts w:eastAsia="Times New Roman"/>
                 <w:szCs w:val="24"/>
               </w:rPr>
-              <w:t>Astar</w:t>
-            </w:r>
-            <w:proofErr w:type="spellEnd"/>
-            <w:r>
-              <w:rPr>
-                <w:rFonts w:eastAsia="Times New Roman"/>
-                <w:szCs w:val="24"/>
-              </w:rPr>
-              <w:t xml:space="preserve"> </w:t>
+              <w:t xml:space="preserve">Astar </w:t>
             </w:r>
             <w:r>
               <w:rPr>
@@ -23295,21 +22946,12 @@
                 <w:szCs w:val="24"/>
               </w:rPr>
             </w:pPr>
-            <w:proofErr w:type="spellStart"/>
             <w:r>
               <w:rPr>
                 <w:rFonts w:eastAsia="Times New Roman"/>
                 <w:szCs w:val="24"/>
               </w:rPr>
-              <w:t>Astar</w:t>
-            </w:r>
-            <w:proofErr w:type="spellEnd"/>
-            <w:r>
-              <w:rPr>
-                <w:rFonts w:eastAsia="Times New Roman"/>
-                <w:szCs w:val="24"/>
-              </w:rPr>
-              <w:t xml:space="preserve"> medium</w:t>
+              <w:t>Astar medium</w:t>
             </w:r>
             <w:r>
               <w:rPr>
@@ -23406,22 +23048,13 @@
                 <w:szCs w:val="24"/>
               </w:rPr>
             </w:pPr>
-            <w:proofErr w:type="spellStart"/>
             <w:r>
               <w:rPr>
                 <w:rFonts w:eastAsia="Times New Roman"/>
                 <w:szCs w:val="24"/>
               </w:rPr>
               <w:lastRenderedPageBreak/>
-              <w:t>Astar</w:t>
-            </w:r>
-            <w:proofErr w:type="spellEnd"/>
-            <w:r>
-              <w:rPr>
-                <w:rFonts w:eastAsia="Times New Roman"/>
-                <w:szCs w:val="24"/>
-              </w:rPr>
-              <w:t xml:space="preserve"> </w:t>
+              <w:t xml:space="preserve">Astar </w:t>
             </w:r>
             <w:r>
               <w:rPr>
@@ -23525,21 +23158,12 @@
                 <w:szCs w:val="24"/>
               </w:rPr>
             </w:pPr>
-            <w:proofErr w:type="spellStart"/>
             <w:r>
               <w:rPr>
                 <w:rFonts w:eastAsia="Times New Roman"/>
                 <w:szCs w:val="24"/>
               </w:rPr>
-              <w:t>Dstar</w:t>
-            </w:r>
-            <w:proofErr w:type="spellEnd"/>
-            <w:r>
-              <w:rPr>
-                <w:rFonts w:eastAsia="Times New Roman"/>
-                <w:szCs w:val="24"/>
-              </w:rPr>
-              <w:t xml:space="preserve"> </w:t>
+              <w:t xml:space="preserve">Dstar </w:t>
             </w:r>
             <w:r>
               <w:rPr>
@@ -23627,22 +23251,13 @@
                 <w:szCs w:val="24"/>
               </w:rPr>
             </w:pPr>
-            <w:proofErr w:type="spellStart"/>
             <w:r>
               <w:rPr>
                 <w:rFonts w:eastAsia="Times New Roman"/>
                 <w:szCs w:val="24"/>
               </w:rPr>
               <w:lastRenderedPageBreak/>
-              <w:t>Dstar</w:t>
-            </w:r>
-            <w:proofErr w:type="spellEnd"/>
-            <w:r>
-              <w:rPr>
-                <w:rFonts w:eastAsia="Times New Roman"/>
-                <w:szCs w:val="24"/>
-              </w:rPr>
-              <w:t xml:space="preserve"> Lite Medium</w:t>
+              <w:t>Dstar Lite Medium</w:t>
             </w:r>
             <w:r>
               <w:rPr>
@@ -23730,37 +23345,12 @@
                 <w:szCs w:val="24"/>
               </w:rPr>
             </w:pPr>
-            <w:proofErr w:type="spellStart"/>
             <w:r>
               <w:rPr>
                 <w:rFonts w:eastAsia="Times New Roman"/>
                 <w:szCs w:val="24"/>
               </w:rPr>
-              <w:t>Dstar</w:t>
-            </w:r>
-            <w:proofErr w:type="spellEnd"/>
-            <w:r>
-              <w:rPr>
-                <w:rFonts w:eastAsia="Times New Roman"/>
-                <w:szCs w:val="24"/>
-              </w:rPr>
-              <w:t xml:space="preserve"> Lite </w:t>
-            </w:r>
-            <w:proofErr w:type="spellStart"/>
-            <w:r>
-              <w:rPr>
-                <w:rFonts w:eastAsia="Times New Roman"/>
-                <w:szCs w:val="24"/>
-              </w:rPr>
-              <w:t>LargeGrid</w:t>
-            </w:r>
-            <w:proofErr w:type="spellEnd"/>
-            <w:r>
-              <w:rPr>
-                <w:rFonts w:eastAsia="Times New Roman"/>
-                <w:szCs w:val="24"/>
-              </w:rPr>
-              <w:t xml:space="preserve"> Times First 50</w:t>
+              <w:t>Dstar Lite LargeGrid Times First 50</w:t>
             </w:r>
           </w:p>
         </w:tc>
@@ -24113,23 +23703,7 @@
                 <w:rFonts w:eastAsia="Times New Roman"/>
                 <w:szCs w:val="24"/>
               </w:rPr>
-              <w:t xml:space="preserve">Lifelong Planning </w:t>
-            </w:r>
-            <w:proofErr w:type="spellStart"/>
-            <w:r>
-              <w:rPr>
-                <w:rFonts w:eastAsia="Times New Roman"/>
-                <w:szCs w:val="24"/>
-              </w:rPr>
-              <w:t>Astar</w:t>
-            </w:r>
-            <w:proofErr w:type="spellEnd"/>
-            <w:r>
-              <w:rPr>
-                <w:rFonts w:eastAsia="Times New Roman"/>
-                <w:szCs w:val="24"/>
-              </w:rPr>
-              <w:t xml:space="preserve"> Small Grid first 50</w:t>
+              <w:t>Lifelong Planning Astar Small Grid first 50</w:t>
             </w:r>
           </w:p>
         </w:tc>
@@ -24209,23 +23783,7 @@
                 <w:szCs w:val="24"/>
               </w:rPr>
               <w:lastRenderedPageBreak/>
-              <w:t xml:space="preserve">Lifelong Planning </w:t>
-            </w:r>
-            <w:proofErr w:type="spellStart"/>
-            <w:r>
-              <w:rPr>
-                <w:rFonts w:eastAsia="Times New Roman"/>
-                <w:szCs w:val="24"/>
-              </w:rPr>
-              <w:t>Astar</w:t>
-            </w:r>
-            <w:proofErr w:type="spellEnd"/>
-            <w:r>
-              <w:rPr>
-                <w:rFonts w:eastAsia="Times New Roman"/>
-                <w:szCs w:val="24"/>
-              </w:rPr>
-              <w:t xml:space="preserve"> Medium</w:t>
+              <w:t>Lifelong Planning Astar Medium</w:t>
             </w:r>
             <w:r>
               <w:rPr>
@@ -24318,23 +23876,7 @@
                 <w:rFonts w:eastAsia="Times New Roman"/>
                 <w:szCs w:val="24"/>
               </w:rPr>
-              <w:t xml:space="preserve">Lifelong Planning </w:t>
-            </w:r>
-            <w:proofErr w:type="spellStart"/>
-            <w:r>
-              <w:rPr>
-                <w:rFonts w:eastAsia="Times New Roman"/>
-                <w:szCs w:val="24"/>
-              </w:rPr>
-              <w:t>Astar</w:t>
-            </w:r>
-            <w:proofErr w:type="spellEnd"/>
-            <w:r>
-              <w:rPr>
-                <w:rFonts w:eastAsia="Times New Roman"/>
-                <w:szCs w:val="24"/>
-              </w:rPr>
-              <w:t xml:space="preserve"> Large</w:t>
+              <w:t>Lifelong Planning Astar Large</w:t>
             </w:r>
             <w:r>
               <w:rPr>
@@ -24447,14 +23989,13 @@
             <w:r>
               <w:rPr>
                 <w:rFonts w:eastAsia="Times New Roman"/>
-                <w:noProof/>
                 <w:szCs w:val="24"/>
               </w:rPr>
               <w:drawing>
-                <wp:inline distT="0" distB="0" distL="0" distR="0" wp14:anchorId="49FE9458" wp14:editId="1DE1B71F">
-                  <wp:extent cx="1388900" cy="3608070"/>
-                  <wp:effectExtent l="0" t="0" r="1905" b="0"/>
-                  <wp:docPr id="26" name="Picture 26"/>
+                <wp:inline distT="0" distB="0" distL="0" distR="0" wp14:anchorId="457D2FE7" wp14:editId="2B976597">
+                  <wp:extent cx="1228725" cy="4343400"/>
+                  <wp:effectExtent l="0" t="0" r="9525" b="0"/>
+                  <wp:docPr id="759635253" name="Picture 1"/>
                   <wp:cNvGraphicFramePr>
                     <a:graphicFrameLocks xmlns:a="http://schemas.openxmlformats.org/drawingml/2006/main" noChangeAspect="1"/>
                   </wp:cNvGraphicFramePr>
@@ -24462,7 +24003,7 @@
                     <a:graphicData uri="http://schemas.openxmlformats.org/drawingml/2006/picture">
                       <pic:pic xmlns:pic="http://schemas.openxmlformats.org/drawingml/2006/picture">
                         <pic:nvPicPr>
-                          <pic:cNvPr id="1" name=""/>
+                          <pic:cNvPr id="759635253" name=""/>
                           <pic:cNvPicPr/>
                         </pic:nvPicPr>
                         <pic:blipFill>
@@ -24474,7 +24015,7 @@
                         <pic:spPr>
                           <a:xfrm>
                             <a:off x="0" y="0"/>
-                            <a:ext cx="1423860" cy="3698888"/>
+                            <a:ext cx="1228900" cy="4344019"/>
                           </a:xfrm>
                           <a:prstGeom prst="rect">
                             <a:avLst/>
@@ -24540,14 +24081,13 @@
             <w:r>
               <w:rPr>
                 <w:rFonts w:eastAsia="Times New Roman"/>
-                <w:noProof/>
                 <w:szCs w:val="24"/>
               </w:rPr>
               <w:drawing>
-                <wp:inline distT="0" distB="0" distL="0" distR="0" wp14:anchorId="72B870C9" wp14:editId="6C6FA13D">
-                  <wp:extent cx="1329587" cy="4838700"/>
-                  <wp:effectExtent l="0" t="0" r="4445" b="0"/>
-                  <wp:docPr id="25" name="Picture 25"/>
+                <wp:inline distT="0" distB="0" distL="0" distR="0" wp14:anchorId="7CC427AF" wp14:editId="1F910FA1">
+                  <wp:extent cx="1162049" cy="4267200"/>
+                  <wp:effectExtent l="0" t="0" r="635" b="0"/>
+                  <wp:docPr id="1056701776" name="Picture 1"/>
                   <wp:cNvGraphicFramePr>
                     <a:graphicFrameLocks xmlns:a="http://schemas.openxmlformats.org/drawingml/2006/main" noChangeAspect="1"/>
                   </wp:cNvGraphicFramePr>
@@ -24555,11 +24095,11 @@
                     <a:graphicData uri="http://schemas.openxmlformats.org/drawingml/2006/picture">
                       <pic:pic xmlns:pic="http://schemas.openxmlformats.org/drawingml/2006/picture">
                         <pic:nvPicPr>
-                          <pic:cNvPr id="1" name=""/>
+                          <pic:cNvPr id="1056701776" name=""/>
                           <pic:cNvPicPr/>
                         </pic:nvPicPr>
                         <pic:blipFill>
-                          <a:blip r:embed="rId64"/>
+                          <a:blip r:embed="rId65"/>
                           <a:stretch>
                             <a:fillRect/>
                           </a:stretch>
@@ -24567,7 +24107,7 @@
                         <pic:spPr>
                           <a:xfrm>
                             <a:off x="0" y="0"/>
-                            <a:ext cx="1341605" cy="4882436"/>
+                            <a:ext cx="1180112" cy="4333529"/>
                           </a:xfrm>
                           <a:prstGeom prst="rect">
                             <a:avLst/>
@@ -24579,8 +24119,6 @@
                 </wp:inline>
               </w:drawing>
             </w:r>
-            <w:bookmarkStart w:id="83" w:name="_GoBack"/>
-            <w:bookmarkEnd w:id="83"/>
           </w:p>
         </w:tc>
       </w:tr>
@@ -24636,14 +24174,13 @@
             <w:r>
               <w:rPr>
                 <w:rFonts w:eastAsia="Times New Roman"/>
-                <w:noProof/>
                 <w:szCs w:val="24"/>
               </w:rPr>
               <w:drawing>
-                <wp:inline distT="0" distB="0" distL="0" distR="0" wp14:anchorId="128BFE53" wp14:editId="1738D592">
-                  <wp:extent cx="979805" cy="3746568"/>
-                  <wp:effectExtent l="0" t="0" r="0" b="6350"/>
-                  <wp:docPr id="27" name="Picture 27"/>
+                <wp:inline distT="0" distB="0" distL="0" distR="0" wp14:anchorId="0F7397BD" wp14:editId="4F90B96A">
+                  <wp:extent cx="1381124" cy="4581525"/>
+                  <wp:effectExtent l="0" t="0" r="0" b="0"/>
+                  <wp:docPr id="1999143292" name="Picture 1"/>
                   <wp:cNvGraphicFramePr>
                     <a:graphicFrameLocks xmlns:a="http://schemas.openxmlformats.org/drawingml/2006/main" noChangeAspect="1"/>
                   </wp:cNvGraphicFramePr>
@@ -24651,11 +24188,11 @@
                     <a:graphicData uri="http://schemas.openxmlformats.org/drawingml/2006/picture">
                       <pic:pic xmlns:pic="http://schemas.openxmlformats.org/drawingml/2006/picture">
                         <pic:nvPicPr>
-                          <pic:cNvPr id="1" name=""/>
+                          <pic:cNvPr id="1999143292" name=""/>
                           <pic:cNvPicPr/>
                         </pic:nvPicPr>
                         <pic:blipFill>
-                          <a:blip r:embed="rId64"/>
+                          <a:blip r:embed="rId66"/>
                           <a:stretch>
                             <a:fillRect/>
                           </a:stretch>
@@ -24663,7 +24200,7 @@
                         <pic:spPr>
                           <a:xfrm>
                             <a:off x="0" y="0"/>
-                            <a:ext cx="1000965" cy="3827478"/>
+                            <a:ext cx="1397908" cy="4637201"/>
                           </a:xfrm>
                           <a:prstGeom prst="rect">
                             <a:avLst/>
@@ -24867,7 +24404,7 @@
 </file>
 
 <file path=word/endnotes.xml><?xml version="1.0" encoding="utf-8"?>
-<w:endnotes xmlns:wpc="http://schemas.microsoft.com/office/word/2010/wordprocessingCanvas" xmlns:cx="http://schemas.microsoft.com/office/drawing/2014/chartex" xmlns:cx1="http://schemas.microsoft.com/office/drawing/2015/9/8/chartex" xmlns:cx2="http://schemas.microsoft.com/office/drawing/2015/10/21/chartex" xmlns:cx3="http://schemas.microsoft.com/office/drawing/2016/5/9/chartex" xmlns:cx4="http://schemas.microsoft.com/office/drawing/2016/5/10/chartex" xmlns:cx5="http://schemas.microsoft.com/office/drawing/2016/5/11/chartex" xmlns:cx6="http://schemas.microsoft.com/office/drawing/2016/5/12/chartex" xmlns:cx7="http://schemas.microsoft.com/office/drawing/2016/5/13/chartex" xmlns:cx8="http://schemas.microsoft.com/office/drawing/2016/5/14/chartex" xmlns:mc="http://schemas.openxmlformats.org/markup-compatibility/2006" xmlns:aink="http://schemas.microsoft.com/office/drawing/2016/ink" xmlns:am3d="http://schemas.microsoft.com/office/drawing/2017/model3d" xmlns:o="urn:schemas-microsoft-com:office:office" xmlns:r="http://schemas.openxmlformats.org/officeDocument/2006/relationships" xmlns:m="http://schemas.openxmlformats.org/officeDocument/2006/math" xmlns:v="urn:schemas-microsoft-com:vml" xmlns:wp14="http://schemas.microsoft.com/office/word/2010/wordprocessingDrawing" xmlns:wp="http://schemas.openxmlformats.org/drawingml/2006/wordprocessingDrawing" xmlns:w10="urn:schemas-microsoft-com:office:word" xmlns:w="http://schemas.openxmlformats.org/wordprocessingml/2006/main" xmlns:w14="http://schemas.microsoft.com/office/word/2010/wordml" xmlns:w15="http://schemas.microsoft.com/office/word/2012/wordml" xmlns:w16cid="http://schemas.microsoft.com/office/word/2016/wordml/cid" xmlns:w16se="http://schemas.microsoft.com/office/word/2015/wordml/symex" xmlns:wpg="http://schemas.microsoft.com/office/word/2010/wordprocessingGroup" xmlns:wpi="http://schemas.microsoft.com/office/word/2010/wordprocessingInk" xmlns:wne="http://schemas.microsoft.com/office/word/2006/wordml" xmlns:wps="http://schemas.microsoft.com/office/word/2010/wordprocessingShape" mc:Ignorable="w14 w15 w16se w16cid wp14">
+<w:endnotes xmlns:wpc="http://schemas.microsoft.com/office/word/2010/wordprocessingCanvas" xmlns:cx="http://schemas.microsoft.com/office/drawing/2014/chartex" xmlns:cx1="http://schemas.microsoft.com/office/drawing/2015/9/8/chartex" xmlns:cx2="http://schemas.microsoft.com/office/drawing/2015/10/21/chartex" xmlns:cx3="http://schemas.microsoft.com/office/drawing/2016/5/9/chartex" xmlns:cx4="http://schemas.microsoft.com/office/drawing/2016/5/10/chartex" xmlns:cx5="http://schemas.microsoft.com/office/drawing/2016/5/11/chartex" xmlns:cx6="http://schemas.microsoft.com/office/drawing/2016/5/12/chartex" xmlns:cx7="http://schemas.microsoft.com/office/drawing/2016/5/13/chartex" xmlns:cx8="http://schemas.microsoft.com/office/drawing/2016/5/14/chartex" xmlns:mc="http://schemas.openxmlformats.org/markup-compatibility/2006" xmlns:aink="http://schemas.microsoft.com/office/drawing/2016/ink" xmlns:am3d="http://schemas.microsoft.com/office/drawing/2017/model3d" xmlns:o="urn:schemas-microsoft-com:office:office" xmlns:oel="http://schemas.microsoft.com/office/2019/extlst" xmlns:r="http://schemas.openxmlformats.org/officeDocument/2006/relationships" xmlns:m="http://schemas.openxmlformats.org/officeDocument/2006/math" xmlns:v="urn:schemas-microsoft-com:vml" xmlns:wp14="http://schemas.microsoft.com/office/word/2010/wordprocessingDrawing" xmlns:wp="http://schemas.openxmlformats.org/drawingml/2006/wordprocessingDrawing" xmlns:w10="urn:schemas-microsoft-com:office:word" xmlns:w="http://schemas.openxmlformats.org/wordprocessingml/2006/main" xmlns:w14="http://schemas.microsoft.com/office/word/2010/wordml" xmlns:w15="http://schemas.microsoft.com/office/word/2012/wordml" xmlns:w16cex="http://schemas.microsoft.com/office/word/2018/wordml/cex" xmlns:w16cid="http://schemas.microsoft.com/office/word/2016/wordml/cid" xmlns:w16="http://schemas.microsoft.com/office/word/2018/wordml" xmlns:w16du="http://schemas.microsoft.com/office/word/2023/wordml/word16du" xmlns:w16sdtdh="http://schemas.microsoft.com/office/word/2020/wordml/sdtdatahash" xmlns:w16se="http://schemas.microsoft.com/office/word/2015/wordml/symex" xmlns:wpg="http://schemas.microsoft.com/office/word/2010/wordprocessingGroup" xmlns:wpi="http://schemas.microsoft.com/office/word/2010/wordprocessingInk" xmlns:wne="http://schemas.microsoft.com/office/word/2006/wordml" xmlns:wps="http://schemas.microsoft.com/office/word/2010/wordprocessingShape" mc:Ignorable="w14 w15 w16se w16cid w16 w16cex w16sdtdh wp14">
   <w:endnote w:type="separator" w:id="-1">
     <w:p>
       <w:pPr>
@@ -24892,7 +24429,7 @@
 </file>
 
 <file path=word/footer1.xml><?xml version="1.0" encoding="utf-8"?>
-<w:ftr xmlns:wpc="http://schemas.microsoft.com/office/word/2010/wordprocessingCanvas" xmlns:cx="http://schemas.microsoft.com/office/drawing/2014/chartex" xmlns:cx1="http://schemas.microsoft.com/office/drawing/2015/9/8/chartex" xmlns:cx2="http://schemas.microsoft.com/office/drawing/2015/10/21/chartex" xmlns:cx3="http://schemas.microsoft.com/office/drawing/2016/5/9/chartex" xmlns:cx4="http://schemas.microsoft.com/office/drawing/2016/5/10/chartex" xmlns:cx5="http://schemas.microsoft.com/office/drawing/2016/5/11/chartex" xmlns:cx6="http://schemas.microsoft.com/office/drawing/2016/5/12/chartex" xmlns:cx7="http://schemas.microsoft.com/office/drawing/2016/5/13/chartex" xmlns:cx8="http://schemas.microsoft.com/office/drawing/2016/5/14/chartex" xmlns:mc="http://schemas.openxmlformats.org/markup-compatibility/2006" xmlns:aink="http://schemas.microsoft.com/office/drawing/2016/ink" xmlns:am3d="http://schemas.microsoft.com/office/drawing/2017/model3d" xmlns:o="urn:schemas-microsoft-com:office:office" xmlns:r="http://schemas.openxmlformats.org/officeDocument/2006/relationships" xmlns:m="http://schemas.openxmlformats.org/officeDocument/2006/math" xmlns:v="urn:schemas-microsoft-com:vml" xmlns:wp14="http://schemas.microsoft.com/office/word/2010/wordprocessingDrawing" xmlns:wp="http://schemas.openxmlformats.org/drawingml/2006/wordprocessingDrawing" xmlns:w10="urn:schemas-microsoft-com:office:word" xmlns:w="http://schemas.openxmlformats.org/wordprocessingml/2006/main" xmlns:w14="http://schemas.microsoft.com/office/word/2010/wordml" xmlns:w15="http://schemas.microsoft.com/office/word/2012/wordml" xmlns:w16cid="http://schemas.microsoft.com/office/word/2016/wordml/cid" xmlns:w16se="http://schemas.microsoft.com/office/word/2015/wordml/symex" xmlns:wpg="http://schemas.microsoft.com/office/word/2010/wordprocessingGroup" xmlns:wpi="http://schemas.microsoft.com/office/word/2010/wordprocessingInk" xmlns:wne="http://schemas.microsoft.com/office/word/2006/wordml" xmlns:wps="http://schemas.microsoft.com/office/word/2010/wordprocessingShape" mc:Ignorable="w14 w15 w16se w16cid wp14">
+<w:ftr xmlns:wpc="http://schemas.microsoft.com/office/word/2010/wordprocessingCanvas" xmlns:cx="http://schemas.microsoft.com/office/drawing/2014/chartex" xmlns:cx1="http://schemas.microsoft.com/office/drawing/2015/9/8/chartex" xmlns:cx2="http://schemas.microsoft.com/office/drawing/2015/10/21/chartex" xmlns:cx3="http://schemas.microsoft.com/office/drawing/2016/5/9/chartex" xmlns:cx4="http://schemas.microsoft.com/office/drawing/2016/5/10/chartex" xmlns:cx5="http://schemas.microsoft.com/office/drawing/2016/5/11/chartex" xmlns:cx6="http://schemas.microsoft.com/office/drawing/2016/5/12/chartex" xmlns:cx7="http://schemas.microsoft.com/office/drawing/2016/5/13/chartex" xmlns:cx8="http://schemas.microsoft.com/office/drawing/2016/5/14/chartex" xmlns:mc="http://schemas.openxmlformats.org/markup-compatibility/2006" xmlns:aink="http://schemas.microsoft.com/office/drawing/2016/ink" xmlns:am3d="http://schemas.microsoft.com/office/drawing/2017/model3d" xmlns:o="urn:schemas-microsoft-com:office:office" xmlns:oel="http://schemas.microsoft.com/office/2019/extlst" xmlns:r="http://schemas.openxmlformats.org/officeDocument/2006/relationships" xmlns:m="http://schemas.openxmlformats.org/officeDocument/2006/math" xmlns:v="urn:schemas-microsoft-com:vml" xmlns:wp14="http://schemas.microsoft.com/office/word/2010/wordprocessingDrawing" xmlns:wp="http://schemas.openxmlformats.org/drawingml/2006/wordprocessingDrawing" xmlns:w10="urn:schemas-microsoft-com:office:word" xmlns:w="http://schemas.openxmlformats.org/wordprocessingml/2006/main" xmlns:w14="http://schemas.microsoft.com/office/word/2010/wordml" xmlns:w15="http://schemas.microsoft.com/office/word/2012/wordml" xmlns:w16cex="http://schemas.microsoft.com/office/word/2018/wordml/cex" xmlns:w16cid="http://schemas.microsoft.com/office/word/2016/wordml/cid" xmlns:w16="http://schemas.microsoft.com/office/word/2018/wordml" xmlns:w16du="http://schemas.microsoft.com/office/word/2023/wordml/word16du" xmlns:w16sdtdh="http://schemas.microsoft.com/office/word/2020/wordml/sdtdatahash" xmlns:w16se="http://schemas.microsoft.com/office/word/2015/wordml/symex" xmlns:wpg="http://schemas.microsoft.com/office/word/2010/wordprocessingGroup" xmlns:wpi="http://schemas.microsoft.com/office/word/2010/wordprocessingInk" xmlns:wne="http://schemas.microsoft.com/office/word/2006/wordml" xmlns:wps="http://schemas.microsoft.com/office/word/2010/wordprocessingShape" mc:Ignorable="w14 w15 w16se w16cid w16 w16cex w16sdtdh wp14">
   <w:sdt>
     <w:sdtPr>
       <w:id w:val="-363589760"/>
@@ -24901,7 +24438,6 @@
         <w:docPartUnique/>
       </w:docPartObj>
     </w:sdtPr>
-    <w:sdtEndPr/>
     <w:sdtContent>
       <w:p>
         <w:pPr>
@@ -24938,7 +24474,7 @@
 </file>
 
 <file path=word/footer2.xml><?xml version="1.0" encoding="utf-8"?>
-<w:ftr xmlns:wpc="http://schemas.microsoft.com/office/word/2010/wordprocessingCanvas" xmlns:cx="http://schemas.microsoft.com/office/drawing/2014/chartex" xmlns:cx1="http://schemas.microsoft.com/office/drawing/2015/9/8/chartex" xmlns:cx2="http://schemas.microsoft.com/office/drawing/2015/10/21/chartex" xmlns:cx3="http://schemas.microsoft.com/office/drawing/2016/5/9/chartex" xmlns:cx4="http://schemas.microsoft.com/office/drawing/2016/5/10/chartex" xmlns:cx5="http://schemas.microsoft.com/office/drawing/2016/5/11/chartex" xmlns:cx6="http://schemas.microsoft.com/office/drawing/2016/5/12/chartex" xmlns:cx7="http://schemas.microsoft.com/office/drawing/2016/5/13/chartex" xmlns:cx8="http://schemas.microsoft.com/office/drawing/2016/5/14/chartex" xmlns:mc="http://schemas.openxmlformats.org/markup-compatibility/2006" xmlns:aink="http://schemas.microsoft.com/office/drawing/2016/ink" xmlns:am3d="http://schemas.microsoft.com/office/drawing/2017/model3d" xmlns:o="urn:schemas-microsoft-com:office:office" xmlns:r="http://schemas.openxmlformats.org/officeDocument/2006/relationships" xmlns:m="http://schemas.openxmlformats.org/officeDocument/2006/math" xmlns:v="urn:schemas-microsoft-com:vml" xmlns:wp14="http://schemas.microsoft.com/office/word/2010/wordprocessingDrawing" xmlns:wp="http://schemas.openxmlformats.org/drawingml/2006/wordprocessingDrawing" xmlns:w10="urn:schemas-microsoft-com:office:word" xmlns:w="http://schemas.openxmlformats.org/wordprocessingml/2006/main" xmlns:w14="http://schemas.microsoft.com/office/word/2010/wordml" xmlns:w15="http://schemas.microsoft.com/office/word/2012/wordml" xmlns:w16cid="http://schemas.microsoft.com/office/word/2016/wordml/cid" xmlns:w16se="http://schemas.microsoft.com/office/word/2015/wordml/symex" xmlns:wpg="http://schemas.microsoft.com/office/word/2010/wordprocessingGroup" xmlns:wpi="http://schemas.microsoft.com/office/word/2010/wordprocessingInk" xmlns:wne="http://schemas.microsoft.com/office/word/2006/wordml" xmlns:wps="http://schemas.microsoft.com/office/word/2010/wordprocessingShape" mc:Ignorable="w14 w15 w16se w16cid wp14">
+<w:ftr xmlns:wpc="http://schemas.microsoft.com/office/word/2010/wordprocessingCanvas" xmlns:cx="http://schemas.microsoft.com/office/drawing/2014/chartex" xmlns:cx1="http://schemas.microsoft.com/office/drawing/2015/9/8/chartex" xmlns:cx2="http://schemas.microsoft.com/office/drawing/2015/10/21/chartex" xmlns:cx3="http://schemas.microsoft.com/office/drawing/2016/5/9/chartex" xmlns:cx4="http://schemas.microsoft.com/office/drawing/2016/5/10/chartex" xmlns:cx5="http://schemas.microsoft.com/office/drawing/2016/5/11/chartex" xmlns:cx6="http://schemas.microsoft.com/office/drawing/2016/5/12/chartex" xmlns:cx7="http://schemas.microsoft.com/office/drawing/2016/5/13/chartex" xmlns:cx8="http://schemas.microsoft.com/office/drawing/2016/5/14/chartex" xmlns:mc="http://schemas.openxmlformats.org/markup-compatibility/2006" xmlns:aink="http://schemas.microsoft.com/office/drawing/2016/ink" xmlns:am3d="http://schemas.microsoft.com/office/drawing/2017/model3d" xmlns:o="urn:schemas-microsoft-com:office:office" xmlns:oel="http://schemas.microsoft.com/office/2019/extlst" xmlns:r="http://schemas.openxmlformats.org/officeDocument/2006/relationships" xmlns:m="http://schemas.openxmlformats.org/officeDocument/2006/math" xmlns:v="urn:schemas-microsoft-com:vml" xmlns:wp14="http://schemas.microsoft.com/office/word/2010/wordprocessingDrawing" xmlns:wp="http://schemas.openxmlformats.org/drawingml/2006/wordprocessingDrawing" xmlns:w10="urn:schemas-microsoft-com:office:word" xmlns:w="http://schemas.openxmlformats.org/wordprocessingml/2006/main" xmlns:w14="http://schemas.microsoft.com/office/word/2010/wordml" xmlns:w15="http://schemas.microsoft.com/office/word/2012/wordml" xmlns:w16cex="http://schemas.microsoft.com/office/word/2018/wordml/cex" xmlns:w16cid="http://schemas.microsoft.com/office/word/2016/wordml/cid" xmlns:w16="http://schemas.microsoft.com/office/word/2018/wordml" xmlns:w16du="http://schemas.microsoft.com/office/word/2023/wordml/word16du" xmlns:w16sdtdh="http://schemas.microsoft.com/office/word/2020/wordml/sdtdatahash" xmlns:w16se="http://schemas.microsoft.com/office/word/2015/wordml/symex" xmlns:wpg="http://schemas.microsoft.com/office/word/2010/wordprocessingGroup" xmlns:wpi="http://schemas.microsoft.com/office/word/2010/wordprocessingInk" xmlns:wne="http://schemas.microsoft.com/office/word/2006/wordml" xmlns:wps="http://schemas.microsoft.com/office/word/2010/wordprocessingShape" mc:Ignorable="w14 w15 w16se w16cid w16 w16cex w16sdtdh wp14">
   <w:p>
     <w:pPr>
       <w:pStyle w:val="Footer"/>
@@ -24954,7 +24490,7 @@
 </file>
 
 <file path=word/footnotes.xml><?xml version="1.0" encoding="utf-8"?>
-<w:footnotes xmlns:wpc="http://schemas.microsoft.com/office/word/2010/wordprocessingCanvas" xmlns:cx="http://schemas.microsoft.com/office/drawing/2014/chartex" xmlns:cx1="http://schemas.microsoft.com/office/drawing/2015/9/8/chartex" xmlns:cx2="http://schemas.microsoft.com/office/drawing/2015/10/21/chartex" xmlns:cx3="http://schemas.microsoft.com/office/drawing/2016/5/9/chartex" xmlns:cx4="http://schemas.microsoft.com/office/drawing/2016/5/10/chartex" xmlns:cx5="http://schemas.microsoft.com/office/drawing/2016/5/11/chartex" xmlns:cx6="http://schemas.microsoft.com/office/drawing/2016/5/12/chartex" xmlns:cx7="http://schemas.microsoft.com/office/drawing/2016/5/13/chartex" xmlns:cx8="http://schemas.microsoft.com/office/drawing/2016/5/14/chartex" xmlns:mc="http://schemas.openxmlformats.org/markup-compatibility/2006" xmlns:aink="http://schemas.microsoft.com/office/drawing/2016/ink" xmlns:am3d="http://schemas.microsoft.com/office/drawing/2017/model3d" xmlns:o="urn:schemas-microsoft-com:office:office" xmlns:r="http://schemas.openxmlformats.org/officeDocument/2006/relationships" xmlns:m="http://schemas.openxmlformats.org/officeDocument/2006/math" xmlns:v="urn:schemas-microsoft-com:vml" xmlns:wp14="http://schemas.microsoft.com/office/word/2010/wordprocessingDrawing" xmlns:wp="http://schemas.openxmlformats.org/drawingml/2006/wordprocessingDrawing" xmlns:w10="urn:schemas-microsoft-com:office:word" xmlns:w="http://schemas.openxmlformats.org/wordprocessingml/2006/main" xmlns:w14="http://schemas.microsoft.com/office/word/2010/wordml" xmlns:w15="http://schemas.microsoft.com/office/word/2012/wordml" xmlns:w16cid="http://schemas.microsoft.com/office/word/2016/wordml/cid" xmlns:w16se="http://schemas.microsoft.com/office/word/2015/wordml/symex" xmlns:wpg="http://schemas.microsoft.com/office/word/2010/wordprocessingGroup" xmlns:wpi="http://schemas.microsoft.com/office/word/2010/wordprocessingInk" xmlns:wne="http://schemas.microsoft.com/office/word/2006/wordml" xmlns:wps="http://schemas.microsoft.com/office/word/2010/wordprocessingShape" mc:Ignorable="w14 w15 w16se w16cid wp14">
+<w:footnotes xmlns:wpc="http://schemas.microsoft.com/office/word/2010/wordprocessingCanvas" xmlns:cx="http://schemas.microsoft.com/office/drawing/2014/chartex" xmlns:cx1="http://schemas.microsoft.com/office/drawing/2015/9/8/chartex" xmlns:cx2="http://schemas.microsoft.com/office/drawing/2015/10/21/chartex" xmlns:cx3="http://schemas.microsoft.com/office/drawing/2016/5/9/chartex" xmlns:cx4="http://schemas.microsoft.com/office/drawing/2016/5/10/chartex" xmlns:cx5="http://schemas.microsoft.com/office/drawing/2016/5/11/chartex" xmlns:cx6="http://schemas.microsoft.com/office/drawing/2016/5/12/chartex" xmlns:cx7="http://schemas.microsoft.com/office/drawing/2016/5/13/chartex" xmlns:cx8="http://schemas.microsoft.com/office/drawing/2016/5/14/chartex" xmlns:mc="http://schemas.openxmlformats.org/markup-compatibility/2006" xmlns:aink="http://schemas.microsoft.com/office/drawing/2016/ink" xmlns:am3d="http://schemas.microsoft.com/office/drawing/2017/model3d" xmlns:o="urn:schemas-microsoft-com:office:office" xmlns:oel="http://schemas.microsoft.com/office/2019/extlst" xmlns:r="http://schemas.openxmlformats.org/officeDocument/2006/relationships" xmlns:m="http://schemas.openxmlformats.org/officeDocument/2006/math" xmlns:v="urn:schemas-microsoft-com:vml" xmlns:wp14="http://schemas.microsoft.com/office/word/2010/wordprocessingDrawing" xmlns:wp="http://schemas.openxmlformats.org/drawingml/2006/wordprocessingDrawing" xmlns:w10="urn:schemas-microsoft-com:office:word" xmlns:w="http://schemas.openxmlformats.org/wordprocessingml/2006/main" xmlns:w14="http://schemas.microsoft.com/office/word/2010/wordml" xmlns:w15="http://schemas.microsoft.com/office/word/2012/wordml" xmlns:w16cex="http://schemas.microsoft.com/office/word/2018/wordml/cex" xmlns:w16cid="http://schemas.microsoft.com/office/word/2016/wordml/cid" xmlns:w16="http://schemas.microsoft.com/office/word/2018/wordml" xmlns:w16du="http://schemas.microsoft.com/office/word/2023/wordml/word16du" xmlns:w16sdtdh="http://schemas.microsoft.com/office/word/2020/wordml/sdtdatahash" xmlns:w16se="http://schemas.microsoft.com/office/word/2015/wordml/symex" xmlns:wpg="http://schemas.microsoft.com/office/word/2010/wordprocessingGroup" xmlns:wpi="http://schemas.microsoft.com/office/word/2010/wordprocessingInk" xmlns:wne="http://schemas.microsoft.com/office/word/2006/wordml" xmlns:wps="http://schemas.microsoft.com/office/word/2010/wordprocessingShape" mc:Ignorable="w14 w15 w16se w16cid w16 w16cex w16sdtdh wp14">
   <w:footnote w:type="separator" w:id="-1">
     <w:p>
       <w:pPr>
@@ -25053,7 +24589,7 @@
 </file>
 
 <file path=word/numbering.xml><?xml version="1.0" encoding="utf-8"?>
-<w:numbering xmlns:wpc="http://schemas.microsoft.com/office/word/2010/wordprocessingCanvas" xmlns:cx="http://schemas.microsoft.com/office/drawing/2014/chartex" xmlns:cx1="http://schemas.microsoft.com/office/drawing/2015/9/8/chartex" xmlns:cx2="http://schemas.microsoft.com/office/drawing/2015/10/21/chartex" xmlns:cx3="http://schemas.microsoft.com/office/drawing/2016/5/9/chartex" xmlns:cx4="http://schemas.microsoft.com/office/drawing/2016/5/10/chartex" xmlns:cx5="http://schemas.microsoft.com/office/drawing/2016/5/11/chartex" xmlns:cx6="http://schemas.microsoft.com/office/drawing/2016/5/12/chartex" xmlns:cx7="http://schemas.microsoft.com/office/drawing/2016/5/13/chartex" xmlns:cx8="http://schemas.microsoft.com/office/drawing/2016/5/14/chartex" xmlns:mc="http://schemas.openxmlformats.org/markup-compatibility/2006" xmlns:aink="http://schemas.microsoft.com/office/drawing/2016/ink" xmlns:am3d="http://schemas.microsoft.com/office/drawing/2017/model3d" xmlns:o="urn:schemas-microsoft-com:office:office" xmlns:r="http://schemas.openxmlformats.org/officeDocument/2006/relationships" xmlns:m="http://schemas.openxmlformats.org/officeDocument/2006/math" xmlns:v="urn:schemas-microsoft-com:vml" xmlns:wp14="http://schemas.microsoft.com/office/word/2010/wordprocessingDrawing" xmlns:wp="http://schemas.openxmlformats.org/drawingml/2006/wordprocessingDrawing" xmlns:w10="urn:schemas-microsoft-com:office:word" xmlns:w="http://schemas.openxmlformats.org/wordprocessingml/2006/main" xmlns:w14="http://schemas.microsoft.com/office/word/2010/wordml" xmlns:w15="http://schemas.microsoft.com/office/word/2012/wordml" xmlns:w16cid="http://schemas.microsoft.com/office/word/2016/wordml/cid" xmlns:w16se="http://schemas.microsoft.com/office/word/2015/wordml/symex" xmlns:wpg="http://schemas.microsoft.com/office/word/2010/wordprocessingGroup" xmlns:wpi="http://schemas.microsoft.com/office/word/2010/wordprocessingInk" xmlns:wne="http://schemas.microsoft.com/office/word/2006/wordml" xmlns:wps="http://schemas.microsoft.com/office/word/2010/wordprocessingShape" mc:Ignorable="w14 w15 w16se w16cid wp14">
+<w:numbering xmlns:wpc="http://schemas.microsoft.com/office/word/2010/wordprocessingCanvas" xmlns:cx="http://schemas.microsoft.com/office/drawing/2014/chartex" xmlns:cx1="http://schemas.microsoft.com/office/drawing/2015/9/8/chartex" xmlns:cx2="http://schemas.microsoft.com/office/drawing/2015/10/21/chartex" xmlns:cx3="http://schemas.microsoft.com/office/drawing/2016/5/9/chartex" xmlns:cx4="http://schemas.microsoft.com/office/drawing/2016/5/10/chartex" xmlns:cx5="http://schemas.microsoft.com/office/drawing/2016/5/11/chartex" xmlns:cx6="http://schemas.microsoft.com/office/drawing/2016/5/12/chartex" xmlns:cx7="http://schemas.microsoft.com/office/drawing/2016/5/13/chartex" xmlns:cx8="http://schemas.microsoft.com/office/drawing/2016/5/14/chartex" xmlns:mc="http://schemas.openxmlformats.org/markup-compatibility/2006" xmlns:aink="http://schemas.microsoft.com/office/drawing/2016/ink" xmlns:am3d="http://schemas.microsoft.com/office/drawing/2017/model3d" xmlns:o="urn:schemas-microsoft-com:office:office" xmlns:oel="http://schemas.microsoft.com/office/2019/extlst" xmlns:r="http://schemas.openxmlformats.org/officeDocument/2006/relationships" xmlns:m="http://schemas.openxmlformats.org/officeDocument/2006/math" xmlns:v="urn:schemas-microsoft-com:vml" xmlns:wp14="http://schemas.microsoft.com/office/word/2010/wordprocessingDrawing" xmlns:wp="http://schemas.openxmlformats.org/drawingml/2006/wordprocessingDrawing" xmlns:w10="urn:schemas-microsoft-com:office:word" xmlns:w="http://schemas.openxmlformats.org/wordprocessingml/2006/main" xmlns:w14="http://schemas.microsoft.com/office/word/2010/wordml" xmlns:w15="http://schemas.microsoft.com/office/word/2012/wordml" xmlns:w16cex="http://schemas.microsoft.com/office/word/2018/wordml/cex" xmlns:w16cid="http://schemas.microsoft.com/office/word/2016/wordml/cid" xmlns:w16="http://schemas.microsoft.com/office/word/2018/wordml" xmlns:w16du="http://schemas.microsoft.com/office/word/2023/wordml/word16du" xmlns:w16sdtdh="http://schemas.microsoft.com/office/word/2020/wordml/sdtdatahash" xmlns:w16se="http://schemas.microsoft.com/office/word/2015/wordml/symex" xmlns:wpg="http://schemas.microsoft.com/office/word/2010/wordprocessingGroup" xmlns:wpi="http://schemas.microsoft.com/office/word/2010/wordprocessingInk" xmlns:wne="http://schemas.microsoft.com/office/word/2006/wordml" xmlns:wps="http://schemas.microsoft.com/office/word/2010/wordprocessingShape" mc:Ignorable="w14 w15 w16se w16cid w16 w16cex w16sdtdh wp14">
   <w:abstractNum w:abstractNumId="0" w15:restartNumberingAfterBreak="0">
     <w:nsid w:val="01344FA8"/>
     <w:multiLevelType w:val="multilevel"/>
@@ -28278,89 +27814,89 @@
       </w:pPr>
     </w:lvl>
   </w:abstractNum>
-  <w:num w:numId="1">
+  <w:num w:numId="1" w16cid:durableId="485129517">
     <w:abstractNumId w:val="10"/>
   </w:num>
-  <w:num w:numId="2">
+  <w:num w:numId="2" w16cid:durableId="1062410812">
     <w:abstractNumId w:val="4"/>
   </w:num>
-  <w:num w:numId="3">
+  <w:num w:numId="3" w16cid:durableId="506141528">
     <w:abstractNumId w:val="3"/>
   </w:num>
-  <w:num w:numId="4">
+  <w:num w:numId="4" w16cid:durableId="315650325">
     <w:abstractNumId w:val="6"/>
   </w:num>
-  <w:num w:numId="5">
+  <w:num w:numId="5" w16cid:durableId="418215125">
     <w:abstractNumId w:val="15"/>
   </w:num>
-  <w:num w:numId="6">
+  <w:num w:numId="6" w16cid:durableId="2058359301">
     <w:abstractNumId w:val="23"/>
   </w:num>
-  <w:num w:numId="7">
+  <w:num w:numId="7" w16cid:durableId="1101142020">
     <w:abstractNumId w:val="7"/>
   </w:num>
-  <w:num w:numId="8">
+  <w:num w:numId="8" w16cid:durableId="241574991">
     <w:abstractNumId w:val="9"/>
   </w:num>
-  <w:num w:numId="9">
+  <w:num w:numId="9" w16cid:durableId="1398093614">
     <w:abstractNumId w:val="11"/>
   </w:num>
-  <w:num w:numId="10">
+  <w:num w:numId="10" w16cid:durableId="836262498">
     <w:abstractNumId w:val="18"/>
   </w:num>
-  <w:num w:numId="11">
+  <w:num w:numId="11" w16cid:durableId="16126643">
     <w:abstractNumId w:val="13"/>
   </w:num>
-  <w:num w:numId="12">
+  <w:num w:numId="12" w16cid:durableId="440609514">
     <w:abstractNumId w:val="16"/>
   </w:num>
-  <w:num w:numId="13">
+  <w:num w:numId="13" w16cid:durableId="1593736403">
     <w:abstractNumId w:val="1"/>
   </w:num>
-  <w:num w:numId="14">
+  <w:num w:numId="14" w16cid:durableId="1103305453">
     <w:abstractNumId w:val="14"/>
   </w:num>
-  <w:num w:numId="15">
+  <w:num w:numId="15" w16cid:durableId="511800249">
     <w:abstractNumId w:val="22"/>
   </w:num>
-  <w:num w:numId="16">
+  <w:num w:numId="16" w16cid:durableId="1758667686">
     <w:abstractNumId w:val="21"/>
   </w:num>
-  <w:num w:numId="17">
+  <w:num w:numId="17" w16cid:durableId="1709137481">
     <w:abstractNumId w:val="8"/>
   </w:num>
-  <w:num w:numId="18">
+  <w:num w:numId="18" w16cid:durableId="1807895367">
     <w:abstractNumId w:val="17"/>
   </w:num>
-  <w:num w:numId="19">
+  <w:num w:numId="19" w16cid:durableId="351960091">
     <w:abstractNumId w:val="24"/>
   </w:num>
-  <w:num w:numId="20">
+  <w:num w:numId="20" w16cid:durableId="2108042424">
     <w:abstractNumId w:val="0"/>
   </w:num>
-  <w:num w:numId="21">
+  <w:num w:numId="21" w16cid:durableId="342443804">
     <w:abstractNumId w:val="20"/>
   </w:num>
-  <w:num w:numId="22">
+  <w:num w:numId="22" w16cid:durableId="1717074411">
     <w:abstractNumId w:val="19"/>
   </w:num>
-  <w:num w:numId="23">
+  <w:num w:numId="23" w16cid:durableId="778381097">
     <w:abstractNumId w:val="2"/>
   </w:num>
-  <w:num w:numId="24">
+  <w:num w:numId="24" w16cid:durableId="1920865115">
     <w:abstractNumId w:val="5"/>
   </w:num>
-  <w:num w:numId="25">
+  <w:num w:numId="25" w16cid:durableId="1312447436">
     <w:abstractNumId w:val="12"/>
   </w:num>
-  <w:num w:numId="26">
+  <w:num w:numId="26" w16cid:durableId="747845781">
     <w:abstractNumId w:val="25"/>
   </w:num>
 </w:numbering>
 </file>
 
 <file path=word/styles.xml><?xml version="1.0" encoding="utf-8"?>
-<w:styles xmlns:mc="http://schemas.openxmlformats.org/markup-compatibility/2006" xmlns:r="http://schemas.openxmlformats.org/officeDocument/2006/relationships" xmlns:w="http://schemas.openxmlformats.org/wordprocessingml/2006/main" xmlns:w14="http://schemas.microsoft.com/office/word/2010/wordml" xmlns:w15="http://schemas.microsoft.com/office/word/2012/wordml" xmlns:w16cid="http://schemas.microsoft.com/office/word/2016/wordml/cid" xmlns:w16se="http://schemas.microsoft.com/office/word/2015/wordml/symex" mc:Ignorable="w14 w15 w16se w16cid">
+<w:styles xmlns:mc="http://schemas.openxmlformats.org/markup-compatibility/2006" xmlns:r="http://schemas.openxmlformats.org/officeDocument/2006/relationships" xmlns:w="http://schemas.openxmlformats.org/wordprocessingml/2006/main" xmlns:w14="http://schemas.microsoft.com/office/word/2010/wordml" xmlns:w15="http://schemas.microsoft.com/office/word/2012/wordml" xmlns:w16cex="http://schemas.microsoft.com/office/word/2018/wordml/cex" xmlns:w16cid="http://schemas.microsoft.com/office/word/2016/wordml/cid" xmlns:w16="http://schemas.microsoft.com/office/word/2018/wordml" xmlns:w16sdtdh="http://schemas.microsoft.com/office/word/2020/wordml/sdtdatahash" xmlns:w16se="http://schemas.microsoft.com/office/word/2015/wordml/symex" mc:Ignorable="w14 w15 w16se w16cid w16 w16cex w16sdtdh">
   <w:docDefaults>
     <w:rPrDefault>
       <w:rPr>
@@ -28370,7 +27906,7 @@
     </w:rPrDefault>
     <w:pPrDefault/>
   </w:docDefaults>
-  <w:latentStyles w:defLockedState="0" w:defUIPriority="99" w:defSemiHidden="0" w:defUnhideWhenUsed="0" w:defQFormat="0" w:count="375">
+  <w:latentStyles w:defLockedState="0" w:defUIPriority="99" w:defSemiHidden="0" w:defUnhideWhenUsed="0" w:defQFormat="0" w:count="376">
     <w:lsdException w:name="Normal" w:uiPriority="0" w:qFormat="1"/>
     <w:lsdException w:name="heading 1" w:uiPriority="9" w:qFormat="1"/>
     <w:lsdException w:name="heading 2" w:semiHidden="1" w:uiPriority="9" w:unhideWhenUsed="1" w:qFormat="1"/>
@@ -28746,6 +28282,7 @@
     <w:lsdException w:name="Smart Hyperlink" w:semiHidden="1" w:unhideWhenUsed="1"/>
     <w:lsdException w:name="Hashtag" w:semiHidden="1" w:unhideWhenUsed="1"/>
     <w:lsdException w:name="Unresolved Mention" w:semiHidden="1" w:unhideWhenUsed="1"/>
+    <w:lsdException w:name="Smart Link" w:semiHidden="1" w:unhideWhenUsed="1"/>
   </w:latentStyles>
   <w:style w:type="paragraph" w:default="1" w:styleId="Normal">
     <w:name w:val="Normal"/>
@@ -28996,7 +28533,6 @@
   <w:style w:type="character" w:default="1" w:styleId="DefaultParagraphFont">
     <w:name w:val="Default Paragraph Font"/>
     <w:uiPriority w:val="1"/>
-    <w:semiHidden/>
     <w:unhideWhenUsed/>
   </w:style>
   <w:style w:type="table" w:default="1" w:styleId="TableNormal">
@@ -30167,6 +29703,12 @@
 </file>
 
 <file path=customXml/item1.xml><?xml version="1.0" encoding="utf-8"?>
+<p:properties xmlns:p="http://schemas.microsoft.com/office/2006/metadata/properties" xmlns:xsi="http://www.w3.org/2001/XMLSchema-instance" xmlns:pc="http://schemas.microsoft.com/office/infopath/2007/PartnerControls">
+  <documentManagement/>
+</p:properties>
+</file>
+
+<file path=customXml/item2.xml><?xml version="1.0" encoding="utf-8"?>
 <?mso-contentType ?>
 <FormTemplates xmlns="http://schemas.microsoft.com/sharepoint/v3/contenttype/forms">
   <Display>DocumentLibraryForm</Display>
@@ -30175,7 +29717,7 @@
 </FormTemplates>
 </file>
 
-<file path=customXml/item2.xml><?xml version="1.0" encoding="utf-8"?>
+<file path=customXml/item3.xml><?xml version="1.0" encoding="utf-8"?>
 <ct:contentTypeSchema xmlns:ct="http://schemas.microsoft.com/office/2006/metadata/contentType" xmlns:ma="http://schemas.microsoft.com/office/2006/metadata/properties/metaAttributes" ct:_="" ma:_="" ma:contentTypeName="Document" ma:contentTypeID="0x010100B4B3963D136B89489C303B1F134CDEFE" ma:contentTypeVersion="2" ma:contentTypeDescription="Create a new document." ma:contentTypeScope="" ma:versionID="308c9ae795ee33ed826f6ffffe232275">
   <xsd:schema xmlns:xsd="http://www.w3.org/2001/XMLSchema" xmlns:xs="http://www.w3.org/2001/XMLSchema" xmlns:p="http://schemas.microsoft.com/office/2006/metadata/properties" xmlns:ns2="3d09ae41-e7b8-4678-82ce-f613907bc86b" targetNamespace="http://schemas.microsoft.com/office/2006/metadata/properties" ma:root="true" ma:fieldsID="ae9e1e531943a4b87ea1040b939bb65d" ns2:_="">
     <xsd:import namespace="3d09ae41-e7b8-4678-82ce-f613907bc86b"/>
@@ -30307,17 +29849,20 @@
 </ct:contentTypeSchema>
 </file>
 
-<file path=customXml/item3.xml><?xml version="1.0" encoding="utf-8"?>
-<p:properties xmlns:p="http://schemas.microsoft.com/office/2006/metadata/properties" xmlns:xsi="http://www.w3.org/2001/XMLSchema-instance" xmlns:pc="http://schemas.microsoft.com/office/infopath/2007/PartnerControls">
-  <documentManagement/>
-</p:properties>
-</file>
-
 <file path=customXml/item4.xml><?xml version="1.0" encoding="utf-8"?>
 <b:Sources xmlns:b="http://schemas.openxmlformats.org/officeDocument/2006/bibliography" xmlns="http://schemas.openxmlformats.org/officeDocument/2006/bibliography" SelectedStyle="\APASixthEditionOfficeOnline.xsl" StyleName="APA" Version="6"/>
 </file>
 
 <file path=customXml/itemProps1.xml><?xml version="1.0" encoding="utf-8"?>
+<ds:datastoreItem xmlns:ds="http://schemas.openxmlformats.org/officeDocument/2006/customXml" ds:itemID="{B81975BD-F3A5-4B76-88D3-92416F194EA7}">
+  <ds:schemaRefs>
+    <ds:schemaRef ds:uri="http://schemas.microsoft.com/office/2006/metadata/properties"/>
+    <ds:schemaRef ds:uri="http://schemas.microsoft.com/office/infopath/2007/PartnerControls"/>
+  </ds:schemaRefs>
+</ds:datastoreItem>
+</file>
+
+<file path=customXml/itemProps2.xml><?xml version="1.0" encoding="utf-8"?>
 <ds:datastoreItem xmlns:ds="http://schemas.openxmlformats.org/officeDocument/2006/customXml" ds:itemID="{62938047-4573-473E-BF0E-290566D59595}">
   <ds:schemaRefs>
     <ds:schemaRef ds:uri="http://schemas.microsoft.com/sharepoint/v3/contenttype/forms"/>
@@ -30325,7 +29870,7 @@
 </ds:datastoreItem>
 </file>
 
-<file path=customXml/itemProps2.xml><?xml version="1.0" encoding="utf-8"?>
+<file path=customXml/itemProps3.xml><?xml version="1.0" encoding="utf-8"?>
 <ds:datastoreItem xmlns:ds="http://schemas.openxmlformats.org/officeDocument/2006/customXml" ds:itemID="{2565A03E-28DF-494F-BAE7-C32272330B83}">
   <ds:schemaRefs>
     <ds:schemaRef ds:uri="http://schemas.microsoft.com/office/2006/metadata/contentType"/>
@@ -30343,15 +29888,6 @@
 </ds:datastoreItem>
 </file>
 
-<file path=customXml/itemProps3.xml><?xml version="1.0" encoding="utf-8"?>
-<ds:datastoreItem xmlns:ds="http://schemas.openxmlformats.org/officeDocument/2006/customXml" ds:itemID="{B81975BD-F3A5-4B76-88D3-92416F194EA7}">
-  <ds:schemaRefs>
-    <ds:schemaRef ds:uri="http://schemas.microsoft.com/office/2006/metadata/properties"/>
-    <ds:schemaRef ds:uri="http://schemas.microsoft.com/office/infopath/2007/PartnerControls"/>
-  </ds:schemaRefs>
-</ds:datastoreItem>
-</file>
-
 <file path=customXml/itemProps4.xml><?xml version="1.0" encoding="utf-8"?>
 <ds:datastoreItem xmlns:ds="http://schemas.openxmlformats.org/officeDocument/2006/customXml" ds:itemID="{6524EC38-AC30-4011-9356-E64C23A0631D}">
   <ds:schemaRefs>

</xml_diff>

<commit_message>
added referencing in progress
</commit_message>
<xml_diff>
--- a/Documents/report.docx
+++ b/Documents/report.docx
@@ -7519,15 +7519,7 @@
           </w:p>
           <w:p>
             <w:r>
-              <w:t xml:space="preserve">Total values of Hcost and </w:t>
-            </w:r>
-            <w:proofErr w:type="spellStart"/>
-            <w:r>
-              <w:t>Gcost</w:t>
-            </w:r>
-            <w:proofErr w:type="spellEnd"/>
-            <w:r>
-              <w:t xml:space="preserve"> added </w:t>
+              <w:t xml:space="preserve">Total values of Hcost and Gcost added </w:t>
             </w:r>
             <w:r>
               <w:t>together.</w:t>
@@ -10118,7 +10110,7 @@
         <w:rPr>
           <w:szCs w:val="24"/>
         </w:rPr>
-        <w:instrText xml:space="preserve"> ADDIN ZOTERO_ITEM CSL_CITATION {"citationID":"LlwL2vRT","properties":{"formattedCitation":"(\\uc0\\u8220{}aaai02b.pdf,\\uc0\\u8221{} n.d.)","plainCitation":"(“aaai02b.pdf,” n.d.)","noteIndex":0},"citationItems":[{"id":20,"uris":["http://zotero.org/users/local/YO6mwy9y/items/QCCW4QUT"],"itemData":{"id":20,"type":"document","title":"aaai02b.pdf"}}],"schema":"https://github.com/citation-style-language/schema/raw/master/csl-citation.json"} </w:instrText>
+        <w:instrText xml:space="preserve"> ADDIN ZOTERO_ITEM CSL_CITATION {"citationID":"EmsxOJ2u","properties":{"formattedCitation":"(\\uc0\\u8220{}aaai02b.pdf,\\uc0\\u8221{} n.d.)","plainCitation":"(“aaai02b.pdf,” n.d.)","noteIndex":0},"citationItems":[{"id":20,"uris":["http://zotero.org/users/local/YO6mwy9y/items/QCCW4QUT"],"itemData":{"id":20,"type":"document","title":"aaai02b.pdf"}}],"schema":"https://github.com/citation-style-language/schema/raw/master/csl-citation.json"} </w:instrText>
       </w:r>
       <w:r>
         <w:rPr>
@@ -26014,251 +26006,874 @@
     </w:p>
     <w:p>
       <w:pPr>
-        <w:spacing w:line="276" w:lineRule="auto"/>
-      </w:pPr>
-      <w:hyperlink r:id="rId46" w:history="1">
-        <w:r>
-          <w:rPr>
-            <w:rStyle w:val="Hyperlink"/>
-          </w:rPr>
-          <w:t>https://core.ac.uk/download/pdf/235050716.pdf</w:t>
-        </w:r>
-      </w:hyperlink>
-      <w:r>
-        <w:t xml:space="preserve"> - Path Planning Algorithm using D* Heuristic Method Based on PSO in Dynamic Environment Firas A. </w:t>
-      </w:r>
-      <w:proofErr w:type="spellStart"/>
-      <w:r>
-        <w:t>Raheema</w:t>
-      </w:r>
-      <w:proofErr w:type="spellEnd"/>
-      <w:r>
-        <w:t xml:space="preserve"> *, </w:t>
-      </w:r>
-      <w:proofErr w:type="spellStart"/>
-      <w:r>
-        <w:t>Umniah</w:t>
-      </w:r>
-      <w:proofErr w:type="spellEnd"/>
-      <w:r>
-        <w:t xml:space="preserve"> I. </w:t>
-      </w:r>
-      <w:proofErr w:type="spellStart"/>
-      <w:r>
-        <w:t>Hameedb</w:t>
-      </w:r>
-      <w:proofErr w:type="spellEnd"/>
-    </w:p>
-    <w:p>
-      <w:pPr>
-        <w:spacing w:line="276" w:lineRule="auto"/>
-      </w:pPr>
-      <w:hyperlink r:id="rId47" w:history="1">
-        <w:r>
-          <w:rPr>
-            <w:rStyle w:val="Hyperlink"/>
-          </w:rPr>
-          <w:t>https://medium.com/@nicholas.w.swift/easy-a-star-pathfinding-7e6689c7f7b2</w:t>
-        </w:r>
-      </w:hyperlink>
-      <w:r>
-        <w:t xml:space="preserve">  -Nicholas Swift Feb 27 2017</w:t>
-      </w:r>
-    </w:p>
-    <w:p>
-      <w:pPr>
-        <w:spacing w:line="276" w:lineRule="auto"/>
-      </w:pPr>
-      <w:hyperlink r:id="rId48" w:history="1">
-        <w:r>
-          <w:rPr>
-            <w:rStyle w:val="Hyperlink"/>
-          </w:rPr>
-          <w:t>http://www.cs.cmu.edu/~ggordon/likhachev-etal.anytime-dstar.pdf</w:t>
-        </w:r>
-      </w:hyperlink>
-      <w:r>
-        <w:t xml:space="preserve"> -</w:t>
-      </w:r>
-      <w:r>
-        <w:t xml:space="preserve"> </w:t>
-      </w:r>
-      <w:r>
-        <w:t xml:space="preserve">Maxim Likhachev† , Dave Ferguson† , Geoff Gordon† , Anthony </w:t>
-      </w:r>
-      <w:proofErr w:type="spellStart"/>
-      <w:r>
-        <w:t>Stentz</w:t>
-      </w:r>
-      <w:proofErr w:type="spellEnd"/>
-      <w:r>
-        <w:t xml:space="preserve">† , and Sebastian </w:t>
-      </w:r>
-      <w:proofErr w:type="spellStart"/>
-      <w:r>
-        <w:t>Thrun</w:t>
-      </w:r>
-      <w:proofErr w:type="spellEnd"/>
-      <w:r>
-        <w:t>‡</w:t>
-      </w:r>
-    </w:p>
-    <w:p>
-      <w:pPr>
-        <w:spacing w:line="276" w:lineRule="auto"/>
-      </w:pPr>
-      <w:hyperlink r:id="rId49" w:history="1">
-        <w:r>
-          <w:rPr>
-            <w:rStyle w:val="Hyperlink"/>
-          </w:rPr>
-          <w:t>https://www.ri.cmu.edu/pub_files/pub3/stentz_anthony__tony__1994_2/stentz_anthony__tony__1994_2.pdf</w:t>
-        </w:r>
-      </w:hyperlink>
-      <w:r>
-        <w:t xml:space="preserve"> -Anthony </w:t>
-      </w:r>
-      <w:proofErr w:type="spellStart"/>
-      <w:r>
-        <w:t>Stentz</w:t>
-      </w:r>
-      <w:proofErr w:type="spellEnd"/>
-    </w:p>
-    <w:p>
-      <w:pPr>
-        <w:spacing w:line="276" w:lineRule="auto"/>
-      </w:pPr>
-      <w:r>
-        <w:t>Koenig, S. and Likhachev, M. (n.d.). </w:t>
-      </w:r>
-      <w:r>
-        <w:rPr>
+        <w:spacing w:before="100" w:beforeAutospacing="1" w:after="100" w:afterAutospacing="1" w:line="240" w:lineRule="auto"/>
+        <w:ind w:left="567" w:hanging="567"/>
+        <w:jc w:val="left"/>
+        <w:rPr>
+          <w:rFonts w:eastAsia="Times New Roman"/>
+          <w:szCs w:val="24"/>
+          <w:lang w:eastAsia="en-IE"/>
+        </w:rPr>
+      </w:pPr>
+      <w:r>
+        <w:rPr>
+          <w:rFonts w:eastAsia="Times New Roman"/>
+          <w:szCs w:val="24"/>
+          <w:lang w:eastAsia="en-IE"/>
+        </w:rPr>
+        <w:t xml:space="preserve">Swift, N. (2020) </w:t>
+      </w:r>
+      <w:r>
+        <w:rPr>
+          <w:rFonts w:eastAsia="Times New Roman"/>
           <w:i/>
           <w:iCs/>
-        </w:rPr>
-        <w:t>D* Lite</w:t>
-      </w:r>
-      <w:r>
-        <w:t xml:space="preserve">. [online] Available at: </w:t>
-      </w:r>
-      <w:hyperlink w:history="1">
-        <w:r>
-          <w:rPr>
-            <w:rStyle w:val="Hyperlink"/>
-          </w:rPr>
-          <w:t>http://idm-    lab.org/bib/abstracts/papers/aaai02b.pdf</w:t>
-        </w:r>
-      </w:hyperlink>
-    </w:p>
-    <w:p>
-      <w:pPr>
-        <w:spacing w:line="276" w:lineRule="auto"/>
-      </w:pPr>
-      <w:r>
-        <w:t>encyclopedia.pub. (n.d.). </w:t>
-      </w:r>
-      <w:r>
-        <w:rPr>
+          <w:szCs w:val="24"/>
+          <w:lang w:eastAsia="en-IE"/>
+        </w:rPr>
+        <w:t>Easy A* (star) pathfinding</w:t>
+      </w:r>
+      <w:r>
+        <w:rPr>
+          <w:rFonts w:eastAsia="Times New Roman"/>
+          <w:szCs w:val="24"/>
+          <w:lang w:eastAsia="en-IE"/>
+        </w:rPr>
+        <w:t xml:space="preserve">, </w:t>
+      </w:r>
+      <w:r>
+        <w:rPr>
+          <w:rFonts w:eastAsia="Times New Roman"/>
           <w:i/>
           <w:iCs/>
-        </w:rPr>
-        <w:t>Jump Point Search Algorithm</w:t>
-      </w:r>
-      <w:r>
-        <w:t xml:space="preserve">. [online] Available at: </w:t>
-      </w:r>
-      <w:hyperlink r:id="rId50" w:history="1">
-        <w:r>
-          <w:rPr>
-            <w:rStyle w:val="Hyperlink"/>
-          </w:rPr>
-          <w:t>https://encyclopedia.pub/entry/24246</w:t>
-        </w:r>
-      </w:hyperlink>
-    </w:p>
-    <w:p>
-      <w:pPr>
-        <w:rPr>
-          <w:rStyle w:val="Hyperlink"/>
-          <w:szCs w:val="24"/>
-        </w:rPr>
-      </w:pPr>
-      <w:r>
-        <w:t>Patel, A. (2019). </w:t>
-      </w:r>
-      <w:r>
-        <w:rPr>
+          <w:szCs w:val="24"/>
+          <w:lang w:eastAsia="en-IE"/>
+        </w:rPr>
+        <w:t>Medium</w:t>
+      </w:r>
+      <w:r>
+        <w:rPr>
+          <w:rFonts w:eastAsia="Times New Roman"/>
+          <w:szCs w:val="24"/>
+          <w:lang w:eastAsia="en-IE"/>
+        </w:rPr>
+        <w:t xml:space="preserve">. Medium. Available at: https://medium.com/@nicholas.w.swift/easy-a-star-pathfinding-7e6689c7f7b2 (Accessed: April 24, 2023). </w:t>
+      </w:r>
+    </w:p>
+    <w:p>
+      <w:pPr>
+        <w:spacing w:before="100" w:beforeAutospacing="1" w:after="100" w:afterAutospacing="1" w:line="240" w:lineRule="auto"/>
+        <w:ind w:left="567" w:hanging="567"/>
+        <w:jc w:val="left"/>
+        <w:rPr>
+          <w:rFonts w:eastAsia="Times New Roman"/>
+          <w:szCs w:val="24"/>
+          <w:lang w:eastAsia="en-IE"/>
+        </w:rPr>
+      </w:pPr>
+      <w:r>
+        <w:rPr>
+          <w:rFonts w:eastAsia="Times New Roman"/>
+          <w:szCs w:val="24"/>
+          <w:lang w:eastAsia="en-IE"/>
+        </w:rPr>
+        <w:t xml:space="preserve">Likhachev, M. </w:t>
+      </w:r>
+      <w:r>
+        <w:rPr>
+          <w:rFonts w:eastAsia="Times New Roman"/>
           <w:i/>
           <w:iCs/>
-        </w:rPr>
-        <w:t>Heuristics</w:t>
-      </w:r>
-      <w:r>
-        <w:t xml:space="preserve">. [online] Stanford.edu. Available at: </w:t>
-      </w:r>
-      <w:hyperlink r:id="rId51" w:history="1">
-        <w:r>
-          <w:rPr>
-            <w:rStyle w:val="Hyperlink"/>
-            <w:szCs w:val="24"/>
-          </w:rPr>
-          <w:t>http://theory.stanford.edu/~amitp/GameProgramming/Heuristics.html.</w:t>
-        </w:r>
-      </w:hyperlink>
-    </w:p>
-    <w:p>
-      <w:pPr>
+          <w:szCs w:val="24"/>
+          <w:lang w:eastAsia="en-IE"/>
+        </w:rPr>
+        <w:t>et al.</w:t>
+      </w:r>
+      <w:r>
+        <w:rPr>
+          <w:rFonts w:eastAsia="Times New Roman"/>
+          <w:szCs w:val="24"/>
+          <w:lang w:eastAsia="en-IE"/>
+        </w:rPr>
+        <w:t xml:space="preserve"> (2005) </w:t>
+      </w:r>
+      <w:r>
+        <w:rPr>
+          <w:rFonts w:eastAsia="Times New Roman"/>
+          <w:i/>
+          <w:iCs/>
+          <w:szCs w:val="24"/>
+          <w:lang w:eastAsia="en-IE"/>
+        </w:rPr>
+        <w:t>Anytime D* - CMU school of computer science</w:t>
+      </w:r>
+      <w:r>
+        <w:rPr>
+          <w:rFonts w:eastAsia="Times New Roman"/>
+          <w:szCs w:val="24"/>
+          <w:lang w:eastAsia="en-IE"/>
+        </w:rPr>
+        <w:t xml:space="preserve">, </w:t>
+      </w:r>
+      <w:r>
+        <w:rPr>
+          <w:rFonts w:eastAsia="Times New Roman"/>
+          <w:i/>
+          <w:iCs/>
+          <w:szCs w:val="24"/>
+          <w:lang w:eastAsia="en-IE"/>
+        </w:rPr>
+        <w:t>Carnegie Mellon University School of Computer Science</w:t>
+      </w:r>
+      <w:r>
+        <w:rPr>
+          <w:rFonts w:eastAsia="Times New Roman"/>
+          <w:szCs w:val="24"/>
+          <w:lang w:eastAsia="en-IE"/>
+        </w:rPr>
+        <w:t xml:space="preserve">. DARPA’s MARS program, NSF Graduate Research Fellowship. Available at: https://www.cs.cmu.edu/~ggordon/likhachev-etal.anytime-dstar.pdf (Accessed: April 24, 2023). </w:t>
+      </w:r>
+    </w:p>
+    <w:p>
+      <w:pPr>
+        <w:spacing w:before="100" w:beforeAutospacing="1" w:after="100" w:afterAutospacing="1" w:line="240" w:lineRule="auto"/>
+        <w:ind w:left="567" w:hanging="567"/>
+        <w:jc w:val="left"/>
+        <w:rPr>
+          <w:rFonts w:eastAsia="Times New Roman"/>
+          <w:szCs w:val="24"/>
+          <w:lang w:eastAsia="en-IE"/>
+        </w:rPr>
+      </w:pPr>
+      <w:proofErr w:type="spellStart"/>
+      <w:r>
+        <w:rPr>
+          <w:rFonts w:eastAsia="Times New Roman"/>
+          <w:szCs w:val="24"/>
+          <w:lang w:eastAsia="en-IE"/>
+        </w:rPr>
+        <w:t>Stentz</w:t>
+      </w:r>
+      <w:proofErr w:type="spellEnd"/>
+      <w:r>
+        <w:rPr>
+          <w:rFonts w:eastAsia="Times New Roman"/>
+          <w:szCs w:val="24"/>
+          <w:lang w:eastAsia="en-IE"/>
+        </w:rPr>
+        <w:t xml:space="preserve"> , A. (1994) </w:t>
+      </w:r>
+      <w:r>
+        <w:rPr>
+          <w:rFonts w:eastAsia="Times New Roman"/>
+          <w:i/>
+          <w:iCs/>
+          <w:szCs w:val="24"/>
+          <w:lang w:eastAsia="en-IE"/>
+        </w:rPr>
+        <w:t>The D*Algorithm for real-time planning of optimal traverses</w:t>
+      </w:r>
+      <w:r>
+        <w:rPr>
+          <w:rFonts w:eastAsia="Times New Roman"/>
+          <w:szCs w:val="24"/>
+          <w:lang w:eastAsia="en-IE"/>
+        </w:rPr>
+        <w:t xml:space="preserve">. Available at: https://www.ri.cmu.edu/pub_files/pub3/stentz_anthony__tony__1994_2/stentz_anthony__tony__1994_2.pdf (Accessed: April 24, 2023). </w:t>
+      </w:r>
+    </w:p>
+    <w:p>
+      <w:pPr>
+        <w:spacing w:before="100" w:beforeAutospacing="1" w:after="100" w:afterAutospacing="1" w:line="240" w:lineRule="auto"/>
+        <w:ind w:left="567" w:hanging="567"/>
+        <w:jc w:val="left"/>
+        <w:rPr>
+          <w:rFonts w:eastAsia="Times New Roman"/>
+          <w:szCs w:val="24"/>
+          <w:lang w:eastAsia="en-IE"/>
+        </w:rPr>
+      </w:pPr>
+      <w:r>
+        <w:rPr>
+          <w:rFonts w:eastAsia="Times New Roman"/>
+          <w:szCs w:val="24"/>
+          <w:lang w:eastAsia="en-IE"/>
+        </w:rPr>
+        <w:t xml:space="preserve">Lu, J. </w:t>
+      </w:r>
+      <w:r>
+        <w:rPr>
+          <w:rFonts w:eastAsia="Times New Roman"/>
+          <w:i/>
+          <w:iCs/>
+          <w:szCs w:val="24"/>
+          <w:lang w:eastAsia="en-IE"/>
+        </w:rPr>
+        <w:t>et al.</w:t>
+      </w:r>
+      <w:r>
+        <w:rPr>
+          <w:rFonts w:eastAsia="Times New Roman"/>
+          <w:szCs w:val="24"/>
+          <w:lang w:eastAsia="en-IE"/>
+        </w:rPr>
+        <w:t xml:space="preserve"> (2022) </w:t>
+      </w:r>
+      <w:r>
+        <w:rPr>
+          <w:rFonts w:eastAsia="Times New Roman"/>
+          <w:i/>
+          <w:iCs/>
+          <w:szCs w:val="24"/>
+          <w:lang w:eastAsia="en-IE"/>
+        </w:rPr>
+        <w:t>Jump point search algorithm</w:t>
+      </w:r>
+      <w:r>
+        <w:rPr>
+          <w:rFonts w:eastAsia="Times New Roman"/>
+          <w:szCs w:val="24"/>
+          <w:lang w:eastAsia="en-IE"/>
+        </w:rPr>
+        <w:t xml:space="preserve">, </w:t>
+      </w:r>
+      <w:proofErr w:type="spellStart"/>
+      <w:r>
+        <w:rPr>
+          <w:rFonts w:eastAsia="Times New Roman"/>
+          <w:i/>
+          <w:iCs/>
+          <w:szCs w:val="24"/>
+          <w:lang w:eastAsia="en-IE"/>
+        </w:rPr>
+        <w:t>Encyclopedia</w:t>
+      </w:r>
+      <w:proofErr w:type="spellEnd"/>
+      <w:r>
+        <w:rPr>
+          <w:rFonts w:eastAsia="Times New Roman"/>
+          <w:szCs w:val="24"/>
+          <w:lang w:eastAsia="en-IE"/>
+        </w:rPr>
+        <w:t xml:space="preserve">. </w:t>
+      </w:r>
+      <w:proofErr w:type="spellStart"/>
+      <w:r>
+        <w:rPr>
+          <w:rFonts w:eastAsia="Times New Roman"/>
+          <w:szCs w:val="24"/>
+          <w:lang w:eastAsia="en-IE"/>
+        </w:rPr>
+        <w:t>Jiakai</w:t>
+      </w:r>
+      <w:proofErr w:type="spellEnd"/>
+      <w:r>
+        <w:rPr>
+          <w:rFonts w:eastAsia="Times New Roman"/>
+          <w:szCs w:val="24"/>
+          <w:lang w:eastAsia="en-IE"/>
+        </w:rPr>
+        <w:t xml:space="preserve"> Lu. Available at: https://encyclopedia.pub/entry/24246 (Accessed: April 24, 2023). </w:t>
+      </w:r>
+    </w:p>
+    <w:p>
+      <w:pPr>
+        <w:spacing w:before="100" w:beforeAutospacing="1" w:after="100" w:afterAutospacing="1" w:line="240" w:lineRule="auto"/>
+        <w:ind w:left="567" w:hanging="567"/>
+        <w:jc w:val="left"/>
         <w:rPr>
           <w:rStyle w:val="Hyperlink"/>
-          <w:szCs w:val="24"/>
-        </w:rPr>
-      </w:pPr>
-    </w:p>
-    <w:p>
-      <w:pPr>
-        <w:rPr>
-          <w:b/>
-          <w:bCs/>
-        </w:rPr>
-      </w:pPr>
-    </w:p>
-    <w:p>
-      <w:pPr>
-        <w:pStyle w:val="Bibliography"/>
-        <w:rPr>
-          <w:szCs w:val="24"/>
-        </w:rPr>
-      </w:pPr>
+          <w:rFonts w:eastAsia="Times New Roman"/>
+          <w:color w:val="auto"/>
+          <w:szCs w:val="24"/>
+          <w:u w:val="none"/>
+          <w:lang w:eastAsia="en-IE"/>
+        </w:rPr>
+      </w:pPr>
+      <w:r>
+        <w:rPr>
+          <w:rFonts w:eastAsia="Times New Roman"/>
+          <w:szCs w:val="24"/>
+          <w:lang w:eastAsia="en-IE"/>
+        </w:rPr>
+        <w:t xml:space="preserve">Raheem, F.A. and Hameed, U.I. (2018) </w:t>
+      </w:r>
+      <w:r>
+        <w:rPr>
+          <w:rFonts w:eastAsia="Times New Roman"/>
+          <w:i/>
+          <w:iCs/>
+          <w:szCs w:val="24"/>
+          <w:lang w:eastAsia="en-IE"/>
+        </w:rPr>
+        <w:t>Path planning algorithm using D* heuristic method based on PSO in ...</w:t>
+      </w:r>
+      <w:r>
+        <w:rPr>
+          <w:rFonts w:eastAsia="Times New Roman"/>
+          <w:szCs w:val="24"/>
+          <w:lang w:eastAsia="en-IE"/>
+        </w:rPr>
+        <w:t xml:space="preserve">, </w:t>
+      </w:r>
+      <w:r>
+        <w:rPr>
+          <w:rFonts w:eastAsia="Times New Roman"/>
+          <w:i/>
+          <w:iCs/>
+          <w:szCs w:val="24"/>
+          <w:lang w:eastAsia="en-IE"/>
+        </w:rPr>
+        <w:t>American Academic Scientific Research Journal for Engineering, Technology, and Sciences</w:t>
+      </w:r>
+      <w:r>
+        <w:rPr>
+          <w:rFonts w:eastAsia="Times New Roman"/>
+          <w:szCs w:val="24"/>
+          <w:lang w:eastAsia="en-IE"/>
+        </w:rPr>
+        <w:t xml:space="preserve">. Available at: https://core.ac.uk/download/pdf/235050716.pdf (Accessed: April 24, 2023). </w:t>
+      </w:r>
+    </w:p>
+    <w:p>
+      <w:pPr>
+        <w:spacing w:before="100" w:beforeAutospacing="1" w:after="100" w:afterAutospacing="1" w:line="240" w:lineRule="auto"/>
+        <w:ind w:left="567" w:hanging="567"/>
+        <w:jc w:val="left"/>
+        <w:rPr>
+          <w:rFonts w:eastAsia="Times New Roman"/>
+          <w:szCs w:val="24"/>
+          <w:lang w:eastAsia="en-IE"/>
+        </w:rPr>
+      </w:pPr>
+      <w:proofErr w:type="spellStart"/>
+      <w:r>
+        <w:rPr>
+          <w:rFonts w:eastAsia="Times New Roman"/>
+          <w:szCs w:val="24"/>
+          <w:lang w:eastAsia="en-IE"/>
+        </w:rPr>
+        <w:t>Harabor</w:t>
+      </w:r>
+      <w:proofErr w:type="spellEnd"/>
+      <w:r>
+        <w:rPr>
+          <w:rFonts w:eastAsia="Times New Roman"/>
+          <w:szCs w:val="24"/>
+          <w:lang w:eastAsia="en-IE"/>
+        </w:rPr>
+        <w:t xml:space="preserve">, D. and </w:t>
+      </w:r>
+      <w:proofErr w:type="spellStart"/>
+      <w:r>
+        <w:rPr>
+          <w:rFonts w:eastAsia="Times New Roman"/>
+          <w:szCs w:val="24"/>
+          <w:lang w:eastAsia="en-IE"/>
+        </w:rPr>
+        <w:t>Grastien</w:t>
+      </w:r>
+      <w:proofErr w:type="spellEnd"/>
+      <w:r>
+        <w:rPr>
+          <w:rFonts w:eastAsia="Times New Roman"/>
+          <w:szCs w:val="24"/>
+          <w:lang w:eastAsia="en-IE"/>
+        </w:rPr>
+        <w:t xml:space="preserve">, A. (no date) </w:t>
+      </w:r>
+      <w:r>
+        <w:rPr>
+          <w:rFonts w:eastAsia="Times New Roman"/>
+          <w:i/>
+          <w:iCs/>
+          <w:szCs w:val="24"/>
+          <w:lang w:eastAsia="en-IE"/>
+        </w:rPr>
+        <w:t xml:space="preserve">(PDF) improving jump point search - </w:t>
+      </w:r>
+      <w:proofErr w:type="spellStart"/>
+      <w:r>
+        <w:rPr>
+          <w:rFonts w:eastAsia="Times New Roman"/>
+          <w:i/>
+          <w:iCs/>
+          <w:szCs w:val="24"/>
+          <w:lang w:eastAsia="en-IE"/>
+        </w:rPr>
+        <w:t>researchgate</w:t>
+      </w:r>
+      <w:proofErr w:type="spellEnd"/>
+      <w:r>
+        <w:rPr>
+          <w:rFonts w:eastAsia="Times New Roman"/>
+          <w:szCs w:val="24"/>
+          <w:lang w:eastAsia="en-IE"/>
+        </w:rPr>
+        <w:t xml:space="preserve">. Available at: https://www.researchgate.net/publication/287338108_Improving_jump_point_search (Accessed: April 24, 2023). </w:t>
+      </w:r>
       <w:r>
         <w:fldChar w:fldCharType="begin"/>
       </w:r>
       <w:r>
-        <w:instrText xml:space="preserve"> ADDIN ZOTERO_BIBL {"uncited":[],"omitted":[],"custom":[]} CSL_BIBLIOGRAPHY </w:instrText>
+        <w:instrText xml:space="preserve"> ADDIN ZOTERO_BIBL {"uncited":[],"omitted":[],"custom":[[["http://zotero.org/users/local/YO6mwy9y/items/QCCW4QUT"],""]]} CSL_BIBLIOGRAPHY </w:instrText>
       </w:r>
       <w:r>
         <w:fldChar w:fldCharType="separate"/>
       </w:r>
-      <w:r>
-        <w:rPr>
-          <w:szCs w:val="24"/>
-        </w:rPr>
-        <w:t>aaai02b.pdf, n.d.</w:t>
-      </w:r>
-    </w:p>
-    <w:p>
-      <w:pPr>
-        <w:rPr>
-          <w:b/>
-          <w:bCs/>
-        </w:rPr>
-      </w:pPr>
-      <w:r>
-        <w:rPr>
-          <w:b/>
-          <w:bCs/>
+    </w:p>
+    <w:p>
+      <w:pPr>
+        <w:pStyle w:val="Title"/>
+        <w:ind w:left="567" w:hanging="567"/>
+        <w:divId w:val="412430586"/>
+        <w:rPr>
+          <w:sz w:val="24"/>
+          <w:szCs w:val="24"/>
+          <w:lang w:eastAsia="en-IE"/>
+        </w:rPr>
+      </w:pPr>
+      <w:r>
+        <w:rPr>
+          <w:kern w:val="32"/>
+          <w:szCs w:val="24"/>
         </w:rPr>
         <w:fldChar w:fldCharType="end"/>
       </w:r>
+      <w:proofErr w:type="spellStart"/>
+      <w:r>
+        <w:rPr>
+          <w:sz w:val="24"/>
+          <w:szCs w:val="24"/>
+        </w:rPr>
+        <w:t>Rachmawati</w:t>
+      </w:r>
+      <w:proofErr w:type="spellEnd"/>
+      <w:r>
+        <w:rPr>
+          <w:sz w:val="24"/>
+          <w:szCs w:val="24"/>
+        </w:rPr>
+        <w:t xml:space="preserve">, D. and </w:t>
+      </w:r>
+      <w:proofErr w:type="spellStart"/>
+      <w:r>
+        <w:rPr>
+          <w:sz w:val="24"/>
+          <w:szCs w:val="24"/>
+        </w:rPr>
+        <w:t>Gustin</w:t>
+      </w:r>
+      <w:proofErr w:type="spellEnd"/>
+      <w:r>
+        <w:rPr>
+          <w:sz w:val="24"/>
+          <w:szCs w:val="24"/>
+        </w:rPr>
+        <w:t xml:space="preserve">, L. (no date) </w:t>
+      </w:r>
+      <w:r>
+        <w:rPr>
+          <w:i/>
+          <w:iCs/>
+          <w:sz w:val="24"/>
+          <w:szCs w:val="24"/>
+        </w:rPr>
+        <w:t xml:space="preserve">Analysis of Dijkstra's algorithm and a* algorithm in ... - </w:t>
+      </w:r>
+      <w:proofErr w:type="spellStart"/>
+      <w:r>
+        <w:rPr>
+          <w:i/>
+          <w:iCs/>
+          <w:sz w:val="24"/>
+          <w:szCs w:val="24"/>
+        </w:rPr>
+        <w:t>iopscience</w:t>
+      </w:r>
+      <w:proofErr w:type="spellEnd"/>
+      <w:r>
+        <w:rPr>
+          <w:sz w:val="24"/>
+          <w:szCs w:val="24"/>
+        </w:rPr>
+        <w:t xml:space="preserve">. IOP Publishing Ltd. Available at: https://iopscience.iop.org/article/10.1088/1742-6596/1566/1/012061 (Accessed: April 24, 2023). </w:t>
+      </w:r>
+    </w:p>
+    <w:p>
+      <w:pPr>
+        <w:spacing w:before="100" w:beforeAutospacing="1" w:after="100" w:afterAutospacing="1" w:line="240" w:lineRule="auto"/>
+        <w:ind w:left="567" w:hanging="567"/>
+        <w:jc w:val="left"/>
+        <w:rPr>
+          <w:rFonts w:eastAsia="Times New Roman"/>
+          <w:szCs w:val="24"/>
+          <w:lang w:eastAsia="en-IE"/>
+        </w:rPr>
+      </w:pPr>
+      <w:proofErr w:type="spellStart"/>
+      <w:r>
+        <w:rPr>
+          <w:rFonts w:eastAsia="Times New Roman"/>
+          <w:szCs w:val="24"/>
+          <w:lang w:eastAsia="en-IE"/>
+        </w:rPr>
+        <w:t>kaur</w:t>
+      </w:r>
+      <w:proofErr w:type="spellEnd"/>
+      <w:r>
+        <w:rPr>
+          <w:rFonts w:eastAsia="Times New Roman"/>
+          <w:szCs w:val="24"/>
+          <w:lang w:eastAsia="en-IE"/>
+        </w:rPr>
+        <w:t xml:space="preserve">, N. and Garg, D. (no date) </w:t>
+      </w:r>
+      <w:r>
+        <w:rPr>
+          <w:rFonts w:eastAsia="Times New Roman"/>
+          <w:i/>
+          <w:iCs/>
+          <w:szCs w:val="24"/>
+          <w:lang w:eastAsia="en-IE"/>
+        </w:rPr>
+        <w:t>Analysis of the depth first search algorithms - gdeepak.com</w:t>
+      </w:r>
+      <w:r>
+        <w:rPr>
+          <w:rFonts w:eastAsia="Times New Roman"/>
+          <w:szCs w:val="24"/>
+          <w:lang w:eastAsia="en-IE"/>
+        </w:rPr>
+        <w:t xml:space="preserve">. Available at: https://www.gdeepak.com/pubs/Analysis%20of%20the%20Depth%20First%20Search%20Algorithms.pdf (Accessed: April 24, 2023). </w:t>
+      </w:r>
+    </w:p>
+    <w:p>
+      <w:pPr>
+        <w:spacing w:before="100" w:beforeAutospacing="1" w:after="100" w:afterAutospacing="1" w:line="240" w:lineRule="auto"/>
+        <w:ind w:left="567" w:hanging="567"/>
+        <w:jc w:val="left"/>
+        <w:rPr>
+          <w:rFonts w:eastAsia="Times New Roman"/>
+          <w:szCs w:val="24"/>
+          <w:lang w:eastAsia="en-IE"/>
+        </w:rPr>
+      </w:pPr>
+      <w:r>
+        <w:rPr>
+          <w:rFonts w:eastAsia="Times New Roman"/>
+          <w:szCs w:val="24"/>
+          <w:lang w:eastAsia="en-IE"/>
+        </w:rPr>
+        <w:t xml:space="preserve">Pathak, M.J., Rami, S.P. and Patel, R.L. (no date) </w:t>
+      </w:r>
+      <w:r>
+        <w:rPr>
+          <w:rFonts w:eastAsia="Times New Roman"/>
+          <w:i/>
+          <w:iCs/>
+          <w:szCs w:val="24"/>
+          <w:lang w:eastAsia="en-IE"/>
+        </w:rPr>
+        <w:t>Comparative analysis of search algorithms - ijcaonline.org</w:t>
+      </w:r>
+      <w:r>
+        <w:rPr>
+          <w:rFonts w:eastAsia="Times New Roman"/>
+          <w:szCs w:val="24"/>
+          <w:lang w:eastAsia="en-IE"/>
+        </w:rPr>
+        <w:t xml:space="preserve">. International Journal of Computer Applications. Available at: https://www.ijcaonline.org/archives/volume179/number50/pathak-2018-ijca-917358.pdf (Accessed: April 24, 2023). </w:t>
+      </w:r>
+    </w:p>
+    <w:p>
+      <w:pPr>
+        <w:spacing w:before="100" w:beforeAutospacing="1" w:after="100" w:afterAutospacing="1" w:line="240" w:lineRule="auto"/>
+        <w:ind w:left="567" w:hanging="567"/>
+        <w:jc w:val="left"/>
+        <w:rPr>
+          <w:rFonts w:eastAsia="Times New Roman"/>
+          <w:szCs w:val="24"/>
+          <w:lang w:eastAsia="en-IE"/>
+        </w:rPr>
+      </w:pPr>
+      <w:r>
+        <w:rPr>
+          <w:rFonts w:eastAsia="Times New Roman"/>
+          <w:szCs w:val="24"/>
+          <w:lang w:eastAsia="en-IE"/>
+        </w:rPr>
+        <w:t xml:space="preserve">Pandey, K.K. and Kumar, N. (no date) </w:t>
+      </w:r>
+      <w:r>
+        <w:rPr>
+          <w:rFonts w:eastAsia="Times New Roman"/>
+          <w:i/>
+          <w:iCs/>
+          <w:szCs w:val="24"/>
+          <w:lang w:eastAsia="en-IE"/>
+        </w:rPr>
+        <w:t>A comparison and selection on basic type of searching algorithm in data ...</w:t>
+      </w:r>
+      <w:r>
+        <w:rPr>
+          <w:rFonts w:eastAsia="Times New Roman"/>
+          <w:szCs w:val="24"/>
+          <w:lang w:eastAsia="en-IE"/>
+        </w:rPr>
+        <w:t xml:space="preserve">, </w:t>
+      </w:r>
+      <w:proofErr w:type="spellStart"/>
+      <w:r>
+        <w:rPr>
+          <w:rFonts w:eastAsia="Times New Roman"/>
+          <w:i/>
+          <w:iCs/>
+          <w:szCs w:val="24"/>
+          <w:lang w:eastAsia="en-IE"/>
+        </w:rPr>
+        <w:t>researchgate</w:t>
+      </w:r>
+      <w:proofErr w:type="spellEnd"/>
+      <w:r>
+        <w:rPr>
+          <w:rFonts w:eastAsia="Times New Roman"/>
+          <w:szCs w:val="24"/>
+          <w:lang w:eastAsia="en-IE"/>
+        </w:rPr>
+        <w:t xml:space="preserve">. Available at: https://www.researchgate.net/publication/308119139_A_Comparison_and_Selection_on_Basic_Type_of_Searching_Algorithm_in_Data_Structure (Accessed: April 24, 2023). </w:t>
+      </w:r>
+    </w:p>
+    <w:p>
+      <w:pPr>
+        <w:spacing w:before="100" w:beforeAutospacing="1" w:after="100" w:afterAutospacing="1" w:line="240" w:lineRule="auto"/>
+        <w:ind w:left="567" w:hanging="567"/>
+        <w:jc w:val="left"/>
+        <w:rPr>
+          <w:rFonts w:eastAsia="Times New Roman"/>
+          <w:szCs w:val="24"/>
+          <w:lang w:eastAsia="en-IE"/>
+        </w:rPr>
+      </w:pPr>
+      <w:proofErr w:type="spellStart"/>
+      <w:r>
+        <w:rPr>
+          <w:rFonts w:eastAsia="Times New Roman"/>
+          <w:szCs w:val="24"/>
+          <w:lang w:eastAsia="en-IE"/>
+        </w:rPr>
+        <w:lastRenderedPageBreak/>
+        <w:t>Foead</w:t>
+      </w:r>
+      <w:proofErr w:type="spellEnd"/>
+      <w:r>
+        <w:rPr>
+          <w:rFonts w:eastAsia="Times New Roman"/>
+          <w:szCs w:val="24"/>
+          <w:lang w:eastAsia="en-IE"/>
+        </w:rPr>
+        <w:t xml:space="preserve">, D. </w:t>
+      </w:r>
+      <w:r>
+        <w:rPr>
+          <w:rFonts w:eastAsia="Times New Roman"/>
+          <w:i/>
+          <w:iCs/>
+          <w:szCs w:val="24"/>
+          <w:lang w:eastAsia="en-IE"/>
+        </w:rPr>
+        <w:t>et al.</w:t>
+      </w:r>
+      <w:r>
+        <w:rPr>
+          <w:rFonts w:eastAsia="Times New Roman"/>
+          <w:szCs w:val="24"/>
+          <w:lang w:eastAsia="en-IE"/>
+        </w:rPr>
+        <w:t xml:space="preserve"> (2021) </w:t>
+      </w:r>
+      <w:r>
+        <w:rPr>
+          <w:rFonts w:eastAsia="Times New Roman"/>
+          <w:i/>
+          <w:iCs/>
+          <w:szCs w:val="24"/>
+          <w:lang w:eastAsia="en-IE"/>
+        </w:rPr>
+        <w:t>A systematic literature review of a* pathfinding</w:t>
+      </w:r>
+      <w:r>
+        <w:rPr>
+          <w:rFonts w:eastAsia="Times New Roman"/>
+          <w:szCs w:val="24"/>
+          <w:lang w:eastAsia="en-IE"/>
+        </w:rPr>
+        <w:t xml:space="preserve">, </w:t>
+      </w:r>
+      <w:r>
+        <w:rPr>
+          <w:rFonts w:eastAsia="Times New Roman"/>
+          <w:i/>
+          <w:iCs/>
+          <w:szCs w:val="24"/>
+          <w:lang w:eastAsia="en-IE"/>
+        </w:rPr>
+        <w:t>Procedia Computer Science</w:t>
+      </w:r>
+      <w:r>
+        <w:rPr>
+          <w:rFonts w:eastAsia="Times New Roman"/>
+          <w:szCs w:val="24"/>
+          <w:lang w:eastAsia="en-IE"/>
+        </w:rPr>
+        <w:t xml:space="preserve">. Elsevier. Available at: https://www.sciencedirect.com/science/article/pii/S1877050921000399 (Accessed: April 24, 2023). </w:t>
+      </w:r>
+    </w:p>
+    <w:p>
+      <w:pPr>
+        <w:spacing w:before="100" w:beforeAutospacing="1" w:after="100" w:afterAutospacing="1" w:line="240" w:lineRule="auto"/>
+        <w:ind w:left="567" w:hanging="567"/>
+        <w:jc w:val="left"/>
+        <w:rPr>
+          <w:rFonts w:eastAsia="Times New Roman"/>
+          <w:szCs w:val="24"/>
+          <w:lang w:eastAsia="en-IE"/>
+        </w:rPr>
+      </w:pPr>
+      <w:r>
+        <w:rPr>
+          <w:rFonts w:eastAsia="Times New Roman"/>
+          <w:szCs w:val="24"/>
+          <w:lang w:eastAsia="en-IE"/>
+        </w:rPr>
+        <w:t xml:space="preserve">Koenig, S., Likhachev, M. and </w:t>
+      </w:r>
+      <w:proofErr w:type="spellStart"/>
+      <w:r>
+        <w:rPr>
+          <w:rFonts w:eastAsia="Times New Roman"/>
+          <w:szCs w:val="24"/>
+          <w:lang w:eastAsia="en-IE"/>
+        </w:rPr>
+        <w:t>Furcy</w:t>
+      </w:r>
+      <w:proofErr w:type="spellEnd"/>
+      <w:r>
+        <w:rPr>
+          <w:rFonts w:eastAsia="Times New Roman"/>
+          <w:szCs w:val="24"/>
+          <w:lang w:eastAsia="en-IE"/>
+        </w:rPr>
+        <w:t xml:space="preserve">, D. (2004) </w:t>
+      </w:r>
+      <w:r>
+        <w:rPr>
+          <w:rFonts w:eastAsia="Times New Roman"/>
+          <w:i/>
+          <w:iCs/>
+          <w:szCs w:val="24"/>
+          <w:lang w:eastAsia="en-IE"/>
+        </w:rPr>
+        <w:t>Lifelong planning a</w:t>
+      </w:r>
+      <w:r>
+        <w:rPr>
+          <w:rFonts w:ascii="Cambria Math" w:eastAsia="Times New Roman" w:hAnsi="Cambria Math" w:cs="Cambria Math"/>
+          <w:i/>
+          <w:iCs/>
+          <w:szCs w:val="24"/>
+          <w:lang w:eastAsia="en-IE"/>
+        </w:rPr>
+        <w:t>∗</w:t>
+      </w:r>
+      <w:r>
+        <w:rPr>
+          <w:rFonts w:eastAsia="Times New Roman"/>
+          <w:szCs w:val="24"/>
+          <w:lang w:eastAsia="en-IE"/>
+        </w:rPr>
+        <w:t xml:space="preserve">, </w:t>
+      </w:r>
+      <w:r>
+        <w:rPr>
+          <w:rFonts w:eastAsia="Times New Roman"/>
+          <w:i/>
+          <w:iCs/>
+          <w:szCs w:val="24"/>
+          <w:lang w:eastAsia="en-IE"/>
+        </w:rPr>
+        <w:t>Artificial Intelligence</w:t>
+      </w:r>
+      <w:r>
+        <w:rPr>
+          <w:rFonts w:eastAsia="Times New Roman"/>
+          <w:szCs w:val="24"/>
+          <w:lang w:eastAsia="en-IE"/>
+        </w:rPr>
+        <w:t xml:space="preserve">. Elsevier. Available at: https://www.sciencedirect.com/science/article/pii/S000437020300225X (Accessed: April 24, 2023). </w:t>
+      </w:r>
+    </w:p>
+    <w:p>
+      <w:pPr>
+        <w:spacing w:before="100" w:beforeAutospacing="1" w:after="100" w:afterAutospacing="1" w:line="240" w:lineRule="auto"/>
+        <w:ind w:left="567" w:hanging="567"/>
+        <w:jc w:val="left"/>
+        <w:rPr>
+          <w:rFonts w:eastAsia="Times New Roman"/>
+          <w:szCs w:val="24"/>
+          <w:lang w:eastAsia="en-IE"/>
+        </w:rPr>
+      </w:pPr>
+      <w:r>
+        <w:rPr>
+          <w:rFonts w:eastAsia="Times New Roman"/>
+          <w:szCs w:val="24"/>
+          <w:lang w:eastAsia="en-IE"/>
+        </w:rPr>
+        <w:t xml:space="preserve">Koenig, S. and Likhachev, M. (no date) </w:t>
+      </w:r>
+      <w:r>
+        <w:rPr>
+          <w:rFonts w:eastAsia="Times New Roman"/>
+          <w:i/>
+          <w:iCs/>
+          <w:szCs w:val="24"/>
+          <w:lang w:eastAsia="en-IE"/>
+        </w:rPr>
+        <w:t>D* lite - idm-lab.org</w:t>
+      </w:r>
+      <w:r>
+        <w:rPr>
+          <w:rFonts w:eastAsia="Times New Roman"/>
+          <w:szCs w:val="24"/>
+          <w:lang w:eastAsia="en-IE"/>
+        </w:rPr>
+        <w:t xml:space="preserve">. Available at: http://idm-lab.org/bib/abstracts/papers/aaai02b.pdf (Accessed: April 24, 2023). </w:t>
+      </w:r>
+    </w:p>
+    <w:p>
+      <w:pPr>
+        <w:spacing w:before="100" w:beforeAutospacing="1" w:after="100" w:afterAutospacing="1" w:line="240" w:lineRule="auto"/>
+        <w:ind w:left="567" w:hanging="567"/>
+        <w:jc w:val="left"/>
+        <w:rPr>
+          <w:rFonts w:eastAsia="Times New Roman"/>
+          <w:szCs w:val="24"/>
+          <w:lang w:eastAsia="en-IE"/>
+        </w:rPr>
+      </w:pPr>
+    </w:p>
+    <w:p>
+      <w:pPr>
+        <w:spacing w:before="100" w:beforeAutospacing="1" w:after="100" w:afterAutospacing="1" w:line="240" w:lineRule="auto"/>
+        <w:ind w:left="567" w:hanging="567"/>
+        <w:jc w:val="left"/>
+        <w:rPr>
+          <w:rFonts w:eastAsia="Times New Roman"/>
+          <w:szCs w:val="24"/>
+          <w:lang w:eastAsia="en-IE"/>
+        </w:rPr>
+      </w:pPr>
     </w:p>
     <w:p>
       <w:pPr>
@@ -26269,14 +26884,226 @@
           <w:szCs w:val="24"/>
         </w:rPr>
       </w:pPr>
-      <w:r>
+    </w:p>
+    <w:p>
+      <w:pPr>
+        <w:spacing w:after="0" w:line="240" w:lineRule="auto"/>
         <w:rPr>
           <w:rFonts w:eastAsia="Times New Roman"/>
           <w:kern w:val="32"/>
           <w:szCs w:val="24"/>
         </w:rPr>
-        <w:br w:type="page"/>
-      </w:r>
+      </w:pPr>
+    </w:p>
+    <w:p>
+      <w:pPr>
+        <w:spacing w:after="0" w:line="240" w:lineRule="auto"/>
+        <w:rPr>
+          <w:rFonts w:eastAsia="Times New Roman"/>
+          <w:kern w:val="32"/>
+          <w:szCs w:val="24"/>
+        </w:rPr>
+      </w:pPr>
+    </w:p>
+    <w:p>
+      <w:pPr>
+        <w:spacing w:after="0" w:line="240" w:lineRule="auto"/>
+        <w:rPr>
+          <w:rFonts w:eastAsia="Times New Roman"/>
+          <w:kern w:val="32"/>
+          <w:szCs w:val="24"/>
+        </w:rPr>
+      </w:pPr>
+    </w:p>
+    <w:p>
+      <w:pPr>
+        <w:spacing w:after="0" w:line="240" w:lineRule="auto"/>
+        <w:rPr>
+          <w:rFonts w:eastAsia="Times New Roman"/>
+          <w:kern w:val="32"/>
+          <w:szCs w:val="24"/>
+        </w:rPr>
+      </w:pPr>
+    </w:p>
+    <w:p>
+      <w:pPr>
+        <w:spacing w:after="0" w:line="240" w:lineRule="auto"/>
+        <w:rPr>
+          <w:rFonts w:eastAsia="Times New Roman"/>
+          <w:kern w:val="32"/>
+          <w:szCs w:val="24"/>
+        </w:rPr>
+      </w:pPr>
+    </w:p>
+    <w:p>
+      <w:pPr>
+        <w:spacing w:after="0" w:line="240" w:lineRule="auto"/>
+        <w:rPr>
+          <w:rFonts w:eastAsia="Times New Roman"/>
+          <w:kern w:val="32"/>
+          <w:szCs w:val="24"/>
+        </w:rPr>
+      </w:pPr>
+    </w:p>
+    <w:p>
+      <w:pPr>
+        <w:spacing w:after="0" w:line="240" w:lineRule="auto"/>
+        <w:rPr>
+          <w:rFonts w:eastAsia="Times New Roman"/>
+          <w:kern w:val="32"/>
+          <w:szCs w:val="24"/>
+        </w:rPr>
+      </w:pPr>
+    </w:p>
+    <w:p>
+      <w:pPr>
+        <w:spacing w:after="0" w:line="240" w:lineRule="auto"/>
+        <w:rPr>
+          <w:rFonts w:eastAsia="Times New Roman"/>
+          <w:kern w:val="32"/>
+          <w:szCs w:val="24"/>
+        </w:rPr>
+      </w:pPr>
+    </w:p>
+    <w:p>
+      <w:pPr>
+        <w:spacing w:after="0" w:line="240" w:lineRule="auto"/>
+        <w:rPr>
+          <w:rFonts w:eastAsia="Times New Roman"/>
+          <w:kern w:val="32"/>
+          <w:szCs w:val="24"/>
+        </w:rPr>
+      </w:pPr>
+    </w:p>
+    <w:p>
+      <w:pPr>
+        <w:spacing w:after="0" w:line="240" w:lineRule="auto"/>
+        <w:rPr>
+          <w:rFonts w:eastAsia="Times New Roman"/>
+          <w:kern w:val="32"/>
+          <w:szCs w:val="24"/>
+        </w:rPr>
+      </w:pPr>
+    </w:p>
+    <w:p>
+      <w:pPr>
+        <w:spacing w:after="0" w:line="240" w:lineRule="auto"/>
+        <w:rPr>
+          <w:rFonts w:eastAsia="Times New Roman"/>
+          <w:kern w:val="32"/>
+          <w:szCs w:val="24"/>
+        </w:rPr>
+      </w:pPr>
+    </w:p>
+    <w:p>
+      <w:pPr>
+        <w:spacing w:after="0" w:line="240" w:lineRule="auto"/>
+        <w:rPr>
+          <w:rFonts w:eastAsia="Times New Roman"/>
+          <w:kern w:val="32"/>
+          <w:szCs w:val="24"/>
+        </w:rPr>
+      </w:pPr>
+    </w:p>
+    <w:p>
+      <w:pPr>
+        <w:spacing w:after="0" w:line="240" w:lineRule="auto"/>
+        <w:rPr>
+          <w:rFonts w:eastAsia="Times New Roman"/>
+          <w:kern w:val="32"/>
+          <w:szCs w:val="24"/>
+        </w:rPr>
+      </w:pPr>
+    </w:p>
+    <w:p>
+      <w:pPr>
+        <w:spacing w:after="0" w:line="240" w:lineRule="auto"/>
+        <w:rPr>
+          <w:rFonts w:eastAsia="Times New Roman"/>
+          <w:kern w:val="32"/>
+          <w:szCs w:val="24"/>
+        </w:rPr>
+      </w:pPr>
+    </w:p>
+    <w:p>
+      <w:pPr>
+        <w:spacing w:after="0" w:line="240" w:lineRule="auto"/>
+        <w:rPr>
+          <w:rFonts w:eastAsia="Times New Roman"/>
+          <w:kern w:val="32"/>
+          <w:szCs w:val="24"/>
+        </w:rPr>
+      </w:pPr>
+    </w:p>
+    <w:p>
+      <w:pPr>
+        <w:spacing w:after="0" w:line="240" w:lineRule="auto"/>
+        <w:rPr>
+          <w:rFonts w:eastAsia="Times New Roman"/>
+          <w:kern w:val="32"/>
+          <w:szCs w:val="24"/>
+        </w:rPr>
+      </w:pPr>
+    </w:p>
+    <w:p>
+      <w:pPr>
+        <w:spacing w:after="0" w:line="240" w:lineRule="auto"/>
+        <w:rPr>
+          <w:rFonts w:eastAsia="Times New Roman"/>
+          <w:kern w:val="32"/>
+          <w:szCs w:val="24"/>
+        </w:rPr>
+      </w:pPr>
+    </w:p>
+    <w:p>
+      <w:pPr>
+        <w:spacing w:after="0" w:line="240" w:lineRule="auto"/>
+        <w:rPr>
+          <w:rFonts w:eastAsia="Times New Roman"/>
+          <w:kern w:val="32"/>
+          <w:szCs w:val="24"/>
+        </w:rPr>
+      </w:pPr>
+    </w:p>
+    <w:p>
+      <w:pPr>
+        <w:spacing w:after="0" w:line="240" w:lineRule="auto"/>
+        <w:rPr>
+          <w:rFonts w:eastAsia="Times New Roman"/>
+          <w:kern w:val="32"/>
+          <w:szCs w:val="24"/>
+        </w:rPr>
+      </w:pPr>
+    </w:p>
+    <w:p>
+      <w:pPr>
+        <w:spacing w:after="0" w:line="240" w:lineRule="auto"/>
+        <w:rPr>
+          <w:rFonts w:eastAsia="Times New Roman"/>
+          <w:kern w:val="32"/>
+          <w:szCs w:val="24"/>
+        </w:rPr>
+      </w:pPr>
+    </w:p>
+    <w:p>
+      <w:pPr>
+        <w:spacing w:after="0" w:line="240" w:lineRule="auto"/>
+        <w:rPr>
+          <w:rFonts w:eastAsia="Times New Roman"/>
+          <w:kern w:val="32"/>
+          <w:szCs w:val="24"/>
+        </w:rPr>
+      </w:pPr>
+    </w:p>
+    <w:p>
+      <w:pPr>
+        <w:spacing w:after="0" w:line="240" w:lineRule="auto"/>
+        <w:rPr>
+          <w:rFonts w:eastAsia="Times New Roman"/>
+          <w:kern w:val="32"/>
+          <w:szCs w:val="24"/>
+        </w:rPr>
+      </w:pPr>
     </w:p>
     <w:p>
       <w:pPr>
@@ -26408,7 +27235,7 @@
                           <pic:cNvPicPr/>
                         </pic:nvPicPr>
                         <pic:blipFill>
-                          <a:blip r:embed="rId52"/>
+                          <a:blip r:embed="rId46"/>
                           <a:stretch>
                             <a:fillRect/>
                           </a:stretch>
@@ -26519,7 +27346,7 @@
                           <pic:cNvPicPr/>
                         </pic:nvPicPr>
                         <pic:blipFill>
-                          <a:blip r:embed="rId53"/>
+                          <a:blip r:embed="rId47"/>
                           <a:stretch>
                             <a:fillRect/>
                           </a:stretch>
@@ -26638,7 +27465,7 @@
                           <pic:cNvPicPr/>
                         </pic:nvPicPr>
                         <pic:blipFill>
-                          <a:blip r:embed="rId54"/>
+                          <a:blip r:embed="rId48"/>
                           <a:stretch>
                             <a:fillRect/>
                           </a:stretch>
@@ -26740,7 +27567,7 @@
                           <pic:cNvPicPr/>
                         </pic:nvPicPr>
                         <pic:blipFill>
-                          <a:blip r:embed="rId55"/>
+                          <a:blip r:embed="rId49"/>
                           <a:stretch>
                             <a:fillRect/>
                           </a:stretch>
@@ -26843,7 +27670,7 @@
                           <pic:cNvPicPr/>
                         </pic:nvPicPr>
                         <pic:blipFill>
-                          <a:blip r:embed="rId56"/>
+                          <a:blip r:embed="rId50"/>
                           <a:stretch>
                             <a:fillRect/>
                           </a:stretch>
@@ -26947,7 +27774,7 @@
                           <pic:cNvPicPr/>
                         </pic:nvPicPr>
                         <pic:blipFill>
-                          <a:blip r:embed="rId57"/>
+                          <a:blip r:embed="rId51"/>
                           <a:stretch>
                             <a:fillRect/>
                           </a:stretch>
@@ -27027,7 +27854,7 @@
                           <pic:cNvPicPr/>
                         </pic:nvPicPr>
                         <pic:blipFill>
-                          <a:blip r:embed="rId58"/>
+                          <a:blip r:embed="rId52"/>
                           <a:stretch>
                             <a:fillRect/>
                           </a:stretch>
@@ -27120,7 +27947,7 @@
                           <pic:cNvPicPr/>
                         </pic:nvPicPr>
                         <pic:blipFill>
-                          <a:blip r:embed="rId59"/>
+                          <a:blip r:embed="rId53"/>
                           <a:stretch>
                             <a:fillRect/>
                           </a:stretch>
@@ -27221,7 +28048,7 @@
                           <pic:cNvPicPr/>
                         </pic:nvPicPr>
                         <pic:blipFill>
-                          <a:blip r:embed="rId60"/>
+                          <a:blip r:embed="rId54"/>
                           <a:stretch>
                             <a:fillRect/>
                           </a:stretch>
@@ -27316,7 +28143,7 @@
                           <pic:cNvPicPr/>
                         </pic:nvPicPr>
                         <pic:blipFill>
-                          <a:blip r:embed="rId61"/>
+                          <a:blip r:embed="rId55"/>
                           <a:stretch>
                             <a:fillRect/>
                           </a:stretch>
@@ -27426,7 +28253,7 @@
                           <pic:cNvPicPr/>
                         </pic:nvPicPr>
                         <pic:blipFill>
-                          <a:blip r:embed="rId62"/>
+                          <a:blip r:embed="rId56"/>
                           <a:stretch>
                             <a:fillRect/>
                           </a:stretch>
@@ -27535,7 +28362,7 @@
                           <pic:cNvPicPr/>
                         </pic:nvPicPr>
                         <pic:blipFill>
-                          <a:blip r:embed="rId63"/>
+                          <a:blip r:embed="rId57"/>
                           <a:stretch>
                             <a:fillRect/>
                           </a:stretch>
@@ -27615,7 +28442,7 @@
                           <pic:cNvPicPr/>
                         </pic:nvPicPr>
                         <pic:blipFill>
-                          <a:blip r:embed="rId64"/>
+                          <a:blip r:embed="rId58"/>
                           <a:stretch>
                             <a:fillRect/>
                           </a:stretch>
@@ -27708,7 +28535,7 @@
                           <pic:cNvPicPr/>
                         </pic:nvPicPr>
                         <pic:blipFill>
-                          <a:blip r:embed="rId65"/>
+                          <a:blip r:embed="rId59"/>
                           <a:stretch>
                             <a:fillRect/>
                           </a:stretch>
@@ -27802,7 +28629,7 @@
                           <pic:cNvPicPr/>
                         </pic:nvPicPr>
                         <pic:blipFill>
-                          <a:blip r:embed="rId66"/>
+                          <a:blip r:embed="rId60"/>
                           <a:stretch>
                             <a:fillRect/>
                           </a:stretch>
@@ -33273,6 +34100,10 @@
 </file>
 
 <file path=customXml/item1.xml><?xml version="1.0" encoding="utf-8"?>
+<b:Sources xmlns:b="http://schemas.openxmlformats.org/officeDocument/2006/bibliography" xmlns="http://schemas.openxmlformats.org/officeDocument/2006/bibliography" SelectedStyle="\APASixthEditionOfficeOnline.xsl" StyleName="APA" Version="6"/>
+</file>
+
+<file path=customXml/item2.xml><?xml version="1.0" encoding="utf-8"?>
 <ct:contentTypeSchema xmlns:ct="http://schemas.microsoft.com/office/2006/metadata/contentType" xmlns:ma="http://schemas.microsoft.com/office/2006/metadata/properties/metaAttributes" ct:_="" ma:_="" ma:contentTypeName="Document" ma:contentTypeID="0x010100B4B3963D136B89489C303B1F134CDEFE" ma:contentTypeVersion="2" ma:contentTypeDescription="Create a new document." ma:contentTypeScope="" ma:versionID="308c9ae795ee33ed826f6ffffe232275">
   <xsd:schema xmlns:xsd="http://www.w3.org/2001/XMLSchema" xmlns:xs="http://www.w3.org/2001/XMLSchema" xmlns:p="http://schemas.microsoft.com/office/2006/metadata/properties" xmlns:ns2="3d09ae41-e7b8-4678-82ce-f613907bc86b" targetNamespace="http://schemas.microsoft.com/office/2006/metadata/properties" ma:root="true" ma:fieldsID="ae9e1e531943a4b87ea1040b939bb65d" ns2:_="">
     <xsd:import namespace="3d09ae41-e7b8-4678-82ce-f613907bc86b"/>
@@ -33404,17 +34235,7 @@
 </ct:contentTypeSchema>
 </file>
 
-<file path=customXml/item2.xml><?xml version="1.0" encoding="utf-8"?>
-<p:properties xmlns:p="http://schemas.microsoft.com/office/2006/metadata/properties" xmlns:xsi="http://www.w3.org/2001/XMLSchema-instance" xmlns:pc="http://schemas.microsoft.com/office/infopath/2007/PartnerControls">
-  <documentManagement/>
-</p:properties>
-</file>
-
 <file path=customXml/item3.xml><?xml version="1.0" encoding="utf-8"?>
-<b:Sources xmlns:b="http://schemas.openxmlformats.org/officeDocument/2006/bibliography" xmlns="http://schemas.openxmlformats.org/officeDocument/2006/bibliography" SelectedStyle="\APASixthEditionOfficeOnline.xsl" StyleName="APA" Version="6"/>
-</file>
-
-<file path=customXml/item4.xml><?xml version="1.0" encoding="utf-8"?>
 <?mso-contentType ?>
 <FormTemplates xmlns="http://schemas.microsoft.com/sharepoint/v3/contenttype/forms">
   <Display>DocumentLibraryForm</Display>
@@ -33423,7 +34244,21 @@
 </FormTemplates>
 </file>
 
+<file path=customXml/item4.xml><?xml version="1.0" encoding="utf-8"?>
+<p:properties xmlns:p="http://schemas.microsoft.com/office/2006/metadata/properties" xmlns:xsi="http://www.w3.org/2001/XMLSchema-instance" xmlns:pc="http://schemas.microsoft.com/office/infopath/2007/PartnerControls">
+  <documentManagement/>
+</p:properties>
+</file>
+
 <file path=customXml/itemProps1.xml><?xml version="1.0" encoding="utf-8"?>
+<ds:datastoreItem xmlns:ds="http://schemas.openxmlformats.org/officeDocument/2006/customXml" ds:itemID="{6524EC38-AC30-4011-9356-E64C23A0631D}">
+  <ds:schemaRefs>
+    <ds:schemaRef ds:uri="http://schemas.openxmlformats.org/officeDocument/2006/bibliography"/>
+  </ds:schemaRefs>
+</ds:datastoreItem>
+</file>
+
+<file path=customXml/itemProps2.xml><?xml version="1.0" encoding="utf-8"?>
 <ds:datastoreItem xmlns:ds="http://schemas.openxmlformats.org/officeDocument/2006/customXml" ds:itemID="{2565A03E-28DF-494F-BAE7-C32272330B83}">
   <ds:schemaRefs>
     <ds:schemaRef ds:uri="http://schemas.microsoft.com/office/2006/metadata/contentType"/>
@@ -33441,27 +34276,19 @@
 </ds:datastoreItem>
 </file>
 
-<file path=customXml/itemProps2.xml><?xml version="1.0" encoding="utf-8"?>
-<ds:datastoreItem xmlns:ds="http://schemas.openxmlformats.org/officeDocument/2006/customXml" ds:itemID="{B81975BD-F3A5-4B76-88D3-92416F194EA7}">
+<file path=customXml/itemProps3.xml><?xml version="1.0" encoding="utf-8"?>
+<ds:datastoreItem xmlns:ds="http://schemas.openxmlformats.org/officeDocument/2006/customXml" ds:itemID="{62938047-4573-473E-BF0E-290566D59595}">
   <ds:schemaRefs>
-    <ds:schemaRef ds:uri="http://schemas.microsoft.com/office/2006/metadata/properties"/>
-    <ds:schemaRef ds:uri="http://schemas.microsoft.com/office/infopath/2007/PartnerControls"/>
-  </ds:schemaRefs>
-</ds:datastoreItem>
-</file>
-
-<file path=customXml/itemProps3.xml><?xml version="1.0" encoding="utf-8"?>
-<ds:datastoreItem xmlns:ds="http://schemas.openxmlformats.org/officeDocument/2006/customXml" ds:itemID="{6524EC38-AC30-4011-9356-E64C23A0631D}">
-  <ds:schemaRefs>
-    <ds:schemaRef ds:uri="http://schemas.openxmlformats.org/officeDocument/2006/bibliography"/>
+    <ds:schemaRef ds:uri="http://schemas.microsoft.com/sharepoint/v3/contenttype/forms"/>
   </ds:schemaRefs>
 </ds:datastoreItem>
 </file>
 
 <file path=customXml/itemProps4.xml><?xml version="1.0" encoding="utf-8"?>
-<ds:datastoreItem xmlns:ds="http://schemas.openxmlformats.org/officeDocument/2006/customXml" ds:itemID="{62938047-4573-473E-BF0E-290566D59595}">
+<ds:datastoreItem xmlns:ds="http://schemas.openxmlformats.org/officeDocument/2006/customXml" ds:itemID="{B81975BD-F3A5-4B76-88D3-92416F194EA7}">
   <ds:schemaRefs>
-    <ds:schemaRef ds:uri="http://schemas.microsoft.com/sharepoint/v3/contenttype/forms"/>
+    <ds:schemaRef ds:uri="http://schemas.microsoft.com/office/2006/metadata/properties"/>
+    <ds:schemaRef ds:uri="http://schemas.microsoft.com/office/infopath/2007/PartnerControls"/>
   </ds:schemaRefs>
 </ds:datastoreItem>
 </file>

</xml_diff>

<commit_message>
updated the report with main objectives
</commit_message>
<xml_diff>
--- a/Documents/report.docx
+++ b/Documents/report.docx
@@ -457,7 +457,7 @@
         </w:rPr>
         <w:fldChar w:fldCharType="separate"/>
       </w:r>
-      <w:hyperlink w:anchor="_Toc133328244" w:history="1">
+      <w:hyperlink w:anchor="_Toc133344686" w:history="1">
         <w:r>
           <w:rPr>
             <w:rStyle w:val="Hyperlink"/>
@@ -500,7 +500,7 @@
             <w:noProof/>
             <w:webHidden/>
           </w:rPr>
-          <w:instrText xml:space="preserve"> PAGEREF _Toc133328244 \h </w:instrText>
+          <w:instrText xml:space="preserve"> PAGEREF _Toc133344686 \h </w:instrText>
         </w:r>
         <w:r>
           <w:rPr>
@@ -545,7 +545,7 @@
           <w:lang w:eastAsia="en-IE"/>
         </w:rPr>
       </w:pPr>
-      <w:hyperlink w:anchor="_Toc133328245" w:history="1">
+      <w:hyperlink w:anchor="_Toc133344687" w:history="1">
         <w:r>
           <w:rPr>
             <w:rStyle w:val="Hyperlink"/>
@@ -588,7 +588,7 @@
             <w:noProof/>
             <w:webHidden/>
           </w:rPr>
-          <w:instrText xml:space="preserve"> PAGEREF _Toc133328245 \h </w:instrText>
+          <w:instrText xml:space="preserve"> PAGEREF _Toc133344687 \h </w:instrText>
         </w:r>
         <w:r>
           <w:rPr>
@@ -633,7 +633,7 @@
           <w:lang w:eastAsia="en-IE"/>
         </w:rPr>
       </w:pPr>
-      <w:hyperlink w:anchor="_Toc133328246" w:history="1">
+      <w:hyperlink w:anchor="_Toc133344688" w:history="1">
         <w:r>
           <w:rPr>
             <w:rStyle w:val="Hyperlink"/>
@@ -676,7 +676,7 @@
             <w:noProof/>
             <w:webHidden/>
           </w:rPr>
-          <w:instrText xml:space="preserve"> PAGEREF _Toc133328246 \h </w:instrText>
+          <w:instrText xml:space="preserve"> PAGEREF _Toc133344688 \h </w:instrText>
         </w:r>
         <w:r>
           <w:rPr>
@@ -721,7 +721,7 @@
           <w:lang w:eastAsia="en-IE"/>
         </w:rPr>
       </w:pPr>
-      <w:hyperlink w:anchor="_Toc133328247" w:history="1">
+      <w:hyperlink w:anchor="_Toc133344689" w:history="1">
         <w:r>
           <w:rPr>
             <w:rStyle w:val="Hyperlink"/>
@@ -764,7 +764,7 @@
             <w:noProof/>
             <w:webHidden/>
           </w:rPr>
-          <w:instrText xml:space="preserve"> PAGEREF _Toc133328247 \h </w:instrText>
+          <w:instrText xml:space="preserve"> PAGEREF _Toc133344689 \h </w:instrText>
         </w:r>
         <w:r>
           <w:rPr>
@@ -808,7 +808,7 @@
           <w:lang w:eastAsia="en-IE"/>
         </w:rPr>
       </w:pPr>
-      <w:hyperlink w:anchor="_Toc133328248" w:history="1">
+      <w:hyperlink w:anchor="_Toc133344690" w:history="1">
         <w:r>
           <w:rPr>
             <w:rStyle w:val="Hyperlink"/>
@@ -830,7 +830,7 @@
             <w:rStyle w:val="Hyperlink"/>
             <w:noProof/>
           </w:rPr>
-          <w:t>Technologies to be used:</w:t>
+          <w:t>Objectives</w:t>
         </w:r>
         <w:r>
           <w:rPr>
@@ -851,7 +851,7 @@
             <w:noProof/>
             <w:webHidden/>
           </w:rPr>
-          <w:instrText xml:space="preserve"> PAGEREF _Toc133328248 \h </w:instrText>
+          <w:instrText xml:space="preserve"> PAGEREF _Toc133344690 \h </w:instrText>
         </w:r>
         <w:r>
           <w:rPr>
@@ -895,7 +895,7 @@
           <w:lang w:eastAsia="en-IE"/>
         </w:rPr>
       </w:pPr>
-      <w:hyperlink w:anchor="_Toc133328249" w:history="1">
+      <w:hyperlink w:anchor="_Toc133344691" w:history="1">
         <w:r>
           <w:rPr>
             <w:rStyle w:val="Hyperlink"/>
@@ -917,6 +917,93 @@
             <w:rStyle w:val="Hyperlink"/>
             <w:noProof/>
           </w:rPr>
+          <w:t>Technologies to be used:</w:t>
+        </w:r>
+        <w:r>
+          <w:rPr>
+            <w:noProof/>
+            <w:webHidden/>
+          </w:rPr>
+          <w:tab/>
+        </w:r>
+        <w:r>
+          <w:rPr>
+            <w:noProof/>
+            <w:webHidden/>
+          </w:rPr>
+          <w:fldChar w:fldCharType="begin"/>
+        </w:r>
+        <w:r>
+          <w:rPr>
+            <w:noProof/>
+            <w:webHidden/>
+          </w:rPr>
+          <w:instrText xml:space="preserve"> PAGEREF _Toc133344691 \h </w:instrText>
+        </w:r>
+        <w:r>
+          <w:rPr>
+            <w:noProof/>
+            <w:webHidden/>
+          </w:rPr>
+        </w:r>
+        <w:r>
+          <w:rPr>
+            <w:noProof/>
+            <w:webHidden/>
+          </w:rPr>
+          <w:fldChar w:fldCharType="separate"/>
+        </w:r>
+        <w:r>
+          <w:rPr>
+            <w:noProof/>
+            <w:webHidden/>
+          </w:rPr>
+          <w:t>4</w:t>
+        </w:r>
+        <w:r>
+          <w:rPr>
+            <w:noProof/>
+            <w:webHidden/>
+          </w:rPr>
+          <w:fldChar w:fldCharType="end"/>
+        </w:r>
+      </w:hyperlink>
+    </w:p>
+    <w:p>
+      <w:pPr>
+        <w:pStyle w:val="TOC2"/>
+        <w:tabs>
+          <w:tab w:val="left" w:pos="880"/>
+        </w:tabs>
+        <w:rPr>
+          <w:rFonts w:asciiTheme="minorHAnsi" w:eastAsiaTheme="minorEastAsia" w:hAnsiTheme="minorHAnsi" w:cstheme="minorBidi"/>
+          <w:noProof/>
+          <w:sz w:val="22"/>
+          <w:lang w:eastAsia="en-IE"/>
+        </w:rPr>
+      </w:pPr>
+      <w:hyperlink w:anchor="_Toc133344692" w:history="1">
+        <w:r>
+          <w:rPr>
+            <w:rStyle w:val="Hyperlink"/>
+            <w:noProof/>
+          </w:rPr>
+          <w:t>4.3</w:t>
+        </w:r>
+        <w:r>
+          <w:rPr>
+            <w:rFonts w:asciiTheme="minorHAnsi" w:eastAsiaTheme="minorEastAsia" w:hAnsiTheme="minorHAnsi" w:cstheme="minorBidi"/>
+            <w:noProof/>
+            <w:sz w:val="22"/>
+            <w:lang w:eastAsia="en-IE"/>
+          </w:rPr>
+          <w:tab/>
+        </w:r>
+        <w:r>
+          <w:rPr>
+            <w:rStyle w:val="Hyperlink"/>
+            <w:noProof/>
+          </w:rPr>
           <w:t>Steps to completion</w:t>
         </w:r>
         <w:r>
@@ -938,7 +1025,7 @@
             <w:noProof/>
             <w:webHidden/>
           </w:rPr>
-          <w:instrText xml:space="preserve"> PAGEREF _Toc133328249 \h </w:instrText>
+          <w:instrText xml:space="preserve"> PAGEREF _Toc133344692 \h </w:instrText>
         </w:r>
         <w:r>
           <w:rPr>
@@ -983,7 +1070,7 @@
           <w:lang w:eastAsia="en-IE"/>
         </w:rPr>
       </w:pPr>
-      <w:hyperlink w:anchor="_Toc133328250" w:history="1">
+      <w:hyperlink w:anchor="_Toc133344693" w:history="1">
         <w:r>
           <w:rPr>
             <w:rStyle w:val="Hyperlink"/>
@@ -1026,7 +1113,7 @@
             <w:noProof/>
             <w:webHidden/>
           </w:rPr>
-          <w:instrText xml:space="preserve"> PAGEREF _Toc133328250 \h </w:instrText>
+          <w:instrText xml:space="preserve"> PAGEREF _Toc133344693 \h </w:instrText>
         </w:r>
         <w:r>
           <w:rPr>
@@ -1070,7 +1157,7 @@
           <w:lang w:eastAsia="en-IE"/>
         </w:rPr>
       </w:pPr>
-      <w:hyperlink w:anchor="_Toc133328251" w:history="1">
+      <w:hyperlink w:anchor="_Toc133344694" w:history="1">
         <w:r>
           <w:rPr>
             <w:rStyle w:val="Hyperlink"/>
@@ -1113,7 +1200,7 @@
             <w:noProof/>
             <w:webHidden/>
           </w:rPr>
-          <w:instrText xml:space="preserve"> PAGEREF _Toc133328251 \h </w:instrText>
+          <w:instrText xml:space="preserve"> PAGEREF _Toc133344694 \h </w:instrText>
         </w:r>
         <w:r>
           <w:rPr>
@@ -1157,7 +1244,7 @@
           <w:lang w:eastAsia="en-IE"/>
         </w:rPr>
       </w:pPr>
-      <w:hyperlink w:anchor="_Toc133328252" w:history="1">
+      <w:hyperlink w:anchor="_Toc133344695" w:history="1">
         <w:r>
           <w:rPr>
             <w:rStyle w:val="Hyperlink"/>
@@ -1200,7 +1287,7 @@
             <w:noProof/>
             <w:webHidden/>
           </w:rPr>
-          <w:instrText xml:space="preserve"> PAGEREF _Toc133328252 \h </w:instrText>
+          <w:instrText xml:space="preserve"> PAGEREF _Toc133344695 \h </w:instrText>
         </w:r>
         <w:r>
           <w:rPr>
@@ -1244,7 +1331,7 @@
           <w:lang w:eastAsia="en-IE"/>
         </w:rPr>
       </w:pPr>
-      <w:hyperlink w:anchor="_Toc133328253" w:history="1">
+      <w:hyperlink w:anchor="_Toc133344696" w:history="1">
         <w:r>
           <w:rPr>
             <w:rStyle w:val="Hyperlink"/>
@@ -1287,7 +1374,7 @@
             <w:noProof/>
             <w:webHidden/>
           </w:rPr>
-          <w:instrText xml:space="preserve"> PAGEREF _Toc133328253 \h </w:instrText>
+          <w:instrText xml:space="preserve"> PAGEREF _Toc133344696 \h </w:instrText>
         </w:r>
         <w:r>
           <w:rPr>
@@ -1332,7 +1419,7 @@
           <w:lang w:eastAsia="en-IE"/>
         </w:rPr>
       </w:pPr>
-      <w:hyperlink w:anchor="_Toc133328254" w:history="1">
+      <w:hyperlink w:anchor="_Toc133344697" w:history="1">
         <w:r>
           <w:rPr>
             <w:rStyle w:val="Hyperlink"/>
@@ -1375,7 +1462,7 @@
             <w:noProof/>
             <w:webHidden/>
           </w:rPr>
-          <w:instrText xml:space="preserve"> PAGEREF _Toc133328254 \h </w:instrText>
+          <w:instrText xml:space="preserve"> PAGEREF _Toc133344697 \h </w:instrText>
         </w:r>
         <w:r>
           <w:rPr>
@@ -1420,7 +1507,7 @@
           <w:lang w:eastAsia="en-IE"/>
         </w:rPr>
       </w:pPr>
-      <w:hyperlink w:anchor="_Toc133328255" w:history="1">
+      <w:hyperlink w:anchor="_Toc133344698" w:history="1">
         <w:r>
           <w:rPr>
             <w:rStyle w:val="Hyperlink"/>
@@ -1463,7 +1550,7 @@
             <w:noProof/>
             <w:webHidden/>
           </w:rPr>
-          <w:instrText xml:space="preserve"> PAGEREF _Toc133328255 \h </w:instrText>
+          <w:instrText xml:space="preserve"> PAGEREF _Toc133344698 \h </w:instrText>
         </w:r>
         <w:r>
           <w:rPr>
@@ -1508,7 +1595,7 @@
           <w:lang w:eastAsia="en-IE"/>
         </w:rPr>
       </w:pPr>
-      <w:hyperlink w:anchor="_Toc133328256" w:history="1">
+      <w:hyperlink w:anchor="_Toc133344699" w:history="1">
         <w:r>
           <w:rPr>
             <w:rStyle w:val="Hyperlink"/>
@@ -1551,7 +1638,7 @@
             <w:noProof/>
             <w:webHidden/>
           </w:rPr>
-          <w:instrText xml:space="preserve"> PAGEREF _Toc133328256 \h </w:instrText>
+          <w:instrText xml:space="preserve"> PAGEREF _Toc133344699 \h </w:instrText>
         </w:r>
         <w:r>
           <w:rPr>
@@ -1595,7 +1682,7 @@
           <w:lang w:eastAsia="en-IE"/>
         </w:rPr>
       </w:pPr>
-      <w:hyperlink w:anchor="_Toc133328257" w:history="1">
+      <w:hyperlink w:anchor="_Toc133344700" w:history="1">
         <w:r>
           <w:rPr>
             <w:rStyle w:val="Hyperlink"/>
@@ -1638,7 +1725,7 @@
             <w:noProof/>
             <w:webHidden/>
           </w:rPr>
-          <w:instrText xml:space="preserve"> PAGEREF _Toc133328257 \h </w:instrText>
+          <w:instrText xml:space="preserve"> PAGEREF _Toc133344700 \h </w:instrText>
         </w:r>
         <w:r>
           <w:rPr>
@@ -1683,7 +1770,7 @@
           <w:lang w:eastAsia="en-IE"/>
         </w:rPr>
       </w:pPr>
-      <w:hyperlink w:anchor="_Toc133328258" w:history="1">
+      <w:hyperlink w:anchor="_Toc133344701" w:history="1">
         <w:r>
           <w:rPr>
             <w:rStyle w:val="Hyperlink"/>
@@ -1726,7 +1813,7 @@
             <w:noProof/>
             <w:webHidden/>
           </w:rPr>
-          <w:instrText xml:space="preserve"> PAGEREF _Toc133328258 \h </w:instrText>
+          <w:instrText xml:space="preserve"> PAGEREF _Toc133344701 \h </w:instrText>
         </w:r>
         <w:r>
           <w:rPr>
@@ -1771,7 +1858,7 @@
           <w:lang w:eastAsia="en-IE"/>
         </w:rPr>
       </w:pPr>
-      <w:hyperlink w:anchor="_Toc133328259" w:history="1">
+      <w:hyperlink w:anchor="_Toc133344702" w:history="1">
         <w:r>
           <w:rPr>
             <w:rStyle w:val="Hyperlink"/>
@@ -1814,7 +1901,7 @@
             <w:noProof/>
             <w:webHidden/>
           </w:rPr>
-          <w:instrText xml:space="preserve"> PAGEREF _Toc133328259 \h </w:instrText>
+          <w:instrText xml:space="preserve"> PAGEREF _Toc133344702 \h </w:instrText>
         </w:r>
         <w:r>
           <w:rPr>
@@ -1859,7 +1946,7 @@
           <w:lang w:eastAsia="en-IE"/>
         </w:rPr>
       </w:pPr>
-      <w:hyperlink w:anchor="_Toc133328260" w:history="1">
+      <w:hyperlink w:anchor="_Toc133344703" w:history="1">
         <w:r>
           <w:rPr>
             <w:rStyle w:val="Hyperlink"/>
@@ -1902,7 +1989,7 @@
             <w:noProof/>
             <w:webHidden/>
           </w:rPr>
-          <w:instrText xml:space="preserve"> PAGEREF _Toc133328260 \h </w:instrText>
+          <w:instrText xml:space="preserve"> PAGEREF _Toc133344703 \h </w:instrText>
         </w:r>
         <w:r>
           <w:rPr>
@@ -1946,7 +2033,7 @@
           <w:lang w:eastAsia="en-IE"/>
         </w:rPr>
       </w:pPr>
-      <w:hyperlink w:anchor="_Toc133328261" w:history="1">
+      <w:hyperlink w:anchor="_Toc133344704" w:history="1">
         <w:r>
           <w:rPr>
             <w:rStyle w:val="Hyperlink"/>
@@ -1989,7 +2076,7 @@
             <w:noProof/>
             <w:webHidden/>
           </w:rPr>
-          <w:instrText xml:space="preserve"> PAGEREF _Toc133328261 \h </w:instrText>
+          <w:instrText xml:space="preserve"> PAGEREF _Toc133344704 \h </w:instrText>
         </w:r>
         <w:r>
           <w:rPr>
@@ -2034,7 +2121,7 @@
           <w:lang w:eastAsia="en-IE"/>
         </w:rPr>
       </w:pPr>
-      <w:hyperlink w:anchor="_Toc133328262" w:history="1">
+      <w:hyperlink w:anchor="_Toc133344705" w:history="1">
         <w:r>
           <w:rPr>
             <w:rStyle w:val="Hyperlink"/>
@@ -2077,7 +2164,7 @@
             <w:noProof/>
             <w:webHidden/>
           </w:rPr>
-          <w:instrText xml:space="preserve"> PAGEREF _Toc133328262 \h </w:instrText>
+          <w:instrText xml:space="preserve"> PAGEREF _Toc133344705 \h </w:instrText>
         </w:r>
         <w:r>
           <w:rPr>
@@ -2122,7 +2209,7 @@
           <w:lang w:eastAsia="en-IE"/>
         </w:rPr>
       </w:pPr>
-      <w:hyperlink w:anchor="_Toc133328263" w:history="1">
+      <w:hyperlink w:anchor="_Toc133344706" w:history="1">
         <w:r>
           <w:rPr>
             <w:rStyle w:val="Hyperlink"/>
@@ -2165,7 +2252,7 @@
             <w:noProof/>
             <w:webHidden/>
           </w:rPr>
-          <w:instrText xml:space="preserve"> PAGEREF _Toc133328263 \h </w:instrText>
+          <w:instrText xml:space="preserve"> PAGEREF _Toc133344706 \h </w:instrText>
         </w:r>
         <w:r>
           <w:rPr>
@@ -2210,7 +2297,7 @@
           <w:lang w:eastAsia="en-IE"/>
         </w:rPr>
       </w:pPr>
-      <w:hyperlink w:anchor="_Toc133328264" w:history="1">
+      <w:hyperlink w:anchor="_Toc133344707" w:history="1">
         <w:r>
           <w:rPr>
             <w:rStyle w:val="Hyperlink"/>
@@ -2253,7 +2340,7 @@
             <w:noProof/>
             <w:webHidden/>
           </w:rPr>
-          <w:instrText xml:space="preserve"> PAGEREF _Toc133328264 \h </w:instrText>
+          <w:instrText xml:space="preserve"> PAGEREF _Toc133344707 \h </w:instrText>
         </w:r>
         <w:r>
           <w:rPr>
@@ -2297,7 +2384,7 @@
           <w:lang w:eastAsia="en-IE"/>
         </w:rPr>
       </w:pPr>
-      <w:hyperlink w:anchor="_Toc133328265" w:history="1">
+      <w:hyperlink w:anchor="_Toc133344708" w:history="1">
         <w:r>
           <w:rPr>
             <w:rStyle w:val="Hyperlink"/>
@@ -2340,7 +2427,7 @@
             <w:noProof/>
             <w:webHidden/>
           </w:rPr>
-          <w:instrText xml:space="preserve"> PAGEREF _Toc133328265 \h </w:instrText>
+          <w:instrText xml:space="preserve"> PAGEREF _Toc133344708 \h </w:instrText>
         </w:r>
         <w:r>
           <w:rPr>
@@ -2385,7 +2472,7 @@
           <w:lang w:eastAsia="en-IE"/>
         </w:rPr>
       </w:pPr>
-      <w:hyperlink w:anchor="_Toc133328266" w:history="1">
+      <w:hyperlink w:anchor="_Toc133344709" w:history="1">
         <w:r>
           <w:rPr>
             <w:rStyle w:val="Hyperlink"/>
@@ -2428,7 +2515,7 @@
             <w:noProof/>
             <w:webHidden/>
           </w:rPr>
-          <w:instrText xml:space="preserve"> PAGEREF _Toc133328266 \h </w:instrText>
+          <w:instrText xml:space="preserve"> PAGEREF _Toc133344709 \h </w:instrText>
         </w:r>
         <w:r>
           <w:rPr>
@@ -2473,7 +2560,7 @@
           <w:lang w:eastAsia="en-IE"/>
         </w:rPr>
       </w:pPr>
-      <w:hyperlink w:anchor="_Toc133328267" w:history="1">
+      <w:hyperlink w:anchor="_Toc133344710" w:history="1">
         <w:r>
           <w:rPr>
             <w:rStyle w:val="Hyperlink"/>
@@ -2516,7 +2603,7 @@
             <w:noProof/>
             <w:webHidden/>
           </w:rPr>
-          <w:instrText xml:space="preserve"> PAGEREF _Toc133328267 \h </w:instrText>
+          <w:instrText xml:space="preserve"> PAGEREF _Toc133344710 \h </w:instrText>
         </w:r>
         <w:r>
           <w:rPr>
@@ -2561,7 +2648,7 @@
           <w:lang w:eastAsia="en-IE"/>
         </w:rPr>
       </w:pPr>
-      <w:hyperlink w:anchor="_Toc133328268" w:history="1">
+      <w:hyperlink w:anchor="_Toc133344711" w:history="1">
         <w:r>
           <w:rPr>
             <w:rStyle w:val="Hyperlink"/>
@@ -2604,7 +2691,7 @@
             <w:noProof/>
             <w:webHidden/>
           </w:rPr>
-          <w:instrText xml:space="preserve"> PAGEREF _Toc133328268 \h </w:instrText>
+          <w:instrText xml:space="preserve"> PAGEREF _Toc133344711 \h </w:instrText>
         </w:r>
         <w:r>
           <w:rPr>
@@ -2648,7 +2735,7 @@
           <w:lang w:eastAsia="en-IE"/>
         </w:rPr>
       </w:pPr>
-      <w:hyperlink w:anchor="_Toc133328269" w:history="1">
+      <w:hyperlink w:anchor="_Toc133344712" w:history="1">
         <w:r>
           <w:rPr>
             <w:rStyle w:val="Hyperlink"/>
@@ -2691,7 +2778,7 @@
             <w:noProof/>
             <w:webHidden/>
           </w:rPr>
-          <w:instrText xml:space="preserve"> PAGEREF _Toc133328269 \h </w:instrText>
+          <w:instrText xml:space="preserve"> PAGEREF _Toc133344712 \h </w:instrText>
         </w:r>
         <w:r>
           <w:rPr>
@@ -2736,7 +2823,7 @@
           <w:lang w:eastAsia="en-IE"/>
         </w:rPr>
       </w:pPr>
-      <w:hyperlink w:anchor="_Toc133328270" w:history="1">
+      <w:hyperlink w:anchor="_Toc133344713" w:history="1">
         <w:r>
           <w:rPr>
             <w:rStyle w:val="Hyperlink"/>
@@ -2779,7 +2866,7 @@
             <w:noProof/>
             <w:webHidden/>
           </w:rPr>
-          <w:instrText xml:space="preserve"> PAGEREF _Toc133328270 \h </w:instrText>
+          <w:instrText xml:space="preserve"> PAGEREF _Toc133344713 \h </w:instrText>
         </w:r>
         <w:r>
           <w:rPr>
@@ -2824,7 +2911,7 @@
           <w:lang w:eastAsia="en-IE"/>
         </w:rPr>
       </w:pPr>
-      <w:hyperlink w:anchor="_Toc133328271" w:history="1">
+      <w:hyperlink w:anchor="_Toc133344714" w:history="1">
         <w:r>
           <w:rPr>
             <w:rStyle w:val="Hyperlink"/>
@@ -2867,7 +2954,7 @@
             <w:noProof/>
             <w:webHidden/>
           </w:rPr>
-          <w:instrText xml:space="preserve"> PAGEREF _Toc133328271 \h </w:instrText>
+          <w:instrText xml:space="preserve"> PAGEREF _Toc133344714 \h </w:instrText>
         </w:r>
         <w:r>
           <w:rPr>
@@ -2912,7 +2999,7 @@
           <w:lang w:eastAsia="en-IE"/>
         </w:rPr>
       </w:pPr>
-      <w:hyperlink w:anchor="_Toc133328272" w:history="1">
+      <w:hyperlink w:anchor="_Toc133344715" w:history="1">
         <w:r>
           <w:rPr>
             <w:rStyle w:val="Hyperlink"/>
@@ -2955,7 +3042,7 @@
             <w:noProof/>
             <w:webHidden/>
           </w:rPr>
-          <w:instrText xml:space="preserve"> PAGEREF _Toc133328272 \h </w:instrText>
+          <w:instrText xml:space="preserve"> PAGEREF _Toc133344715 \h </w:instrText>
         </w:r>
         <w:r>
           <w:rPr>
@@ -2999,7 +3086,7 @@
           <w:lang w:eastAsia="en-IE"/>
         </w:rPr>
       </w:pPr>
-      <w:hyperlink w:anchor="_Toc133328273" w:history="1">
+      <w:hyperlink w:anchor="_Toc133344716" w:history="1">
         <w:r>
           <w:rPr>
             <w:rStyle w:val="Hyperlink"/>
@@ -3042,7 +3129,7 @@
             <w:noProof/>
             <w:webHidden/>
           </w:rPr>
-          <w:instrText xml:space="preserve"> PAGEREF _Toc133328273 \h </w:instrText>
+          <w:instrText xml:space="preserve"> PAGEREF _Toc133344716 \h </w:instrText>
         </w:r>
         <w:r>
           <w:rPr>
@@ -3087,7 +3174,7 @@
           <w:lang w:eastAsia="en-IE"/>
         </w:rPr>
       </w:pPr>
-      <w:hyperlink w:anchor="_Toc133328274" w:history="1">
+      <w:hyperlink w:anchor="_Toc133344717" w:history="1">
         <w:r>
           <w:rPr>
             <w:rStyle w:val="Hyperlink"/>
@@ -3130,7 +3217,7 @@
             <w:noProof/>
             <w:webHidden/>
           </w:rPr>
-          <w:instrText xml:space="preserve"> PAGEREF _Toc133328274 \h </w:instrText>
+          <w:instrText xml:space="preserve"> PAGEREF _Toc133344717 \h </w:instrText>
         </w:r>
         <w:r>
           <w:rPr>
@@ -3175,7 +3262,7 @@
           <w:lang w:eastAsia="en-IE"/>
         </w:rPr>
       </w:pPr>
-      <w:hyperlink w:anchor="_Toc133328275" w:history="1">
+      <w:hyperlink w:anchor="_Toc133344718" w:history="1">
         <w:r>
           <w:rPr>
             <w:rStyle w:val="Hyperlink"/>
@@ -3218,7 +3305,7 @@
             <w:noProof/>
             <w:webHidden/>
           </w:rPr>
-          <w:instrText xml:space="preserve"> PAGEREF _Toc133328275 \h </w:instrText>
+          <w:instrText xml:space="preserve"> PAGEREF _Toc133344718 \h </w:instrText>
         </w:r>
         <w:r>
           <w:rPr>
@@ -3263,7 +3350,7 @@
           <w:lang w:eastAsia="en-IE"/>
         </w:rPr>
       </w:pPr>
-      <w:hyperlink w:anchor="_Toc133328276" w:history="1">
+      <w:hyperlink w:anchor="_Toc133344719" w:history="1">
         <w:r>
           <w:rPr>
             <w:rStyle w:val="Hyperlink"/>
@@ -3306,7 +3393,7 @@
             <w:noProof/>
             <w:webHidden/>
           </w:rPr>
-          <w:instrText xml:space="preserve"> PAGEREF _Toc133328276 \h </w:instrText>
+          <w:instrText xml:space="preserve"> PAGEREF _Toc133344719 \h </w:instrText>
         </w:r>
         <w:r>
           <w:rPr>
@@ -3350,7 +3437,7 @@
           <w:lang w:eastAsia="en-IE"/>
         </w:rPr>
       </w:pPr>
-      <w:hyperlink w:anchor="_Toc133328277" w:history="1">
+      <w:hyperlink w:anchor="_Toc133344720" w:history="1">
         <w:r>
           <w:rPr>
             <w:rStyle w:val="Hyperlink"/>
@@ -3393,7 +3480,7 @@
             <w:noProof/>
             <w:webHidden/>
           </w:rPr>
-          <w:instrText xml:space="preserve"> PAGEREF _Toc133328277 \h </w:instrText>
+          <w:instrText xml:space="preserve"> PAGEREF _Toc133344720 \h </w:instrText>
         </w:r>
         <w:r>
           <w:rPr>
@@ -3437,7 +3524,7 @@
           <w:lang w:eastAsia="en-IE"/>
         </w:rPr>
       </w:pPr>
-      <w:hyperlink w:anchor="_Toc133328278" w:history="1">
+      <w:hyperlink w:anchor="_Toc133344721" w:history="1">
         <w:r>
           <w:rPr>
             <w:rStyle w:val="Hyperlink"/>
@@ -3480,7 +3567,7 @@
             <w:noProof/>
             <w:webHidden/>
           </w:rPr>
-          <w:instrText xml:space="preserve"> PAGEREF _Toc133328278 \h </w:instrText>
+          <w:instrText xml:space="preserve"> PAGEREF _Toc133344721 \h </w:instrText>
         </w:r>
         <w:r>
           <w:rPr>
@@ -3525,7 +3612,7 @@
           <w:lang w:eastAsia="en-IE"/>
         </w:rPr>
       </w:pPr>
-      <w:hyperlink w:anchor="_Toc133328279" w:history="1">
+      <w:hyperlink w:anchor="_Toc133344722" w:history="1">
         <w:r>
           <w:rPr>
             <w:rStyle w:val="Hyperlink"/>
@@ -3568,7 +3655,7 @@
             <w:noProof/>
             <w:webHidden/>
           </w:rPr>
-          <w:instrText xml:space="preserve"> PAGEREF _Toc133328279 \h </w:instrText>
+          <w:instrText xml:space="preserve"> PAGEREF _Toc133344722 \h </w:instrText>
         </w:r>
         <w:r>
           <w:rPr>
@@ -3612,7 +3699,7 @@
           <w:lang w:eastAsia="en-IE"/>
         </w:rPr>
       </w:pPr>
-      <w:hyperlink w:anchor="_Toc133328280" w:history="1">
+      <w:hyperlink w:anchor="_Toc133344723" w:history="1">
         <w:r>
           <w:rPr>
             <w:rStyle w:val="Hyperlink"/>
@@ -3655,7 +3742,7 @@
             <w:noProof/>
             <w:webHidden/>
           </w:rPr>
-          <w:instrText xml:space="preserve"> PAGEREF _Toc133328280 \h </w:instrText>
+          <w:instrText xml:space="preserve"> PAGEREF _Toc133344723 \h </w:instrText>
         </w:r>
         <w:r>
           <w:rPr>
@@ -3699,7 +3786,7 @@
           <w:lang w:eastAsia="en-IE"/>
         </w:rPr>
       </w:pPr>
-      <w:hyperlink w:anchor="_Toc133328281" w:history="1">
+      <w:hyperlink w:anchor="_Toc133344724" w:history="1">
         <w:r>
           <w:rPr>
             <w:rStyle w:val="Hyperlink"/>
@@ -3742,7 +3829,7 @@
             <w:noProof/>
             <w:webHidden/>
           </w:rPr>
-          <w:instrText xml:space="preserve"> PAGEREF _Toc133328281 \h </w:instrText>
+          <w:instrText xml:space="preserve"> PAGEREF _Toc133344724 \h </w:instrText>
         </w:r>
         <w:r>
           <w:rPr>
@@ -3786,7 +3873,7 @@
           <w:lang w:eastAsia="en-IE"/>
         </w:rPr>
       </w:pPr>
-      <w:hyperlink w:anchor="_Toc133328282" w:history="1">
+      <w:hyperlink w:anchor="_Toc133344725" w:history="1">
         <w:r>
           <w:rPr>
             <w:rStyle w:val="Hyperlink"/>
@@ -3829,7 +3916,7 @@
             <w:noProof/>
             <w:webHidden/>
           </w:rPr>
-          <w:instrText xml:space="preserve"> PAGEREF _Toc133328282 \h </w:instrText>
+          <w:instrText xml:space="preserve"> PAGEREF _Toc133344725 \h </w:instrText>
         </w:r>
         <w:r>
           <w:rPr>
@@ -3849,7 +3936,7 @@
             <w:noProof/>
             <w:webHidden/>
           </w:rPr>
-          <w:t>23</w:t>
+          <w:t>22</w:t>
         </w:r>
         <w:r>
           <w:rPr>
@@ -3873,7 +3960,7 @@
           <w:lang w:eastAsia="en-IE"/>
         </w:rPr>
       </w:pPr>
-      <w:hyperlink w:anchor="_Toc133328283" w:history="1">
+      <w:hyperlink w:anchor="_Toc133344726" w:history="1">
         <w:r>
           <w:rPr>
             <w:rStyle w:val="Hyperlink"/>
@@ -3916,7 +4003,7 @@
             <w:noProof/>
             <w:webHidden/>
           </w:rPr>
-          <w:instrText xml:space="preserve"> PAGEREF _Toc133328283 \h </w:instrText>
+          <w:instrText xml:space="preserve"> PAGEREF _Toc133344726 \h </w:instrText>
         </w:r>
         <w:r>
           <w:rPr>
@@ -3960,7 +4047,7 @@
           <w:lang w:eastAsia="en-IE"/>
         </w:rPr>
       </w:pPr>
-      <w:hyperlink w:anchor="_Toc133328284" w:history="1">
+      <w:hyperlink w:anchor="_Toc133344727" w:history="1">
         <w:r>
           <w:rPr>
             <w:rStyle w:val="Hyperlink"/>
@@ -4003,7 +4090,7 @@
             <w:noProof/>
             <w:webHidden/>
           </w:rPr>
-          <w:instrText xml:space="preserve"> PAGEREF _Toc133328284 \h </w:instrText>
+          <w:instrText xml:space="preserve"> PAGEREF _Toc133344727 \h </w:instrText>
         </w:r>
         <w:r>
           <w:rPr>
@@ -4047,7 +4134,7 @@
           <w:lang w:eastAsia="en-IE"/>
         </w:rPr>
       </w:pPr>
-      <w:hyperlink w:anchor="_Toc133328285" w:history="1">
+      <w:hyperlink w:anchor="_Toc133344728" w:history="1">
         <w:r>
           <w:rPr>
             <w:rStyle w:val="Hyperlink"/>
@@ -4090,7 +4177,7 @@
             <w:noProof/>
             <w:webHidden/>
           </w:rPr>
-          <w:instrText xml:space="preserve"> PAGEREF _Toc133328285 \h </w:instrText>
+          <w:instrText xml:space="preserve"> PAGEREF _Toc133344728 \h </w:instrText>
         </w:r>
         <w:r>
           <w:rPr>
@@ -4135,7 +4222,7 @@
           <w:lang w:eastAsia="en-IE"/>
         </w:rPr>
       </w:pPr>
-      <w:hyperlink w:anchor="_Toc133328286" w:history="1">
+      <w:hyperlink w:anchor="_Toc133344729" w:history="1">
         <w:r>
           <w:rPr>
             <w:rStyle w:val="Hyperlink"/>
@@ -4178,7 +4265,7 @@
             <w:noProof/>
             <w:webHidden/>
           </w:rPr>
-          <w:instrText xml:space="preserve"> PAGEREF _Toc133328286 \h </w:instrText>
+          <w:instrText xml:space="preserve"> PAGEREF _Toc133344729 \h </w:instrText>
         </w:r>
         <w:r>
           <w:rPr>
@@ -4222,7 +4309,7 @@
           <w:lang w:eastAsia="en-IE"/>
         </w:rPr>
       </w:pPr>
-      <w:hyperlink w:anchor="_Toc133328287" w:history="1">
+      <w:hyperlink w:anchor="_Toc133344730" w:history="1">
         <w:r>
           <w:rPr>
             <w:rStyle w:val="Hyperlink"/>
@@ -4267,7 +4354,7 @@
             <w:noProof/>
             <w:webHidden/>
           </w:rPr>
-          <w:instrText xml:space="preserve"> PAGEREF _Toc133328287 \h </w:instrText>
+          <w:instrText xml:space="preserve"> PAGEREF _Toc133344730 \h </w:instrText>
         </w:r>
         <w:r>
           <w:rPr>
@@ -4312,7 +4399,7 @@
           <w:lang w:eastAsia="en-IE"/>
         </w:rPr>
       </w:pPr>
-      <w:hyperlink w:anchor="_Toc133328288" w:history="1">
+      <w:hyperlink w:anchor="_Toc133344731" w:history="1">
         <w:r>
           <w:rPr>
             <w:rStyle w:val="Hyperlink"/>
@@ -4357,7 +4444,7 @@
             <w:noProof/>
             <w:webHidden/>
           </w:rPr>
-          <w:instrText xml:space="preserve"> PAGEREF _Toc133328288 \h </w:instrText>
+          <w:instrText xml:space="preserve"> PAGEREF _Toc133344731 \h </w:instrText>
         </w:r>
         <w:r>
           <w:rPr>
@@ -4401,7 +4488,7 @@
           <w:lang w:eastAsia="en-IE"/>
         </w:rPr>
       </w:pPr>
-      <w:hyperlink w:anchor="_Toc133328289" w:history="1">
+      <w:hyperlink w:anchor="_Toc133344732" w:history="1">
         <w:r>
           <w:rPr>
             <w:rStyle w:val="Hyperlink"/>
@@ -4446,7 +4533,7 @@
             <w:noProof/>
             <w:webHidden/>
           </w:rPr>
-          <w:instrText xml:space="preserve"> PAGEREF _Toc133328289 \h </w:instrText>
+          <w:instrText xml:space="preserve"> PAGEREF _Toc133344732 \h </w:instrText>
         </w:r>
         <w:r>
           <w:rPr>
@@ -4491,7 +4578,7 @@
           <w:lang w:eastAsia="en-IE"/>
         </w:rPr>
       </w:pPr>
-      <w:hyperlink w:anchor="_Toc133328290" w:history="1">
+      <w:hyperlink w:anchor="_Toc133344733" w:history="1">
         <w:r>
           <w:rPr>
             <w:rStyle w:val="Hyperlink"/>
@@ -4534,7 +4621,7 @@
             <w:noProof/>
             <w:webHidden/>
           </w:rPr>
-          <w:instrText xml:space="preserve"> PAGEREF _Toc133328290 \h </w:instrText>
+          <w:instrText xml:space="preserve"> PAGEREF _Toc133344733 \h </w:instrText>
         </w:r>
         <w:r>
           <w:rPr>
@@ -4579,7 +4666,7 @@
           <w:lang w:eastAsia="en-IE"/>
         </w:rPr>
       </w:pPr>
-      <w:hyperlink w:anchor="_Toc133328291" w:history="1">
+      <w:hyperlink w:anchor="_Toc133344734" w:history="1">
         <w:r>
           <w:rPr>
             <w:rStyle w:val="Hyperlink"/>
@@ -4622,7 +4709,7 @@
             <w:noProof/>
             <w:webHidden/>
           </w:rPr>
-          <w:instrText xml:space="preserve"> PAGEREF _Toc133328291 \h </w:instrText>
+          <w:instrText xml:space="preserve"> PAGEREF _Toc133344734 \h </w:instrText>
         </w:r>
         <w:r>
           <w:rPr>
@@ -4667,7 +4754,7 @@
           <w:lang w:eastAsia="en-IE"/>
         </w:rPr>
       </w:pPr>
-      <w:hyperlink w:anchor="_Toc133328292" w:history="1">
+      <w:hyperlink w:anchor="_Toc133344735" w:history="1">
         <w:r>
           <w:rPr>
             <w:rStyle w:val="Hyperlink"/>
@@ -4710,7 +4797,7 @@
             <w:noProof/>
             <w:webHidden/>
           </w:rPr>
-          <w:instrText xml:space="preserve"> PAGEREF _Toc133328292 \h </w:instrText>
+          <w:instrText xml:space="preserve"> PAGEREF _Toc133344735 \h </w:instrText>
         </w:r>
         <w:r>
           <w:rPr>
@@ -4755,7 +4842,7 @@
           <w:lang w:eastAsia="en-IE"/>
         </w:rPr>
       </w:pPr>
-      <w:hyperlink w:anchor="_Toc133328293" w:history="1">
+      <w:hyperlink w:anchor="_Toc133344736" w:history="1">
         <w:r>
           <w:rPr>
             <w:rStyle w:val="Hyperlink"/>
@@ -4798,7 +4885,7 @@
             <w:noProof/>
             <w:webHidden/>
           </w:rPr>
-          <w:instrText xml:space="preserve"> PAGEREF _Toc133328293 \h </w:instrText>
+          <w:instrText xml:space="preserve"> PAGEREF _Toc133344736 \h </w:instrText>
         </w:r>
         <w:r>
           <w:rPr>
@@ -4843,7 +4930,7 @@
           <w:lang w:eastAsia="en-IE"/>
         </w:rPr>
       </w:pPr>
-      <w:hyperlink w:anchor="_Toc133328294" w:history="1">
+      <w:hyperlink w:anchor="_Toc133344737" w:history="1">
         <w:r>
           <w:rPr>
             <w:rStyle w:val="Hyperlink"/>
@@ -4886,7 +4973,7 @@
             <w:noProof/>
             <w:webHidden/>
           </w:rPr>
-          <w:instrText xml:space="preserve"> PAGEREF _Toc133328294 \h </w:instrText>
+          <w:instrText xml:space="preserve"> PAGEREF _Toc133344737 \h </w:instrText>
         </w:r>
         <w:r>
           <w:rPr>
@@ -4931,7 +5018,7 @@
           <w:lang w:eastAsia="en-IE"/>
         </w:rPr>
       </w:pPr>
-      <w:hyperlink w:anchor="_Toc133328295" w:history="1">
+      <w:hyperlink w:anchor="_Toc133344738" w:history="1">
         <w:r>
           <w:rPr>
             <w:rStyle w:val="Hyperlink"/>
@@ -4974,7 +5061,7 @@
             <w:noProof/>
             <w:webHidden/>
           </w:rPr>
-          <w:instrText xml:space="preserve"> PAGEREF _Toc133328295 \h </w:instrText>
+          <w:instrText xml:space="preserve"> PAGEREF _Toc133344738 \h </w:instrText>
         </w:r>
         <w:r>
           <w:rPr>
@@ -5019,7 +5106,7 @@
           <w:lang w:eastAsia="en-IE"/>
         </w:rPr>
       </w:pPr>
-      <w:hyperlink w:anchor="_Toc133328296" w:history="1">
+      <w:hyperlink w:anchor="_Toc133344739" w:history="1">
         <w:r>
           <w:rPr>
             <w:rStyle w:val="Hyperlink"/>
@@ -5062,7 +5149,7 @@
             <w:noProof/>
             <w:webHidden/>
           </w:rPr>
-          <w:instrText xml:space="preserve"> PAGEREF _Toc133328296 \h </w:instrText>
+          <w:instrText xml:space="preserve"> PAGEREF _Toc133344739 \h </w:instrText>
         </w:r>
         <w:r>
           <w:rPr>
@@ -5107,7 +5194,7 @@
           <w:lang w:eastAsia="en-IE"/>
         </w:rPr>
       </w:pPr>
-      <w:hyperlink w:anchor="_Toc133328297" w:history="1">
+      <w:hyperlink w:anchor="_Toc133344740" w:history="1">
         <w:r>
           <w:rPr>
             <w:rStyle w:val="Hyperlink"/>
@@ -5150,7 +5237,7 @@
             <w:noProof/>
             <w:webHidden/>
           </w:rPr>
-          <w:instrText xml:space="preserve"> PAGEREF _Toc133328297 \h </w:instrText>
+          <w:instrText xml:space="preserve"> PAGEREF _Toc133344740 \h </w:instrText>
         </w:r>
         <w:r>
           <w:rPr>
@@ -5194,7 +5281,7 @@
           <w:lang w:eastAsia="en-IE"/>
         </w:rPr>
       </w:pPr>
-      <w:hyperlink w:anchor="_Toc133328298" w:history="1">
+      <w:hyperlink w:anchor="_Toc133344741" w:history="1">
         <w:r>
           <w:rPr>
             <w:rStyle w:val="Hyperlink"/>
@@ -5237,7 +5324,7 @@
             <w:noProof/>
             <w:webHidden/>
           </w:rPr>
-          <w:instrText xml:space="preserve"> PAGEREF _Toc133328298 \h </w:instrText>
+          <w:instrText xml:space="preserve"> PAGEREF _Toc133344741 \h </w:instrText>
         </w:r>
         <w:r>
           <w:rPr>
@@ -5281,7 +5368,7 @@
           <w:lang w:eastAsia="en-IE"/>
         </w:rPr>
       </w:pPr>
-      <w:hyperlink w:anchor="_Toc133328299" w:history="1">
+      <w:hyperlink w:anchor="_Toc133344742" w:history="1">
         <w:r>
           <w:rPr>
             <w:rStyle w:val="Hyperlink"/>
@@ -5324,7 +5411,7 @@
             <w:noProof/>
             <w:webHidden/>
           </w:rPr>
-          <w:instrText xml:space="preserve"> PAGEREF _Toc133328299 \h </w:instrText>
+          <w:instrText xml:space="preserve"> PAGEREF _Toc133344742 \h </w:instrText>
         </w:r>
         <w:r>
           <w:rPr>
@@ -5369,7 +5456,7 @@
           <w:lang w:eastAsia="en-IE"/>
         </w:rPr>
       </w:pPr>
-      <w:hyperlink w:anchor="_Toc133328300" w:history="1">
+      <w:hyperlink w:anchor="_Toc133344743" w:history="1">
         <w:r>
           <w:rPr>
             <w:rStyle w:val="Hyperlink"/>
@@ -5412,7 +5499,7 @@
             <w:noProof/>
             <w:webHidden/>
           </w:rPr>
-          <w:instrText xml:space="preserve"> PAGEREF _Toc133328300 \h </w:instrText>
+          <w:instrText xml:space="preserve"> PAGEREF _Toc133344743 \h </w:instrText>
         </w:r>
         <w:r>
           <w:rPr>
@@ -5457,7 +5544,7 @@
           <w:lang w:eastAsia="en-IE"/>
         </w:rPr>
       </w:pPr>
-      <w:hyperlink w:anchor="_Toc133328301" w:history="1">
+      <w:hyperlink w:anchor="_Toc133344744" w:history="1">
         <w:r>
           <w:rPr>
             <w:rStyle w:val="Hyperlink"/>
@@ -5500,7 +5587,7 @@
             <w:noProof/>
             <w:webHidden/>
           </w:rPr>
-          <w:instrText xml:space="preserve"> PAGEREF _Toc133328301 \h </w:instrText>
+          <w:instrText xml:space="preserve"> PAGEREF _Toc133344744 \h </w:instrText>
         </w:r>
         <w:r>
           <w:rPr>
@@ -6927,7 +7014,7 @@
       <w:pPr>
         <w:pStyle w:val="Heading1"/>
       </w:pPr>
-      <w:bookmarkStart w:id="0" w:name="_Toc133328244"/>
+      <w:bookmarkStart w:id="0" w:name="_Toc133344686"/>
       <w:r>
         <w:lastRenderedPageBreak/>
         <w:t>Project Abstract</w:t>
@@ -7192,7 +7279,7 @@
         <w:pStyle w:val="Heading1"/>
         <w:spacing w:line="276" w:lineRule="auto"/>
       </w:pPr>
-      <w:bookmarkStart w:id="1" w:name="_Toc133328245"/>
+      <w:bookmarkStart w:id="1" w:name="_Toc133344687"/>
       <w:r>
         <w:lastRenderedPageBreak/>
         <w:t xml:space="preserve">Project </w:t>
@@ -7613,7 +7700,7 @@
       <w:pPr>
         <w:pStyle w:val="Heading1"/>
       </w:pPr>
-      <w:bookmarkStart w:id="2" w:name="_Toc133328246"/>
+      <w:bookmarkStart w:id="2" w:name="_Toc133344688"/>
       <w:r>
         <w:lastRenderedPageBreak/>
         <w:t>Research Question</w:t>
@@ -7643,7 +7730,7 @@
       <w:pPr>
         <w:pStyle w:val="Heading1"/>
       </w:pPr>
-      <w:bookmarkStart w:id="3" w:name="_Toc133328247"/>
+      <w:bookmarkStart w:id="3" w:name="_Toc133344689"/>
       <w:r>
         <w:lastRenderedPageBreak/>
         <w:t xml:space="preserve">Objectives involved in the making of this </w:t>
@@ -7658,21 +7745,78 @@
         <w:spacing w:line="276" w:lineRule="auto"/>
       </w:pPr>
       <w:r>
-        <w:t>This section of the paper presents the technologies which were used during the development of the project and the steps taken throughout the project until its completion.</w:t>
+        <w:t>This section of the paper presents the technologies</w:t>
+      </w:r>
+      <w:r>
+        <w:t xml:space="preserve"> and main objectives of this project</w:t>
+      </w:r>
+      <w:r>
+        <w:t xml:space="preserve"> which were used during the development of the project and the steps taken throughout the project until its completion</w:t>
+      </w:r>
+      <w:r>
+        <w:t>.</w:t>
       </w:r>
     </w:p>
     <w:p>
       <w:pPr>
         <w:pStyle w:val="Heading2"/>
       </w:pPr>
-      <w:bookmarkStart w:id="4" w:name="_Toc133328248"/>
+      <w:bookmarkStart w:id="4" w:name="_Toc133344690"/>
+      <w:r>
+        <w:t>O</w:t>
+      </w:r>
+      <w:r>
+        <w:t>bjectives</w:t>
+      </w:r>
+      <w:bookmarkEnd w:id="4"/>
+    </w:p>
+    <w:p>
+      <w:r>
+        <w:t>Come to a comprehensive conclusion on if Dstar Lite is better suited for use in games development than the other algorithms</w:t>
+      </w:r>
+    </w:p>
+    <w:p>
+      <w:r>
+        <w:t>Compare the algorithms under a neutral envrionment to avoid any form of bias</w:t>
+      </w:r>
+    </w:p>
+    <w:p>
+      <w:r>
+        <w:t>Compare the development of each algorithm under an equal basis where possible</w:t>
+      </w:r>
+    </w:p>
+    <w:p>
+      <w:r>
+        <w:t>Compare the reactions of each algorithm to changes in the path</w:t>
+      </w:r>
+    </w:p>
+    <w:p>
+      <w:r>
+        <w:t>Compare the time it takes for each algorithm to complete a search</w:t>
+      </w:r>
+    </w:p>
+    <w:p>
+      <w:r>
+        <w:t>Compare how each algorithms time for completion reacts on different sized grid</w:t>
+      </w:r>
+    </w:p>
+    <w:p>
+      <w:r>
+        <w:t>Compare the algorithms using depth or complexity of the code</w:t>
+      </w:r>
+    </w:p>
+    <w:p>
+      <w:pPr>
+        <w:pStyle w:val="Heading2"/>
+      </w:pPr>
+      <w:bookmarkStart w:id="5" w:name="_Toc133344691"/>
       <w:r>
         <w:t>Technologies</w:t>
       </w:r>
       <w:r>
         <w:t xml:space="preserve"> to be used:</w:t>
       </w:r>
-      <w:bookmarkEnd w:id="4"/>
+      <w:bookmarkEnd w:id="5"/>
     </w:p>
     <w:p>
       <w:r>
@@ -7693,14 +7837,14 @@
       <w:pPr>
         <w:pStyle w:val="Heading2"/>
       </w:pPr>
-      <w:bookmarkStart w:id="5" w:name="_Toc133328249"/>
+      <w:bookmarkStart w:id="6" w:name="_Toc133344692"/>
       <w:r>
         <w:t>Steps</w:t>
       </w:r>
       <w:r>
         <w:t xml:space="preserve"> to completion</w:t>
       </w:r>
-      <w:bookmarkEnd w:id="5"/>
+      <w:bookmarkEnd w:id="6"/>
     </w:p>
     <w:p>
       <w:r>
@@ -7884,24 +8028,24 @@
       <w:pPr>
         <w:pStyle w:val="Heading1"/>
       </w:pPr>
-      <w:bookmarkStart w:id="6" w:name="_Ref132476662"/>
-      <w:bookmarkStart w:id="7" w:name="_Toc133328250"/>
+      <w:bookmarkStart w:id="7" w:name="_Ref132476662"/>
+      <w:bookmarkStart w:id="8" w:name="_Toc133344693"/>
       <w:r>
         <w:lastRenderedPageBreak/>
         <w:t>Literature Review</w:t>
       </w:r>
-      <w:bookmarkEnd w:id="6"/>
       <w:bookmarkEnd w:id="7"/>
+      <w:bookmarkEnd w:id="8"/>
     </w:p>
     <w:p>
       <w:pPr>
         <w:pStyle w:val="Heading2"/>
       </w:pPr>
-      <w:bookmarkStart w:id="8" w:name="_Toc133328251"/>
+      <w:bookmarkStart w:id="9" w:name="_Toc133344694"/>
       <w:r>
         <w:t>Background.</w:t>
       </w:r>
-      <w:bookmarkEnd w:id="8"/>
+      <w:bookmarkEnd w:id="9"/>
     </w:p>
     <w:p>
       <w:pPr>
@@ -7924,11 +8068,11 @@
       <w:pPr>
         <w:pStyle w:val="Heading2"/>
       </w:pPr>
-      <w:bookmarkStart w:id="9" w:name="_Toc133328252"/>
+      <w:bookmarkStart w:id="10" w:name="_Toc133344695"/>
       <w:r>
         <w:t>Pathfinding.</w:t>
       </w:r>
-      <w:bookmarkEnd w:id="9"/>
+      <w:bookmarkEnd w:id="10"/>
     </w:p>
     <w:p>
       <w:pPr>
@@ -8137,7 +8281,7 @@
       <w:pPr>
         <w:pStyle w:val="Heading2"/>
       </w:pPr>
-      <w:bookmarkStart w:id="10" w:name="_Toc133328253"/>
+      <w:bookmarkStart w:id="11" w:name="_Toc133344696"/>
       <w:r>
         <w:lastRenderedPageBreak/>
         <w:t>Dstar Lite</w:t>
@@ -8151,17 +8295,17 @@
       <w:r>
         <w:t xml:space="preserve"> Algorithm</w:t>
       </w:r>
-      <w:bookmarkEnd w:id="10"/>
+      <w:bookmarkEnd w:id="11"/>
     </w:p>
     <w:p>
       <w:pPr>
         <w:pStyle w:val="Heading3"/>
       </w:pPr>
-      <w:bookmarkStart w:id="11" w:name="_Toc133328254"/>
+      <w:bookmarkStart w:id="12" w:name="_Toc133344697"/>
       <w:r>
         <w:t>Overview</w:t>
       </w:r>
-      <w:bookmarkEnd w:id="11"/>
+      <w:bookmarkEnd w:id="12"/>
     </w:p>
     <w:p>
       <w:pPr>
@@ -8344,7 +8488,7 @@
           <w:iCs w:val="0"/>
         </w:rPr>
       </w:pPr>
-      <w:bookmarkStart w:id="12" w:name="_Toc133328302"/>
+      <w:bookmarkStart w:id="13" w:name="_Toc133328302"/>
       <w:r>
         <w:t xml:space="preserve">Figure </w:t>
       </w:r>
@@ -8401,7 +8545,7 @@
         </w:rPr>
         <w:t>.</w:t>
       </w:r>
-      <w:bookmarkEnd w:id="12"/>
+      <w:bookmarkEnd w:id="13"/>
     </w:p>
     <w:p>
       <w:r>
@@ -8412,13 +8556,13 @@
       <w:pPr>
         <w:pStyle w:val="Heading3"/>
       </w:pPr>
-      <w:bookmarkStart w:id="13" w:name="_Ref133257163"/>
-      <w:bookmarkStart w:id="14" w:name="_Toc133328255"/>
+      <w:bookmarkStart w:id="14" w:name="_Ref133257163"/>
+      <w:bookmarkStart w:id="15" w:name="_Toc133344698"/>
       <w:r>
         <w:t>Key Information</w:t>
       </w:r>
-      <w:bookmarkEnd w:id="13"/>
       <w:bookmarkEnd w:id="14"/>
+      <w:bookmarkEnd w:id="15"/>
     </w:p>
     <w:p>
       <w:pPr>
@@ -8829,11 +8973,11 @@
       <w:pPr>
         <w:pStyle w:val="Heading3"/>
       </w:pPr>
-      <w:bookmarkStart w:id="15" w:name="_Toc133328256"/>
+      <w:bookmarkStart w:id="16" w:name="_Toc133344699"/>
       <w:r>
         <w:t>Algorithm</w:t>
       </w:r>
-      <w:bookmarkEnd w:id="15"/>
+      <w:bookmarkEnd w:id="16"/>
     </w:p>
     <w:p>
       <w:pPr>
@@ -8894,7 +9038,7 @@
           <w:iCs w:val="0"/>
         </w:rPr>
       </w:pPr>
-      <w:bookmarkStart w:id="16" w:name="_Toc133328303"/>
+      <w:bookmarkStart w:id="17" w:name="_Toc133328303"/>
       <w:r>
         <w:rPr>
           <w:i w:val="0"/>
@@ -8995,7 +9139,7 @@
         </w:rPr>
         <w:t>.</w:t>
       </w:r>
-      <w:bookmarkEnd w:id="16"/>
+      <w:bookmarkEnd w:id="17"/>
     </w:p>
     <w:p>
       <w:r>
@@ -10177,7 +10321,7 @@
           <w:szCs w:val="24"/>
         </w:rPr>
       </w:pPr>
-      <w:bookmarkStart w:id="17" w:name="_Toc133328304"/>
+      <w:bookmarkStart w:id="18" w:name="_Toc133328304"/>
       <w:r>
         <w:rPr>
           <w:i w:val="0"/>
@@ -10271,7 +10415,7 @@
         </w:rPr>
         <w:t xml:space="preserve"> Dstar lite path on 2D grid.</w:t>
       </w:r>
-      <w:bookmarkEnd w:id="17"/>
+      <w:bookmarkEnd w:id="18"/>
     </w:p>
     <w:p>
       <w:pPr>
@@ -10411,7 +10555,7 @@
           <w:noProof/>
         </w:rPr>
       </w:pPr>
-      <w:bookmarkStart w:id="18" w:name="_Toc133328305"/>
+      <w:bookmarkStart w:id="19" w:name="_Toc133328305"/>
       <w:r>
         <w:rPr>
           <w:i w:val="0"/>
@@ -10505,7 +10649,7 @@
         </w:rPr>
         <w:t xml:space="preserve"> How Dstar path changes with wall on path.</w:t>
       </w:r>
-      <w:bookmarkEnd w:id="18"/>
+      <w:bookmarkEnd w:id="19"/>
     </w:p>
     <w:p>
       <w:pPr>
@@ -10556,14 +10700,14 @@
       <w:pPr>
         <w:pStyle w:val="Heading2"/>
       </w:pPr>
-      <w:bookmarkStart w:id="19" w:name="_Toc133328257"/>
+      <w:bookmarkStart w:id="20" w:name="_Toc133344700"/>
       <w:r>
         <w:t>Astar Search Pathfinding Algorithm</w:t>
       </w:r>
       <w:r>
         <w:t>.</w:t>
       </w:r>
-      <w:bookmarkEnd w:id="19"/>
+      <w:bookmarkEnd w:id="20"/>
       <w:r>
         <w:t xml:space="preserve"> </w:t>
       </w:r>
@@ -10572,11 +10716,11 @@
       <w:pPr>
         <w:pStyle w:val="Heading3"/>
       </w:pPr>
-      <w:bookmarkStart w:id="20" w:name="_Toc133328258"/>
+      <w:bookmarkStart w:id="21" w:name="_Toc133344701"/>
       <w:r>
         <w:t>Overview</w:t>
       </w:r>
-      <w:bookmarkEnd w:id="20"/>
+      <w:bookmarkEnd w:id="21"/>
     </w:p>
     <w:p>
       <w:pPr>
@@ -10687,7 +10831,7 @@
           <w:iCs w:val="0"/>
         </w:rPr>
       </w:pPr>
-      <w:bookmarkStart w:id="21" w:name="_Toc133328306"/>
+      <w:bookmarkStart w:id="22" w:name="_Toc133328306"/>
       <w:r>
         <w:rPr>
           <w:i w:val="0"/>
@@ -10781,17 +10925,17 @@
         </w:rPr>
         <w:t>Astar path.</w:t>
       </w:r>
-      <w:bookmarkEnd w:id="21"/>
+      <w:bookmarkEnd w:id="22"/>
     </w:p>
     <w:p>
       <w:pPr>
         <w:pStyle w:val="Heading3"/>
       </w:pPr>
-      <w:bookmarkStart w:id="22" w:name="_Toc133328259"/>
+      <w:bookmarkStart w:id="23" w:name="_Toc133344702"/>
       <w:r>
         <w:t>Key Information</w:t>
       </w:r>
-      <w:bookmarkEnd w:id="22"/>
+      <w:bookmarkEnd w:id="23"/>
     </w:p>
     <w:p>
       <w:pPr>
@@ -11275,11 +11419,11 @@
       <w:pPr>
         <w:pStyle w:val="Heading3"/>
       </w:pPr>
-      <w:bookmarkStart w:id="23" w:name="_Toc133328260"/>
+      <w:bookmarkStart w:id="24" w:name="_Toc133344703"/>
       <w:r>
         <w:t>Algorithm</w:t>
       </w:r>
-      <w:bookmarkEnd w:id="23"/>
+      <w:bookmarkEnd w:id="24"/>
     </w:p>
     <w:p>
       <w:pPr>
@@ -11787,7 +11931,7 @@
       <w:pPr>
         <w:pStyle w:val="Heading2"/>
       </w:pPr>
-      <w:bookmarkStart w:id="24" w:name="_Toc133328261"/>
+      <w:bookmarkStart w:id="25" w:name="_Toc133344704"/>
       <w:r>
         <w:lastRenderedPageBreak/>
         <w:t>Lifelong planning Astar Search Pathfinding Algorithm</w:t>
@@ -11795,7 +11939,7 @@
       <w:r>
         <w:t>.</w:t>
       </w:r>
-      <w:bookmarkEnd w:id="24"/>
+      <w:bookmarkEnd w:id="25"/>
       <w:r>
         <w:t xml:space="preserve"> </w:t>
       </w:r>
@@ -11804,11 +11948,11 @@
       <w:pPr>
         <w:pStyle w:val="Heading3"/>
       </w:pPr>
-      <w:bookmarkStart w:id="25" w:name="_Toc133328262"/>
+      <w:bookmarkStart w:id="26" w:name="_Toc133344705"/>
       <w:r>
         <w:t>Overview</w:t>
       </w:r>
-      <w:bookmarkEnd w:id="25"/>
+      <w:bookmarkEnd w:id="26"/>
     </w:p>
     <w:p>
       <w:pPr>
@@ -11978,7 +12122,7 @@
           <w:iCs w:val="0"/>
         </w:rPr>
       </w:pPr>
-      <w:bookmarkStart w:id="26" w:name="_Toc133328307"/>
+      <w:bookmarkStart w:id="27" w:name="_Toc133328307"/>
       <w:r>
         <w:rPr>
           <w:i w:val="0"/>
@@ -12072,7 +12216,7 @@
         </w:rPr>
         <w:t xml:space="preserve"> Lpa* path.</w:t>
       </w:r>
-      <w:bookmarkEnd w:id="26"/>
+      <w:bookmarkEnd w:id="27"/>
     </w:p>
     <w:p>
       <w:r>
@@ -12084,11 +12228,11 @@
       <w:pPr>
         <w:pStyle w:val="Heading3"/>
       </w:pPr>
-      <w:bookmarkStart w:id="27" w:name="_Toc133328263"/>
+      <w:bookmarkStart w:id="28" w:name="_Toc133344706"/>
       <w:r>
         <w:t>Key Information</w:t>
       </w:r>
-      <w:bookmarkEnd w:id="27"/>
+      <w:bookmarkEnd w:id="28"/>
       <w:r>
         <w:t xml:space="preserve"> </w:t>
       </w:r>
@@ -12453,11 +12597,11 @@
       <w:pPr>
         <w:pStyle w:val="Heading3"/>
       </w:pPr>
-      <w:bookmarkStart w:id="28" w:name="_Toc133328264"/>
+      <w:bookmarkStart w:id="29" w:name="_Toc133344707"/>
       <w:r>
         <w:t>Algorithm</w:t>
       </w:r>
-      <w:bookmarkEnd w:id="28"/>
+      <w:bookmarkEnd w:id="29"/>
     </w:p>
     <w:p>
       <w:pPr>
@@ -12518,7 +12662,7 @@
           <w:lang w:val="en-GB"/>
         </w:rPr>
       </w:pPr>
-      <w:bookmarkStart w:id="29" w:name="_Toc133328308"/>
+      <w:bookmarkStart w:id="30" w:name="_Toc133328308"/>
       <w:r>
         <w:rPr>
           <w:i w:val="0"/>
@@ -12625,7 +12769,7 @@
         </w:rPr>
         <w:t xml:space="preserve"> Lpa* algorithm</w:t>
       </w:r>
-      <w:bookmarkEnd w:id="29"/>
+      <w:bookmarkEnd w:id="30"/>
     </w:p>
     <w:p>
       <w:r>
@@ -13007,7 +13151,7 @@
           <w:iCs w:val="0"/>
         </w:rPr>
       </w:pPr>
-      <w:bookmarkStart w:id="30" w:name="_Toc133328309"/>
+      <w:bookmarkStart w:id="31" w:name="_Toc133328309"/>
       <w:r>
         <w:rPr>
           <w:i w:val="0"/>
@@ -13101,7 +13245,7 @@
         </w:rPr>
         <w:t xml:space="preserve"> Lpa* path without walls vs with walls.</w:t>
       </w:r>
-      <w:bookmarkEnd w:id="30"/>
+      <w:bookmarkEnd w:id="31"/>
     </w:p>
     <w:p>
       <w:pPr>
@@ -13115,7 +13259,7 @@
       <w:pPr>
         <w:pStyle w:val="Heading2"/>
       </w:pPr>
-      <w:bookmarkStart w:id="31" w:name="_Toc133328265"/>
+      <w:bookmarkStart w:id="32" w:name="_Toc133344708"/>
       <w:r>
         <w:lastRenderedPageBreak/>
         <w:t>Dijkstra’s</w:t>
@@ -13123,7 +13267,7 @@
       <w:r>
         <w:t xml:space="preserve"> Search Pathfinding Algorithm</w:t>
       </w:r>
-      <w:bookmarkEnd w:id="31"/>
+      <w:bookmarkEnd w:id="32"/>
       <w:r>
         <w:t xml:space="preserve"> </w:t>
       </w:r>
@@ -13132,11 +13276,11 @@
       <w:pPr>
         <w:pStyle w:val="Heading3"/>
       </w:pPr>
-      <w:bookmarkStart w:id="32" w:name="_Toc133328266"/>
+      <w:bookmarkStart w:id="33" w:name="_Toc133344709"/>
       <w:r>
         <w:t>Overview</w:t>
       </w:r>
-      <w:bookmarkEnd w:id="32"/>
+      <w:bookmarkEnd w:id="33"/>
     </w:p>
     <w:p>
       <w:pPr>
@@ -13186,11 +13330,11 @@
       <w:pPr>
         <w:pStyle w:val="Heading3"/>
       </w:pPr>
-      <w:bookmarkStart w:id="33" w:name="_Toc133328267"/>
+      <w:bookmarkStart w:id="34" w:name="_Toc133344710"/>
       <w:r>
         <w:t>Key Information</w:t>
       </w:r>
-      <w:bookmarkEnd w:id="33"/>
+      <w:bookmarkEnd w:id="34"/>
     </w:p>
     <w:p>
       <w:pPr>
@@ -13403,11 +13547,11 @@
       <w:pPr>
         <w:pStyle w:val="Heading3"/>
       </w:pPr>
-      <w:bookmarkStart w:id="34" w:name="_Toc133328268"/>
+      <w:bookmarkStart w:id="35" w:name="_Toc133344711"/>
       <w:r>
         <w:t>Algorithm</w:t>
       </w:r>
-      <w:bookmarkEnd w:id="34"/>
+      <w:bookmarkEnd w:id="35"/>
     </w:p>
     <w:p>
       <w:pPr>
@@ -13708,7 +13852,7 @@
           <w:szCs w:val="24"/>
         </w:rPr>
       </w:pPr>
-      <w:bookmarkStart w:id="35" w:name="_Toc133328310"/>
+      <w:bookmarkStart w:id="36" w:name="_Toc133328310"/>
       <w:r>
         <w:rPr>
           <w:i w:val="0"/>
@@ -13802,7 +13946,7 @@
         </w:rPr>
         <w:t xml:space="preserve"> Dijkstra's path without walls vs with walls.</w:t>
       </w:r>
-      <w:bookmarkEnd w:id="35"/>
+      <w:bookmarkEnd w:id="36"/>
     </w:p>
     <w:p>
       <w:pPr>
@@ -13954,11 +14098,11 @@
       <w:pPr>
         <w:pStyle w:val="Heading2"/>
       </w:pPr>
-      <w:bookmarkStart w:id="36" w:name="_Toc133328269"/>
+      <w:bookmarkStart w:id="37" w:name="_Toc133344712"/>
       <w:r>
         <w:t>Depth first Search Pathfinding Algorithm</w:t>
       </w:r>
-      <w:bookmarkEnd w:id="36"/>
+      <w:bookmarkEnd w:id="37"/>
       <w:r>
         <w:t xml:space="preserve"> </w:t>
       </w:r>
@@ -13967,11 +14111,11 @@
       <w:pPr>
         <w:pStyle w:val="Heading3"/>
       </w:pPr>
-      <w:bookmarkStart w:id="37" w:name="_Toc133328270"/>
+      <w:bookmarkStart w:id="38" w:name="_Toc133344713"/>
       <w:r>
         <w:t>Overview</w:t>
       </w:r>
-      <w:bookmarkEnd w:id="37"/>
+      <w:bookmarkEnd w:id="38"/>
     </w:p>
     <w:p>
       <w:pPr>
@@ -14142,11 +14286,11 @@
       <w:pPr>
         <w:pStyle w:val="Heading3"/>
       </w:pPr>
-      <w:bookmarkStart w:id="38" w:name="_Toc133328271"/>
+      <w:bookmarkStart w:id="39" w:name="_Toc133344714"/>
       <w:r>
         <w:t>Key Information</w:t>
       </w:r>
-      <w:bookmarkEnd w:id="38"/>
+      <w:bookmarkEnd w:id="39"/>
     </w:p>
     <w:p>
       <w:pPr>
@@ -14236,11 +14380,11 @@
       <w:pPr>
         <w:pStyle w:val="Heading3"/>
       </w:pPr>
-      <w:bookmarkStart w:id="39" w:name="_Toc133328272"/>
+      <w:bookmarkStart w:id="40" w:name="_Toc133344715"/>
       <w:r>
         <w:t>Algorithm</w:t>
       </w:r>
-      <w:bookmarkEnd w:id="39"/>
+      <w:bookmarkEnd w:id="40"/>
     </w:p>
     <w:p>
       <w:pPr>
@@ -14448,7 +14592,7 @@
           <w:szCs w:val="24"/>
         </w:rPr>
       </w:pPr>
-      <w:bookmarkStart w:id="40" w:name="_Toc133328311"/>
+      <w:bookmarkStart w:id="41" w:name="_Toc133328311"/>
       <w:r>
         <w:rPr>
           <w:i w:val="0"/>
@@ -14542,7 +14686,7 @@
         </w:rPr>
         <w:t xml:space="preserve"> Depth first search algorithm without walls vs with walls.</w:t>
       </w:r>
-      <w:bookmarkEnd w:id="40"/>
+      <w:bookmarkEnd w:id="41"/>
     </w:p>
     <w:p>
       <w:pPr>
@@ -14664,7 +14808,7 @@
       <w:pPr>
         <w:pStyle w:val="Heading2"/>
       </w:pPr>
-      <w:bookmarkStart w:id="41" w:name="_Toc133328273"/>
+      <w:bookmarkStart w:id="42" w:name="_Toc133344716"/>
       <w:r>
         <w:lastRenderedPageBreak/>
         <w:t>J</w:t>
@@ -14678,7 +14822,7 @@
       <w:r>
         <w:t xml:space="preserve"> Algorithm</w:t>
       </w:r>
-      <w:bookmarkEnd w:id="41"/>
+      <w:bookmarkEnd w:id="42"/>
     </w:p>
     <w:p>
       <w:pPr>
@@ -14687,11 +14831,11 @@
       <w:r>
         <w:t xml:space="preserve"> </w:t>
       </w:r>
-      <w:bookmarkStart w:id="42" w:name="_Toc133328274"/>
+      <w:bookmarkStart w:id="43" w:name="_Toc133344717"/>
       <w:r>
         <w:t>Overview</w:t>
       </w:r>
-      <w:bookmarkEnd w:id="42"/>
+      <w:bookmarkEnd w:id="43"/>
     </w:p>
     <w:p>
       <w:pPr>
@@ -14707,11 +14851,11 @@
       <w:pPr>
         <w:pStyle w:val="Heading3"/>
       </w:pPr>
-      <w:bookmarkStart w:id="43" w:name="_Toc133328275"/>
+      <w:bookmarkStart w:id="44" w:name="_Toc133344718"/>
       <w:r>
         <w:t>Key Information</w:t>
       </w:r>
-      <w:bookmarkEnd w:id="43"/>
+      <w:bookmarkEnd w:id="44"/>
     </w:p>
     <w:p>
       <w:pPr>
@@ -14726,11 +14870,11 @@
       <w:pPr>
         <w:pStyle w:val="Heading3"/>
       </w:pPr>
-      <w:bookmarkStart w:id="44" w:name="_Toc133328276"/>
+      <w:bookmarkStart w:id="45" w:name="_Toc133344719"/>
       <w:r>
         <w:t>Algorithm</w:t>
       </w:r>
-      <w:bookmarkEnd w:id="44"/>
+      <w:bookmarkEnd w:id="45"/>
     </w:p>
     <w:p>
       <w:pPr>
@@ -14797,12 +14941,12 @@
       <w:pPr>
         <w:pStyle w:val="Heading2"/>
       </w:pPr>
-      <w:bookmarkStart w:id="45" w:name="_Toc133328277"/>
+      <w:bookmarkStart w:id="46" w:name="_Toc133344720"/>
       <w:r>
         <w:lastRenderedPageBreak/>
         <w:t>How to compare the algorithms.</w:t>
       </w:r>
-      <w:bookmarkEnd w:id="45"/>
+      <w:bookmarkEnd w:id="46"/>
     </w:p>
     <w:p>
       <w:pPr>
@@ -15006,11 +15150,11 @@
       <w:pPr>
         <w:pStyle w:val="Heading2"/>
       </w:pPr>
-      <w:bookmarkStart w:id="46" w:name="_Toc133328278"/>
+      <w:bookmarkStart w:id="47" w:name="_Toc133344721"/>
       <w:r>
         <w:t>Controls necessary for fair comparison</w:t>
       </w:r>
-      <w:bookmarkEnd w:id="46"/>
+      <w:bookmarkEnd w:id="47"/>
     </w:p>
     <w:p>
       <w:pPr>
@@ -15242,12 +15386,12 @@
       <w:pPr>
         <w:pStyle w:val="Heading1"/>
       </w:pPr>
-      <w:bookmarkStart w:id="47" w:name="_Toc133328279"/>
+      <w:bookmarkStart w:id="48" w:name="_Toc133344722"/>
       <w:r>
         <w:lastRenderedPageBreak/>
         <w:t>Study/Methodology</w:t>
       </w:r>
-      <w:bookmarkEnd w:id="47"/>
+      <w:bookmarkEnd w:id="48"/>
     </w:p>
     <w:p>
       <w:pPr>
@@ -15288,11 +15432,11 @@
       <w:pPr>
         <w:pStyle w:val="Heading2"/>
       </w:pPr>
-      <w:bookmarkStart w:id="48" w:name="_Toc133328280"/>
+      <w:bookmarkStart w:id="49" w:name="_Toc133344723"/>
       <w:r>
         <w:t>Implementing Astar</w:t>
       </w:r>
-      <w:bookmarkEnd w:id="48"/>
+      <w:bookmarkEnd w:id="49"/>
     </w:p>
     <w:p>
       <w:pPr>
@@ -15399,7 +15543,7 @@
       <w:pPr>
         <w:pStyle w:val="Heading2"/>
       </w:pPr>
-      <w:bookmarkStart w:id="49" w:name="_Toc133328281"/>
+      <w:bookmarkStart w:id="50" w:name="_Toc133344724"/>
       <w:r>
         <w:lastRenderedPageBreak/>
         <w:t>Implementing Dstar</w:t>
@@ -15407,7 +15551,7 @@
       <w:r>
         <w:t xml:space="preserve"> Lite</w:t>
       </w:r>
-      <w:bookmarkEnd w:id="49"/>
+      <w:bookmarkEnd w:id="50"/>
     </w:p>
     <w:p>
       <w:pPr>
@@ -15562,7 +15706,7 @@
       <w:pPr>
         <w:pStyle w:val="Heading2"/>
       </w:pPr>
-      <w:bookmarkStart w:id="50" w:name="_Toc133328282"/>
+      <w:bookmarkStart w:id="51" w:name="_Toc133344725"/>
       <w:r>
         <w:t xml:space="preserve">Implementing </w:t>
       </w:r>
@@ -15572,7 +15716,7 @@
       <w:r>
         <w:t xml:space="preserve"> Search Algorithm</w:t>
       </w:r>
-      <w:bookmarkEnd w:id="50"/>
+      <w:bookmarkEnd w:id="51"/>
     </w:p>
     <w:p>
       <w:r>
@@ -15621,11 +15765,11 @@
       <w:pPr>
         <w:pStyle w:val="Heading2"/>
       </w:pPr>
-      <w:bookmarkStart w:id="51" w:name="_Toc133328283"/>
+      <w:bookmarkStart w:id="52" w:name="_Toc133344726"/>
       <w:r>
         <w:t>Implementing Lifelong Planning Astar</w:t>
       </w:r>
-      <w:bookmarkEnd w:id="51"/>
+      <w:bookmarkEnd w:id="52"/>
     </w:p>
     <w:p>
       <w:r>
@@ -15697,11 +15841,11 @@
       <w:pPr>
         <w:pStyle w:val="Heading2"/>
       </w:pPr>
-      <w:bookmarkStart w:id="52" w:name="_Toc133328284"/>
+      <w:bookmarkStart w:id="53" w:name="_Toc133344727"/>
       <w:r>
         <w:t>Implementing Depth First Search</w:t>
       </w:r>
-      <w:bookmarkEnd w:id="52"/>
+      <w:bookmarkEnd w:id="53"/>
     </w:p>
     <w:p>
       <w:r>
@@ -15728,12 +15872,12 @@
       <w:pPr>
         <w:pStyle w:val="Heading2"/>
       </w:pPr>
-      <w:bookmarkStart w:id="53" w:name="_Toc133328285"/>
+      <w:bookmarkStart w:id="54" w:name="_Toc133344728"/>
       <w:r>
         <w:lastRenderedPageBreak/>
         <w:t>Implementing Jump Point Search</w:t>
       </w:r>
-      <w:bookmarkEnd w:id="53"/>
+      <w:bookmarkEnd w:id="54"/>
       <w:r>
         <w:t xml:space="preserve"> </w:t>
       </w:r>
@@ -15757,7 +15901,7 @@
       <w:pPr>
         <w:pStyle w:val="Heading1"/>
       </w:pPr>
-      <w:bookmarkStart w:id="54" w:name="_Toc133328286"/>
+      <w:bookmarkStart w:id="55" w:name="_Toc133344729"/>
       <w:r>
         <w:lastRenderedPageBreak/>
         <w:t xml:space="preserve">Evaluation </w:t>
@@ -15765,7 +15909,7 @@
       <w:r>
         <w:t>and Discussion</w:t>
       </w:r>
-      <w:bookmarkEnd w:id="54"/>
+      <w:bookmarkEnd w:id="55"/>
     </w:p>
     <w:p>
       <w:pPr>
@@ -15800,7 +15944,7 @@
           <w:lang w:val="ga-IE"/>
         </w:rPr>
       </w:pPr>
-      <w:bookmarkStart w:id="55" w:name="_Toc133328287"/>
+      <w:bookmarkStart w:id="56" w:name="_Toc133344730"/>
       <w:r>
         <w:rPr>
           <w:lang w:val="ga-IE"/>
@@ -15819,7 +15963,7 @@
         </w:rPr>
         <w:t>?</w:t>
       </w:r>
-      <w:bookmarkEnd w:id="55"/>
+      <w:bookmarkEnd w:id="56"/>
     </w:p>
     <w:p>
       <w:pPr>
@@ -16357,7 +16501,7 @@
           <w:lang w:val="ga-IE"/>
         </w:rPr>
       </w:pPr>
-      <w:bookmarkStart w:id="56" w:name="_Toc133328288"/>
+      <w:bookmarkStart w:id="57" w:name="_Toc133344731"/>
       <w:r>
         <w:rPr>
           <w:lang w:val="ga-IE"/>
@@ -16365,7 +16509,7 @@
         <w:lastRenderedPageBreak/>
         <w:t>Results</w:t>
       </w:r>
-      <w:bookmarkEnd w:id="56"/>
+      <w:bookmarkEnd w:id="57"/>
     </w:p>
     <w:p>
       <w:pPr>
@@ -16374,24 +16518,24 @@
           <w:lang w:val="ga-IE"/>
         </w:rPr>
       </w:pPr>
-      <w:bookmarkStart w:id="57" w:name="_Toc133328289"/>
+      <w:bookmarkStart w:id="58" w:name="_Toc133344732"/>
       <w:r>
         <w:rPr>
           <w:lang w:val="ga-IE"/>
         </w:rPr>
         <w:t>Calculation of average times examples</w:t>
       </w:r>
-      <w:bookmarkEnd w:id="57"/>
+      <w:bookmarkEnd w:id="58"/>
     </w:p>
     <w:p>
       <w:pPr>
         <w:pStyle w:val="Heading3"/>
       </w:pPr>
-      <w:bookmarkStart w:id="58" w:name="_Toc133328290"/>
+      <w:bookmarkStart w:id="59" w:name="_Toc133344733"/>
       <w:r>
         <w:t>Small grid times with 0 Walls</w:t>
       </w:r>
-      <w:bookmarkEnd w:id="58"/>
+      <w:bookmarkEnd w:id="59"/>
     </w:p>
     <w:p/>
     <w:tbl>
@@ -16886,7 +17030,7 @@
           <w:iCs w:val="0"/>
         </w:rPr>
       </w:pPr>
-      <w:bookmarkStart w:id="59" w:name="_Toc133328312"/>
+      <w:bookmarkStart w:id="60" w:name="_Toc133328312"/>
       <w:r>
         <w:rPr>
           <w:i w:val="0"/>
@@ -16980,21 +17124,21 @@
         </w:rPr>
         <w:t xml:space="preserve"> Small grid times 0 walls</w:t>
       </w:r>
-      <w:bookmarkEnd w:id="59"/>
+      <w:bookmarkEnd w:id="60"/>
     </w:p>
     <w:p/>
     <w:p>
       <w:pPr>
         <w:pStyle w:val="Heading3"/>
       </w:pPr>
-      <w:bookmarkStart w:id="60" w:name="_Toc133328291"/>
+      <w:bookmarkStart w:id="61" w:name="_Toc133344734"/>
       <w:r>
         <w:t xml:space="preserve">Medium </w:t>
       </w:r>
       <w:r>
         <w:t>grid times with 0 Walls</w:t>
       </w:r>
-      <w:bookmarkEnd w:id="60"/>
+      <w:bookmarkEnd w:id="61"/>
     </w:p>
     <w:tbl>
       <w:tblPr>
@@ -17501,7 +17645,7 @@
         <w:pStyle w:val="Caption"/>
         <w:jc w:val="center"/>
       </w:pPr>
-      <w:bookmarkStart w:id="61" w:name="_Toc133328313"/>
+      <w:bookmarkStart w:id="62" w:name="_Toc133328313"/>
       <w:r>
         <w:t xml:space="preserve">Table </w:t>
       </w:r>
@@ -17561,7 +17705,7 @@
         </w:rPr>
         <w:t xml:space="preserve"> grid times 0 walls</w:t>
       </w:r>
-      <w:bookmarkEnd w:id="61"/>
+      <w:bookmarkEnd w:id="62"/>
     </w:p>
     <w:p>
       <w:pPr>
@@ -17575,7 +17719,7 @@
       <w:pPr>
         <w:pStyle w:val="Heading3"/>
       </w:pPr>
-      <w:bookmarkStart w:id="62" w:name="_Toc133328292"/>
+      <w:bookmarkStart w:id="63" w:name="_Toc133344735"/>
       <w:r>
         <w:lastRenderedPageBreak/>
         <w:t xml:space="preserve">Large </w:t>
@@ -17583,7 +17727,7 @@
       <w:r>
         <w:t>grid times with 0 Walls</w:t>
       </w:r>
-      <w:bookmarkEnd w:id="62"/>
+      <w:bookmarkEnd w:id="63"/>
     </w:p>
     <w:tbl>
       <w:tblPr>
@@ -18087,7 +18231,7 @@
           <w:iCs w:val="0"/>
         </w:rPr>
       </w:pPr>
-      <w:bookmarkStart w:id="63" w:name="_Toc133328314"/>
+      <w:bookmarkStart w:id="64" w:name="_Toc133328314"/>
       <w:r>
         <w:rPr>
           <w:i w:val="0"/>
@@ -18195,7 +18339,7 @@
         </w:rPr>
         <w:t xml:space="preserve"> grid times 0 walls</w:t>
       </w:r>
-      <w:bookmarkEnd w:id="63"/>
+      <w:bookmarkEnd w:id="64"/>
     </w:p>
     <w:p>
       <w:pPr>
@@ -18899,7 +19043,7 @@
           <w:iCs w:val="0"/>
         </w:rPr>
       </w:pPr>
-      <w:bookmarkStart w:id="64" w:name="_Toc133328315"/>
+      <w:bookmarkStart w:id="65" w:name="_Toc133328315"/>
       <w:r>
         <w:rPr>
           <w:i w:val="0"/>
@@ -19000,7 +19144,7 @@
         </w:rPr>
         <w:t>Comparison results.</w:t>
       </w:r>
-      <w:bookmarkEnd w:id="64"/>
+      <w:bookmarkEnd w:id="65"/>
     </w:p>
     <w:p>
       <w:pPr>
@@ -19320,7 +19464,7 @@
         <w:pStyle w:val="Caption"/>
         <w:jc w:val="center"/>
       </w:pPr>
-      <w:bookmarkStart w:id="65" w:name="_Toc133328316"/>
+      <w:bookmarkStart w:id="66" w:name="_Toc133328316"/>
       <w:r>
         <w:t xml:space="preserve">Table </w:t>
       </w:r>
@@ -19366,7 +19510,7 @@
       <w:r>
         <w:t xml:space="preserve"> Comparison of implementation</w:t>
       </w:r>
-      <w:bookmarkEnd w:id="65"/>
+      <w:bookmarkEnd w:id="66"/>
     </w:p>
     <w:p>
       <w:pPr>
@@ -19400,12 +19544,12 @@
       <w:pPr>
         <w:pStyle w:val="Heading1"/>
       </w:pPr>
-      <w:bookmarkStart w:id="66" w:name="_Toc133328293"/>
+      <w:bookmarkStart w:id="67" w:name="_Toc133344736"/>
       <w:r>
         <w:lastRenderedPageBreak/>
         <w:t>Project Milestones</w:t>
       </w:r>
-      <w:bookmarkEnd w:id="66"/>
+      <w:bookmarkEnd w:id="67"/>
     </w:p>
     <w:p>
       <w:pPr>
@@ -19891,12 +20035,12 @@
       <w:pPr>
         <w:pStyle w:val="Heading1"/>
       </w:pPr>
-      <w:bookmarkStart w:id="67" w:name="_Toc133328294"/>
+      <w:bookmarkStart w:id="68" w:name="_Toc133344737"/>
       <w:r>
         <w:lastRenderedPageBreak/>
         <w:t>Major Technical Achievements</w:t>
       </w:r>
-      <w:bookmarkEnd w:id="67"/>
+      <w:bookmarkEnd w:id="68"/>
     </w:p>
     <w:p>
       <w:pPr>
@@ -20033,12 +20177,12 @@
       <w:pPr>
         <w:pStyle w:val="Heading1"/>
       </w:pPr>
-      <w:bookmarkStart w:id="68" w:name="_Toc133328295"/>
+      <w:bookmarkStart w:id="69" w:name="_Toc133344738"/>
       <w:r>
         <w:lastRenderedPageBreak/>
         <w:t>Project Review</w:t>
       </w:r>
-      <w:bookmarkEnd w:id="68"/>
+      <w:bookmarkEnd w:id="69"/>
     </w:p>
     <w:p>
       <w:pPr>
@@ -20233,7 +20377,7 @@
       <w:pPr>
         <w:spacing w:after="0" w:line="276" w:lineRule="auto"/>
       </w:pPr>
-      <w:bookmarkStart w:id="69" w:name="_Toc54714378"/>
+      <w:bookmarkStart w:id="70" w:name="_Toc54714378"/>
       <w:r>
         <w:br w:type="page"/>
       </w:r>
@@ -20242,16 +20386,16 @@
       <w:pPr>
         <w:pStyle w:val="Heading1"/>
       </w:pPr>
-      <w:bookmarkStart w:id="70" w:name="_Toc133328296"/>
+      <w:bookmarkStart w:id="71" w:name="_Toc133344739"/>
       <w:r>
         <w:lastRenderedPageBreak/>
         <w:t>Conclusions</w:t>
       </w:r>
-      <w:bookmarkEnd w:id="69"/>
+      <w:bookmarkEnd w:id="70"/>
       <w:r>
         <w:t xml:space="preserve"> and discussion of results</w:t>
       </w:r>
-      <w:bookmarkEnd w:id="70"/>
+      <w:bookmarkEnd w:id="71"/>
     </w:p>
     <w:p>
       <w:r>
@@ -20447,12 +20591,12 @@
       <w:pPr>
         <w:pStyle w:val="Heading1"/>
       </w:pPr>
-      <w:bookmarkStart w:id="71" w:name="_Toc133328297"/>
+      <w:bookmarkStart w:id="72" w:name="_Toc133344740"/>
       <w:r>
         <w:lastRenderedPageBreak/>
         <w:t>Future Work</w:t>
       </w:r>
-      <w:bookmarkEnd w:id="71"/>
+      <w:bookmarkEnd w:id="72"/>
     </w:p>
     <w:p>
       <w:r>
@@ -20475,7 +20619,7 @@
       <w:pPr>
         <w:pStyle w:val="Heading2"/>
       </w:pPr>
-      <w:bookmarkStart w:id="72" w:name="_Toc133328298"/>
+      <w:bookmarkStart w:id="73" w:name="_Toc133344741"/>
       <w:r>
         <w:t xml:space="preserve">How </w:t>
       </w:r>
@@ -20485,7 +20629,7 @@
       <w:r>
         <w:t>?</w:t>
       </w:r>
-      <w:bookmarkEnd w:id="72"/>
+      <w:bookmarkEnd w:id="73"/>
     </w:p>
     <w:p>
       <w:pPr>
@@ -20643,7 +20787,7 @@
       <w:pPr>
         <w:pStyle w:val="Heading2"/>
       </w:pPr>
-      <w:bookmarkStart w:id="73" w:name="_Toc133328299"/>
+      <w:bookmarkStart w:id="74" w:name="_Toc133344742"/>
       <w:r>
         <w:t xml:space="preserve">What advice </w:t>
       </w:r>
@@ -20653,7 +20797,7 @@
       <w:r>
         <w:t>project topic?</w:t>
       </w:r>
-      <w:bookmarkEnd w:id="73"/>
+      <w:bookmarkEnd w:id="74"/>
     </w:p>
     <w:p>
       <w:pPr>
@@ -20699,12 +20843,12 @@
       <w:pPr>
         <w:pStyle w:val="Heading1"/>
       </w:pPr>
-      <w:bookmarkStart w:id="74" w:name="_Toc133328300"/>
+      <w:bookmarkStart w:id="75" w:name="_Toc133344743"/>
       <w:r>
         <w:lastRenderedPageBreak/>
         <w:t>References</w:t>
       </w:r>
-      <w:bookmarkEnd w:id="74"/>
+      <w:bookmarkEnd w:id="75"/>
       <w:r>
         <w:t xml:space="preserve"> </w:t>
       </w:r>
@@ -21535,12 +21679,12 @@
       <w:pPr>
         <w:pStyle w:val="Heading1"/>
       </w:pPr>
-      <w:bookmarkStart w:id="75" w:name="_Toc133328301"/>
+      <w:bookmarkStart w:id="76" w:name="_Toc133344744"/>
       <w:r>
         <w:lastRenderedPageBreak/>
         <w:t>Appendices</w:t>
       </w:r>
-      <w:bookmarkEnd w:id="75"/>
+      <w:bookmarkEnd w:id="76"/>
     </w:p>
     <w:p>
       <w:pPr>
@@ -23135,180 +23279,6 @@
           </w:p>
         </w:tc>
       </w:tr>
-      <w:tr>
-        <w:tc>
-          <w:tcPr>
-            <w:cnfStyle w:val="001000000000" w:firstRow="0" w:lastRow="0" w:firstColumn="1" w:lastColumn="0" w:oddVBand="0" w:evenVBand="0" w:oddHBand="0" w:evenHBand="0" w:firstRowFirstColumn="0" w:firstRowLastColumn="0" w:lastRowFirstColumn="0" w:lastRowLastColumn="0"/>
-            <w:tcW w:w="4508" w:type="dxa"/>
-            <w:vAlign w:val="center"/>
-          </w:tcPr>
-          <w:p>
-            <w:pPr>
-              <w:spacing w:before="100" w:beforeAutospacing="1" w:after="100" w:afterAutospacing="1" w:line="276" w:lineRule="auto"/>
-              <w:jc w:val="center"/>
-              <w:rPr>
-                <w:rFonts w:eastAsia="Times New Roman"/>
-                <w:szCs w:val="24"/>
-              </w:rPr>
-            </w:pPr>
-            <w:r>
-              <w:rPr>
-                <w:rFonts w:eastAsia="Times New Roman"/>
-                <w:szCs w:val="24"/>
-              </w:rPr>
-              <w:t xml:space="preserve">Jump Point Search </w:t>
-            </w:r>
-            <w:r>
-              <w:rPr>
-                <w:rFonts w:eastAsia="Times New Roman"/>
-                <w:szCs w:val="24"/>
-              </w:rPr>
-              <w:t>S</w:t>
-            </w:r>
-            <w:r>
-              <w:rPr>
-                <w:rFonts w:eastAsia="Times New Roman"/>
-                <w:szCs w:val="24"/>
-              </w:rPr>
-              <w:t xml:space="preserve">mall </w:t>
-            </w:r>
-            <w:r>
-              <w:rPr>
-                <w:rFonts w:eastAsia="Times New Roman"/>
-                <w:szCs w:val="24"/>
-              </w:rPr>
-              <w:t>G</w:t>
-            </w:r>
-            <w:r>
-              <w:rPr>
-                <w:rFonts w:eastAsia="Times New Roman"/>
-                <w:szCs w:val="24"/>
-              </w:rPr>
-              <w:t>rid first 50</w:t>
-            </w:r>
-          </w:p>
-        </w:tc>
-        <w:tc>
-          <w:tcPr>
-            <w:tcW w:w="4508" w:type="dxa"/>
-            <w:vAlign w:val="center"/>
-          </w:tcPr>
-          <w:p>
-            <w:pPr>
-              <w:spacing w:before="100" w:beforeAutospacing="1" w:after="100" w:afterAutospacing="1" w:line="276" w:lineRule="auto"/>
-              <w:jc w:val="center"/>
-              <w:cnfStyle w:val="000000000000" w:firstRow="0" w:lastRow="0" w:firstColumn="0" w:lastColumn="0" w:oddVBand="0" w:evenVBand="0" w:oddHBand="0" w:evenHBand="0" w:firstRowFirstColumn="0" w:firstRowLastColumn="0" w:lastRowFirstColumn="0" w:lastRowLastColumn="0"/>
-              <w:rPr>
-                <w:rFonts w:eastAsia="Times New Roman"/>
-                <w:szCs w:val="24"/>
-              </w:rPr>
-            </w:pPr>
-          </w:p>
-        </w:tc>
-      </w:tr>
-      <w:tr>
-        <w:trPr>
-          <w:cnfStyle w:val="000000100000" w:firstRow="0" w:lastRow="0" w:firstColumn="0" w:lastColumn="0" w:oddVBand="0" w:evenVBand="0" w:oddHBand="1" w:evenHBand="0" w:firstRowFirstColumn="0" w:firstRowLastColumn="0" w:lastRowFirstColumn="0" w:lastRowLastColumn="0"/>
-        </w:trPr>
-        <w:tc>
-          <w:tcPr>
-            <w:cnfStyle w:val="001000000000" w:firstRow="0" w:lastRow="0" w:firstColumn="1" w:lastColumn="0" w:oddVBand="0" w:evenVBand="0" w:oddHBand="0" w:evenHBand="0" w:firstRowFirstColumn="0" w:firstRowLastColumn="0" w:lastRowFirstColumn="0" w:lastRowLastColumn="0"/>
-            <w:tcW w:w="4508" w:type="dxa"/>
-            <w:vAlign w:val="center"/>
-          </w:tcPr>
-          <w:p>
-            <w:pPr>
-              <w:spacing w:before="100" w:beforeAutospacing="1" w:after="100" w:afterAutospacing="1" w:line="276" w:lineRule="auto"/>
-              <w:jc w:val="center"/>
-              <w:rPr>
-                <w:rFonts w:eastAsia="Times New Roman"/>
-                <w:szCs w:val="24"/>
-              </w:rPr>
-            </w:pPr>
-            <w:r>
-              <w:rPr>
-                <w:rFonts w:eastAsia="Times New Roman"/>
-                <w:szCs w:val="24"/>
-              </w:rPr>
-              <w:t>Jump Point Search Medium Grid first 50</w:t>
-            </w:r>
-          </w:p>
-        </w:tc>
-        <w:tc>
-          <w:tcPr>
-            <w:tcW w:w="4508" w:type="dxa"/>
-            <w:vAlign w:val="center"/>
-          </w:tcPr>
-          <w:p>
-            <w:pPr>
-              <w:spacing w:before="100" w:beforeAutospacing="1" w:after="100" w:afterAutospacing="1" w:line="276" w:lineRule="auto"/>
-              <w:jc w:val="center"/>
-              <w:cnfStyle w:val="000000100000" w:firstRow="0" w:lastRow="0" w:firstColumn="0" w:lastColumn="0" w:oddVBand="0" w:evenVBand="0" w:oddHBand="1" w:evenHBand="0" w:firstRowFirstColumn="0" w:firstRowLastColumn="0" w:lastRowFirstColumn="0" w:lastRowLastColumn="0"/>
-              <w:rPr>
-                <w:rFonts w:eastAsia="Times New Roman"/>
-                <w:szCs w:val="24"/>
-              </w:rPr>
-            </w:pPr>
-          </w:p>
-        </w:tc>
-      </w:tr>
-      <w:tr>
-        <w:tc>
-          <w:tcPr>
-            <w:cnfStyle w:val="001000000000" w:firstRow="0" w:lastRow="0" w:firstColumn="1" w:lastColumn="0" w:oddVBand="0" w:evenVBand="0" w:oddHBand="0" w:evenHBand="0" w:firstRowFirstColumn="0" w:firstRowLastColumn="0" w:lastRowFirstColumn="0" w:lastRowLastColumn="0"/>
-            <w:tcW w:w="4508" w:type="dxa"/>
-            <w:vAlign w:val="center"/>
-          </w:tcPr>
-          <w:p>
-            <w:pPr>
-              <w:spacing w:before="100" w:beforeAutospacing="1" w:after="100" w:afterAutospacing="1" w:line="276" w:lineRule="auto"/>
-              <w:jc w:val="center"/>
-              <w:rPr>
-                <w:rFonts w:eastAsia="Times New Roman"/>
-                <w:szCs w:val="24"/>
-              </w:rPr>
-            </w:pPr>
-            <w:r>
-              <w:rPr>
-                <w:rFonts w:eastAsia="Times New Roman"/>
-                <w:szCs w:val="24"/>
-              </w:rPr>
-              <w:t xml:space="preserve">Jump Point Search </w:t>
-            </w:r>
-            <w:r>
-              <w:rPr>
-                <w:rFonts w:eastAsia="Times New Roman"/>
-                <w:szCs w:val="24"/>
-              </w:rPr>
-              <w:t xml:space="preserve">Large </w:t>
-            </w:r>
-            <w:r>
-              <w:rPr>
-                <w:rFonts w:eastAsia="Times New Roman"/>
-                <w:szCs w:val="24"/>
-              </w:rPr>
-              <w:t>Grid first 50</w:t>
-            </w:r>
-          </w:p>
-        </w:tc>
-        <w:tc>
-          <w:tcPr>
-            <w:tcW w:w="4508" w:type="dxa"/>
-            <w:vAlign w:val="center"/>
-          </w:tcPr>
-          <w:p>
-            <w:pPr>
-              <w:spacing w:before="100" w:beforeAutospacing="1" w:after="100" w:afterAutospacing="1" w:line="276" w:lineRule="auto"/>
-              <w:jc w:val="center"/>
-              <w:cnfStyle w:val="000000000000" w:firstRow="0" w:lastRow="0" w:firstColumn="0" w:lastColumn="0" w:oddVBand="0" w:evenVBand="0" w:oddHBand="0" w:evenHBand="0" w:firstRowFirstColumn="0" w:firstRowLastColumn="0" w:lastRowFirstColumn="0" w:lastRowLastColumn="0"/>
-              <w:rPr>
-                <w:rFonts w:eastAsia="Times New Roman"/>
-                <w:szCs w:val="24"/>
-              </w:rPr>
-            </w:pPr>
-          </w:p>
-        </w:tc>
-      </w:tr>
     </w:tbl>
     <w:p>
       <w:pPr>
@@ -23318,27 +23288,6 @@
           <w:szCs w:val="24"/>
         </w:rPr>
       </w:pPr>
-      <w:r>
-        <w:rPr>
-          <w:rFonts w:eastAsia="Times New Roman"/>
-          <w:szCs w:val="24"/>
-        </w:rPr>
-        <w:t>The above data will be added if I get the algorithm implemented</w:t>
-      </w:r>
-      <w:r>
-        <w:rPr>
-          <w:rFonts w:eastAsia="Times New Roman"/>
-          <w:szCs w:val="24"/>
-        </w:rPr>
-        <w:t xml:space="preserve"> and the corresponding data </w:t>
-      </w:r>
-      <w:r>
-        <w:rPr>
-          <w:rFonts w:eastAsia="Times New Roman"/>
-          <w:szCs w:val="24"/>
-        </w:rPr>
-        <w:t>collected.</w:t>
-      </w:r>
     </w:p>
     <w:sectPr>
       <w:pgSz w:w="11906" w:h="16838"/>
@@ -28600,16 +28549,13 @@
 </file>
 
 <file path=customXml/item1.xml><?xml version="1.0" encoding="utf-8"?>
-<?mso-contentType ?>
-<FormTemplates xmlns="http://schemas.microsoft.com/sharepoint/v3/contenttype/forms">
-  <Display>DocumentLibraryForm</Display>
-  <Edit>DocumentLibraryForm</Edit>
-  <New>DocumentLibraryForm</New>
-</FormTemplates>
+<b:Sources xmlns:b="http://schemas.openxmlformats.org/officeDocument/2006/bibliography" xmlns="http://schemas.openxmlformats.org/officeDocument/2006/bibliography" SelectedStyle="\APASixthEditionOfficeOnline.xsl" StyleName="APA" Version="6"/>
 </file>
 
 <file path=customXml/item2.xml><?xml version="1.0" encoding="utf-8"?>
-<b:Sources xmlns:b="http://schemas.openxmlformats.org/officeDocument/2006/bibliography" xmlns="http://schemas.openxmlformats.org/officeDocument/2006/bibliography" SelectedStyle="\APASixthEditionOfficeOnline.xsl" StyleName="APA" Version="6"/>
+<p:properties xmlns:p="http://schemas.microsoft.com/office/2006/metadata/properties" xmlns:xsi="http://www.w3.org/2001/XMLSchema-instance" xmlns:pc="http://schemas.microsoft.com/office/infopath/2007/PartnerControls">
+  <documentManagement/>
+</p:properties>
 </file>
 
 <file path=customXml/item3.xml><?xml version="1.0" encoding="utf-8"?>
@@ -28745,23 +28691,27 @@
 </file>
 
 <file path=customXml/item4.xml><?xml version="1.0" encoding="utf-8"?>
-<p:properties xmlns:p="http://schemas.microsoft.com/office/2006/metadata/properties" xmlns:xsi="http://www.w3.org/2001/XMLSchema-instance" xmlns:pc="http://schemas.microsoft.com/office/infopath/2007/PartnerControls">
-  <documentManagement/>
-</p:properties>
+<?mso-contentType ?>
+<FormTemplates xmlns="http://schemas.microsoft.com/sharepoint/v3/contenttype/forms">
+  <Display>DocumentLibraryForm</Display>
+  <Edit>DocumentLibraryForm</Edit>
+  <New>DocumentLibraryForm</New>
+</FormTemplates>
 </file>
 
 <file path=customXml/itemProps1.xml><?xml version="1.0" encoding="utf-8"?>
-<ds:datastoreItem xmlns:ds="http://schemas.openxmlformats.org/officeDocument/2006/customXml" ds:itemID="{62938047-4573-473E-BF0E-290566D59595}">
+<ds:datastoreItem xmlns:ds="http://schemas.openxmlformats.org/officeDocument/2006/customXml" ds:itemID="{6524EC38-AC30-4011-9356-E64C23A0631D}">
   <ds:schemaRefs>
-    <ds:schemaRef ds:uri="http://schemas.microsoft.com/sharepoint/v3/contenttype/forms"/>
+    <ds:schemaRef ds:uri="http://schemas.openxmlformats.org/officeDocument/2006/bibliography"/>
   </ds:schemaRefs>
 </ds:datastoreItem>
 </file>
 
 <file path=customXml/itemProps2.xml><?xml version="1.0" encoding="utf-8"?>
-<ds:datastoreItem xmlns:ds="http://schemas.openxmlformats.org/officeDocument/2006/customXml" ds:itemID="{6524EC38-AC30-4011-9356-E64C23A0631D}">
+<ds:datastoreItem xmlns:ds="http://schemas.openxmlformats.org/officeDocument/2006/customXml" ds:itemID="{B81975BD-F3A5-4B76-88D3-92416F194EA7}">
   <ds:schemaRefs>
-    <ds:schemaRef ds:uri="http://schemas.openxmlformats.org/officeDocument/2006/bibliography"/>
+    <ds:schemaRef ds:uri="http://schemas.microsoft.com/office/2006/metadata/properties"/>
+    <ds:schemaRef ds:uri="http://schemas.microsoft.com/office/infopath/2007/PartnerControls"/>
   </ds:schemaRefs>
 </ds:datastoreItem>
 </file>
@@ -28785,10 +28735,9 @@
 </file>
 
 <file path=customXml/itemProps4.xml><?xml version="1.0" encoding="utf-8"?>
-<ds:datastoreItem xmlns:ds="http://schemas.openxmlformats.org/officeDocument/2006/customXml" ds:itemID="{B81975BD-F3A5-4B76-88D3-92416F194EA7}">
+<ds:datastoreItem xmlns:ds="http://schemas.openxmlformats.org/officeDocument/2006/customXml" ds:itemID="{62938047-4573-473E-BF0E-290566D59595}">
   <ds:schemaRefs>
-    <ds:schemaRef ds:uri="http://schemas.microsoft.com/office/2006/metadata/properties"/>
-    <ds:schemaRef ds:uri="http://schemas.microsoft.com/office/infopath/2007/PartnerControls"/>
+    <ds:schemaRef ds:uri="http://schemas.microsoft.com/sharepoint/v3/contenttype/forms"/>
   </ds:schemaRefs>
 </ds:datastoreItem>
 </file>

</xml_diff>

<commit_message>
updated website with new documents
</commit_message>
<xml_diff>
--- a/Documents/report.docx
+++ b/Documents/report.docx
@@ -116,18 +116,12 @@
     <w:p>
       <w:pPr>
         <w:pStyle w:val="Title"/>
-        <w:jc w:val="center"/>
-      </w:pPr>
-      <w:r>
-        <w:t>Software Functional Specification</w:t>
-      </w:r>
-    </w:p>
-    <w:p>
-      <w:pPr>
-        <w:pStyle w:val="Title"/>
         <w:spacing w:line="276" w:lineRule="auto"/>
         <w:jc w:val="center"/>
       </w:pPr>
+      <w:r>
+        <w:t>Project Report Document</w:t>
+      </w:r>
     </w:p>
     <w:p>
       <w:pPr>
@@ -30538,16 +30532,15 @@
 </file>
 
 <file path=customXml/item1.xml><?xml version="1.0" encoding="utf-8"?>
-<b:Sources xmlns:b="http://schemas.openxmlformats.org/officeDocument/2006/bibliography" xmlns="http://schemas.openxmlformats.org/officeDocument/2006/bibliography" SelectedStyle="\APASixthEditionOfficeOnline.xsl" StyleName="APA" Version="6"/>
+<?mso-contentType ?>
+<FormTemplates xmlns="http://schemas.microsoft.com/sharepoint/v3/contenttype/forms">
+  <Display>DocumentLibraryForm</Display>
+  <Edit>DocumentLibraryForm</Edit>
+  <New>DocumentLibraryForm</New>
+</FormTemplates>
 </file>
 
 <file path=customXml/item2.xml><?xml version="1.0" encoding="utf-8"?>
-<p:properties xmlns:p="http://schemas.microsoft.com/office/2006/metadata/properties" xmlns:xsi="http://www.w3.org/2001/XMLSchema-instance" xmlns:pc="http://schemas.microsoft.com/office/infopath/2007/PartnerControls">
-  <documentManagement/>
-</p:properties>
-</file>
-
-<file path=customXml/item3.xml><?xml version="1.0" encoding="utf-8"?>
 <ct:contentTypeSchema xmlns:ct="http://schemas.microsoft.com/office/2006/metadata/contentType" xmlns:ma="http://schemas.microsoft.com/office/2006/metadata/properties/metaAttributes" ct:_="" ma:_="" ma:contentTypeName="Document" ma:contentTypeID="0x010100B4B3963D136B89489C303B1F134CDEFE" ma:contentTypeVersion="2" ma:contentTypeDescription="Create a new document." ma:contentTypeScope="" ma:versionID="308c9ae795ee33ed826f6ffffe232275">
   <xsd:schema xmlns:xsd="http://www.w3.org/2001/XMLSchema" xmlns:xs="http://www.w3.org/2001/XMLSchema" xmlns:p="http://schemas.microsoft.com/office/2006/metadata/properties" xmlns:ns2="3d09ae41-e7b8-4678-82ce-f613907bc86b" targetNamespace="http://schemas.microsoft.com/office/2006/metadata/properties" ma:root="true" ma:fieldsID="ae9e1e531943a4b87ea1040b939bb65d" ns2:_="">
     <xsd:import namespace="3d09ae41-e7b8-4678-82ce-f613907bc86b"/>
@@ -30679,33 +30672,25 @@
 </ct:contentTypeSchema>
 </file>
 
+<file path=customXml/item3.xml><?xml version="1.0" encoding="utf-8"?>
+<b:Sources xmlns:b="http://schemas.openxmlformats.org/officeDocument/2006/bibliography" xmlns="http://schemas.openxmlformats.org/officeDocument/2006/bibliography" SelectedStyle="\APASixthEditionOfficeOnline.xsl" StyleName="APA" Version="6"/>
+</file>
+
 <file path=customXml/item4.xml><?xml version="1.0" encoding="utf-8"?>
-<?mso-contentType ?>
-<FormTemplates xmlns="http://schemas.microsoft.com/sharepoint/v3/contenttype/forms">
-  <Display>DocumentLibraryForm</Display>
-  <Edit>DocumentLibraryForm</Edit>
-  <New>DocumentLibraryForm</New>
-</FormTemplates>
+<p:properties xmlns:p="http://schemas.microsoft.com/office/2006/metadata/properties" xmlns:xsi="http://www.w3.org/2001/XMLSchema-instance" xmlns:pc="http://schemas.microsoft.com/office/infopath/2007/PartnerControls">
+  <documentManagement/>
+</p:properties>
 </file>
 
 <file path=customXml/itemProps1.xml><?xml version="1.0" encoding="utf-8"?>
-<ds:datastoreItem xmlns:ds="http://schemas.openxmlformats.org/officeDocument/2006/customXml" ds:itemID="{6524EC38-AC30-4011-9356-E64C23A0631D}">
+<ds:datastoreItem xmlns:ds="http://schemas.openxmlformats.org/officeDocument/2006/customXml" ds:itemID="{62938047-4573-473E-BF0E-290566D59595}">
   <ds:schemaRefs>
-    <ds:schemaRef ds:uri="http://schemas.openxmlformats.org/officeDocument/2006/bibliography"/>
+    <ds:schemaRef ds:uri="http://schemas.microsoft.com/sharepoint/v3/contenttype/forms"/>
   </ds:schemaRefs>
 </ds:datastoreItem>
 </file>
 
 <file path=customXml/itemProps2.xml><?xml version="1.0" encoding="utf-8"?>
-<ds:datastoreItem xmlns:ds="http://schemas.openxmlformats.org/officeDocument/2006/customXml" ds:itemID="{B81975BD-F3A5-4B76-88D3-92416F194EA7}">
-  <ds:schemaRefs>
-    <ds:schemaRef ds:uri="http://schemas.microsoft.com/office/2006/metadata/properties"/>
-    <ds:schemaRef ds:uri="http://schemas.microsoft.com/office/infopath/2007/PartnerControls"/>
-  </ds:schemaRefs>
-</ds:datastoreItem>
-</file>
-
-<file path=customXml/itemProps3.xml><?xml version="1.0" encoding="utf-8"?>
 <ds:datastoreItem xmlns:ds="http://schemas.openxmlformats.org/officeDocument/2006/customXml" ds:itemID="{2565A03E-28DF-494F-BAE7-C32272330B83}">
   <ds:schemaRefs>
     <ds:schemaRef ds:uri="http://schemas.microsoft.com/office/2006/metadata/contentType"/>
@@ -30723,10 +30708,19 @@
 </ds:datastoreItem>
 </file>
 
+<file path=customXml/itemProps3.xml><?xml version="1.0" encoding="utf-8"?>
+<ds:datastoreItem xmlns:ds="http://schemas.openxmlformats.org/officeDocument/2006/customXml" ds:itemID="{6524EC38-AC30-4011-9356-E64C23A0631D}">
+  <ds:schemaRefs>
+    <ds:schemaRef ds:uri="http://schemas.openxmlformats.org/officeDocument/2006/bibliography"/>
+  </ds:schemaRefs>
+</ds:datastoreItem>
+</file>
+
 <file path=customXml/itemProps4.xml><?xml version="1.0" encoding="utf-8"?>
-<ds:datastoreItem xmlns:ds="http://schemas.openxmlformats.org/officeDocument/2006/customXml" ds:itemID="{62938047-4573-473E-BF0E-290566D59595}">
+<ds:datastoreItem xmlns:ds="http://schemas.openxmlformats.org/officeDocument/2006/customXml" ds:itemID="{B81975BD-F3A5-4B76-88D3-92416F194EA7}">
   <ds:schemaRefs>
-    <ds:schemaRef ds:uri="http://schemas.microsoft.com/sharepoint/v3/contenttype/forms"/>
+    <ds:schemaRef ds:uri="http://schemas.microsoft.com/office/2006/metadata/properties"/>
+    <ds:schemaRef ds:uri="http://schemas.microsoft.com/office/infopath/2007/PartnerControls"/>
   </ds:schemaRefs>
 </ds:datastoreItem>
 </file>

</xml_diff>